<commit_message>
changes to developer giude
</commit_message>
<xml_diff>
--- a/documentation/SNIA Developer Guide.docx
+++ b/documentation/SNIA Developer Guide.docx
@@ -473,9 +473,12 @@
       </w:pPr>
       <w:bookmarkStart w:id="0" w:name="_Toc512497680"/>
       <w:r>
-        <w:t>Project Architecture</w:t>
+        <w:t xml:space="preserve">Project </w:t>
       </w:r>
       <w:bookmarkEnd w:id="0"/>
+      <w:r>
+        <w:t>Structure</w:t>
+      </w:r>
     </w:p>
     <w:p/>
     <w:p>
@@ -487,10 +490,7 @@
         </w:numPr>
       </w:pPr>
       <w:r>
-        <w:t xml:space="preserve"> </w:t>
-      </w:r>
-      <w:r>
-        <w:t xml:space="preserve">The Application is build using </w:t>
+        <w:t xml:space="preserve"> The Application is build using </w:t>
       </w:r>
       <w:r>
         <w:t xml:space="preserve">node, express and </w:t>
@@ -815,10 +815,381 @@
     </w:p>
     <w:p>
       <w:pPr>
-        <w:rPr>
-          <w:noProof/>
-        </w:rPr>
-      </w:pPr>
+        <w:pStyle w:val="ListParagraph"/>
+        <w:numPr>
+          <w:ilvl w:val="0"/>
+          <w:numId w:val="4"/>
+        </w:numPr>
+        <w:rPr>
+          <w:noProof/>
+        </w:rPr>
+      </w:pPr>
+      <w:r>
+        <w:rPr>
+          <w:b/>
+          <w:noProof/>
+        </w:rPr>
+        <w:t>views/src</w:t>
+      </w:r>
+      <w:r>
+        <w:rPr>
+          <w:noProof/>
+        </w:rPr>
+        <w:t xml:space="preserve"> – This folder contains all the modules and components</w:t>
+      </w:r>
+      <w:r>
+        <w:rPr>
+          <w:noProof/>
+        </w:rPr>
+        <w:t xml:space="preserve"> that aer used to build basic web client</w:t>
+      </w:r>
+    </w:p>
+    <w:p>
+      <w:pPr>
+        <w:pStyle w:val="ListParagraph"/>
+        <w:numPr>
+          <w:ilvl w:val="0"/>
+          <w:numId w:val="4"/>
+        </w:numPr>
+        <w:rPr>
+          <w:noProof/>
+        </w:rPr>
+      </w:pPr>
+      <w:r>
+        <w:rPr>
+          <w:b/>
+          <w:noProof/>
+        </w:rPr>
+        <w:t>views/</w:t>
+      </w:r>
+      <w:r>
+        <w:rPr>
+          <w:b/>
+          <w:noProof/>
+        </w:rPr>
+        <w:t>src/</w:t>
+      </w:r>
+      <w:r>
+        <w:rPr>
+          <w:b/>
+          <w:noProof/>
+        </w:rPr>
+        <w:t xml:space="preserve">app – </w:t>
+      </w:r>
+      <w:r>
+        <w:rPr>
+          <w:noProof/>
+        </w:rPr>
+        <w:t>This folder contains all the building blocks of basic web client application</w:t>
+      </w:r>
+    </w:p>
+    <w:p>
+      <w:pPr>
+        <w:pStyle w:val="ListParagraph"/>
+        <w:numPr>
+          <w:ilvl w:val="0"/>
+          <w:numId w:val="4"/>
+        </w:numPr>
+        <w:rPr>
+          <w:noProof/>
+        </w:rPr>
+      </w:pPr>
+      <w:r>
+        <w:rPr>
+          <w:b/>
+          <w:noProof/>
+        </w:rPr>
+        <w:t>views/</w:t>
+      </w:r>
+      <w:r>
+        <w:rPr>
+          <w:b/>
+          <w:noProof/>
+        </w:rPr>
+        <w:t>src/</w:t>
+      </w:r>
+      <w:r>
+        <w:rPr>
+          <w:b/>
+          <w:noProof/>
+        </w:rPr>
+        <w:t>assets</w:t>
+      </w:r>
+      <w:r>
+        <w:rPr>
+          <w:noProof/>
+        </w:rPr>
+        <w:t xml:space="preserve"> –</w:t>
+      </w:r>
+      <w:r>
+        <w:rPr>
+          <w:noProof/>
+        </w:rPr>
+        <w:t xml:space="preserve"> T</w:t>
+      </w:r>
+      <w:r>
+        <w:rPr>
+          <w:noProof/>
+        </w:rPr>
+        <w:t>his folder contains all the static files,json and images that are used across the application</w:t>
+      </w:r>
+    </w:p>
+    <w:p>
+      <w:pPr>
+        <w:pStyle w:val="ListParagraph"/>
+        <w:numPr>
+          <w:ilvl w:val="0"/>
+          <w:numId w:val="4"/>
+        </w:numPr>
+        <w:rPr>
+          <w:noProof/>
+        </w:rPr>
+      </w:pPr>
+      <w:r>
+        <w:rPr>
+          <w:b/>
+          <w:noProof/>
+        </w:rPr>
+        <w:t>.</w:t>
+      </w:r>
+      <w:r>
+        <w:rPr>
+          <w:b/>
+          <w:noProof/>
+        </w:rPr>
+        <w:t>angular-cli.json</w:t>
+      </w:r>
+      <w:r>
+        <w:rPr>
+          <w:noProof/>
+        </w:rPr>
+        <w:t xml:space="preserve"> -   contains the configurations that are required to load the angular-cli</w:t>
+      </w:r>
+    </w:p>
+    <w:p>
+      <w:pPr>
+        <w:pStyle w:val="ListParagraph"/>
+        <w:numPr>
+          <w:ilvl w:val="0"/>
+          <w:numId w:val="4"/>
+        </w:numPr>
+        <w:rPr>
+          <w:noProof/>
+          <w:color w:val="0D0D0D" w:themeColor="text1" w:themeTint="F2"/>
+          <w:szCs w:val="24"/>
+        </w:rPr>
+      </w:pPr>
+      <w:r>
+        <w:rPr>
+          <w:b/>
+          <w:noProof/>
+        </w:rPr>
+        <w:t>views/</w:t>
+      </w:r>
+      <w:r>
+        <w:rPr>
+          <w:b/>
+          <w:noProof/>
+        </w:rPr>
+        <w:t>src/</w:t>
+      </w:r>
+      <w:r>
+        <w:rPr>
+          <w:b/>
+          <w:noProof/>
+        </w:rPr>
+        <w:t xml:space="preserve">environments - </w:t>
+      </w:r>
+      <w:r>
+        <w:rPr>
+          <w:color w:val="0D0D0D" w:themeColor="text1" w:themeTint="F2"/>
+          <w:szCs w:val="24"/>
+          <w:shd w:val="clear" w:color="auto" w:fill="FFFFFF"/>
+        </w:rPr>
+        <w:t>let</w:t>
+      </w:r>
+      <w:r>
+        <w:rPr>
+          <w:color w:val="0D0D0D" w:themeColor="text1" w:themeTint="F2"/>
+          <w:szCs w:val="24"/>
+          <w:shd w:val="clear" w:color="auto" w:fill="FFFFFF"/>
+        </w:rPr>
+        <w:t xml:space="preserve"> you specify settings to customize your application </w:t>
+      </w:r>
+      <w:r>
+        <w:rPr>
+          <w:color w:val="0D0D0D" w:themeColor="text1" w:themeTint="F2"/>
+          <w:szCs w:val="24"/>
+          <w:shd w:val="clear" w:color="auto" w:fill="FFFFFF"/>
+        </w:rPr>
+        <w:t>behaviour</w:t>
+      </w:r>
+    </w:p>
+    <w:p>
+      <w:pPr>
+        <w:pStyle w:val="ListParagraph"/>
+        <w:numPr>
+          <w:ilvl w:val="0"/>
+          <w:numId w:val="12"/>
+        </w:numPr>
+        <w:rPr>
+          <w:noProof/>
+          <w:color w:val="0D0D0D" w:themeColor="text1" w:themeTint="F2"/>
+          <w:szCs w:val="24"/>
+        </w:rPr>
+      </w:pPr>
+      <w:r>
+        <w:rPr>
+          <w:noProof/>
+          <w:color w:val="0D0D0D" w:themeColor="text1" w:themeTint="F2"/>
+          <w:szCs w:val="24"/>
+        </w:rPr>
+        <w:t>You can define your own environments in the .angular-cli.json file.</w:t>
+      </w:r>
+    </w:p>
+    <w:p>
+      <w:pPr>
+        <w:pStyle w:val="ListParagraph"/>
+        <w:numPr>
+          <w:ilvl w:val="0"/>
+          <w:numId w:val="12"/>
+        </w:numPr>
+        <w:rPr>
+          <w:noProof/>
+          <w:color w:val="0D0D0D" w:themeColor="text1" w:themeTint="F2"/>
+          <w:szCs w:val="24"/>
+        </w:rPr>
+      </w:pPr>
+      <w:r>
+        <w:rPr>
+          <w:noProof/>
+          <w:color w:val="0D0D0D" w:themeColor="text1" w:themeTint="F2"/>
+          <w:szCs w:val="24"/>
+        </w:rPr>
+        <w:lastRenderedPageBreak/>
+        <w:t xml:space="preserve"> The default ones are:</w:t>
+      </w:r>
+    </w:p>
+    <w:p>
+      <w:pPr>
+        <w:pStyle w:val="ListParagraph"/>
+        <w:numPr>
+          <w:ilvl w:val="0"/>
+          <w:numId w:val="13"/>
+        </w:numPr>
+        <w:rPr>
+          <w:noProof/>
+          <w:color w:val="0D0D0D" w:themeColor="text1" w:themeTint="F2"/>
+          <w:szCs w:val="24"/>
+        </w:rPr>
+      </w:pPr>
+      <w:r>
+        <w:rPr>
+          <w:b/>
+          <w:noProof/>
+          <w:color w:val="0D0D0D" w:themeColor="text1" w:themeTint="F2"/>
+          <w:szCs w:val="24"/>
+        </w:rPr>
+        <w:t>source</w:t>
+      </w:r>
+      <w:r>
+        <w:rPr>
+          <w:noProof/>
+          <w:color w:val="0D0D0D" w:themeColor="text1" w:themeTint="F2"/>
+          <w:szCs w:val="24"/>
+        </w:rPr>
+        <w:t>: use settings defined in environments/environment.ts</w:t>
+      </w:r>
+    </w:p>
+    <w:p>
+      <w:pPr>
+        <w:pStyle w:val="ListParagraph"/>
+        <w:numPr>
+          <w:ilvl w:val="0"/>
+          <w:numId w:val="13"/>
+        </w:numPr>
+        <w:rPr>
+          <w:noProof/>
+          <w:color w:val="0D0D0D" w:themeColor="text1" w:themeTint="F2"/>
+          <w:szCs w:val="24"/>
+        </w:rPr>
+      </w:pPr>
+      <w:r>
+        <w:rPr>
+          <w:b/>
+          <w:noProof/>
+          <w:color w:val="0D0D0D" w:themeColor="text1" w:themeTint="F2"/>
+          <w:szCs w:val="24"/>
+        </w:rPr>
+        <w:t>dev</w:t>
+      </w:r>
+      <w:r>
+        <w:rPr>
+          <w:noProof/>
+          <w:color w:val="0D0D0D" w:themeColor="text1" w:themeTint="F2"/>
+          <w:szCs w:val="24"/>
+        </w:rPr>
+        <w:t>: use settings defined in environments/environment.ts</w:t>
+      </w:r>
+    </w:p>
+    <w:p>
+      <w:pPr>
+        <w:pStyle w:val="ListParagraph"/>
+        <w:numPr>
+          <w:ilvl w:val="0"/>
+          <w:numId w:val="13"/>
+        </w:numPr>
+        <w:jc w:val="left"/>
+        <w:rPr>
+          <w:noProof/>
+          <w:color w:val="0D0D0D" w:themeColor="text1" w:themeTint="F2"/>
+          <w:szCs w:val="24"/>
+        </w:rPr>
+      </w:pPr>
+      <w:r>
+        <w:rPr>
+          <w:b/>
+          <w:noProof/>
+          <w:color w:val="0D0D0D" w:themeColor="text1" w:themeTint="F2"/>
+          <w:szCs w:val="24"/>
+        </w:rPr>
+        <w:t>prod</w:t>
+      </w:r>
+      <w:r>
+        <w:rPr>
+          <w:noProof/>
+          <w:color w:val="0D0D0D" w:themeColor="text1" w:themeTint="F2"/>
+          <w:szCs w:val="24"/>
+        </w:rPr>
+        <w:t xml:space="preserve">: use settings define in </w:t>
+      </w:r>
+      <w:r>
+        <w:rPr>
+          <w:noProof/>
+          <w:color w:val="0D0D0D" w:themeColor="text1" w:themeTint="F2"/>
+          <w:szCs w:val="24"/>
+        </w:rPr>
+        <w:t>environments/environment.prod.ts</w:t>
+      </w:r>
+    </w:p>
+    <w:p>
+      <w:pPr>
+        <w:pStyle w:val="ListParagraph"/>
+        <w:ind w:left="1785"/>
+        <w:rPr>
+          <w:noProof/>
+          <w:color w:val="0D0D0D" w:themeColor="text1" w:themeTint="F2"/>
+          <w:szCs w:val="24"/>
+        </w:rPr>
+      </w:pPr>
+      <w:r>
+        <w:rPr>
+          <w:noProof/>
+          <w:color w:val="0D0D0D" w:themeColor="text1" w:themeTint="F2"/>
+          <w:szCs w:val="24"/>
+        </w:rPr>
+        <w:t>.</w:t>
+      </w:r>
     </w:p>
     <w:p>
       <w:pPr>
@@ -872,7 +1243,6 @@
         <w:rPr>
           <w:noProof/>
         </w:rPr>
-        <w:lastRenderedPageBreak/>
         <w:drawing>
           <wp:inline distT="0" distB="0" distL="0" distR="0" wp14:anchorId="0CFE10DA" wp14:editId="5B60373F">
             <wp:extent cx="5731510" cy="3393440"/>
@@ -947,10 +1317,52 @@
     </w:p>
     <w:p>
       <w:pPr>
+        <w:pStyle w:val="ListParagraph"/>
+        <w:numPr>
+          <w:ilvl w:val="0"/>
+          <w:numId w:val="11"/>
+        </w:numPr>
+      </w:pPr>
+      <w:r>
+        <w:t>Middle Ware(app.js): This file is used as middle ware between basic web client and the backend server</w:t>
+      </w:r>
+    </w:p>
+    <w:p>
+      <w:pPr>
+        <w:pStyle w:val="ListParagraph"/>
+        <w:numPr>
+          <w:ilvl w:val="0"/>
+          <w:numId w:val="11"/>
+        </w:numPr>
+      </w:pPr>
+      <w:r>
+        <w:rPr>
+          <w:b/>
+        </w:rPr>
+        <w:t>Views/</w:t>
+      </w:r>
+      <w:proofErr w:type="spellStart"/>
+      <w:r>
+        <w:rPr>
+          <w:b/>
+        </w:rPr>
+        <w:t>src</w:t>
+      </w:r>
+      <w:proofErr w:type="spellEnd"/>
+      <w:r>
+        <w:rPr>
+          <w:b/>
+        </w:rPr>
+        <w:t>/app/home</w:t>
+      </w:r>
+      <w:r>
+        <w:t xml:space="preserve"> : This folder contains the logic that is used to consume the input and produce the output </w:t>
+      </w:r>
+    </w:p>
+    <w:p>
+      <w:pPr>
         <w:ind w:left="1155"/>
       </w:pPr>
-      <w:bookmarkStart w:id="1" w:name="_GoBack"/>
-      <w:bookmarkEnd w:id="1"/>
     </w:p>
     <w:p>
       <w:pPr>
@@ -998,24 +1410,1248 @@
         </w:numPr>
       </w:pPr>
       <w:r>
-        <w:t xml:space="preserve">This acts as a middle ware between angular components and </w:t>
-      </w:r>
-      <w:r>
-        <w:t>server where data resides</w:t>
-      </w:r>
-    </w:p>
-    <w:p>
-      <w:pPr>
-        <w:pStyle w:val="ListParagraph"/>
+        <w:t>This acts as a middle ware between angular components</w:t>
+      </w:r>
+      <w:r>
+        <w:t>(basic web client )</w:t>
+      </w:r>
+      <w:r>
+        <w:t xml:space="preserve"> and </w:t>
+      </w:r>
+      <w:r>
+        <w:t>server</w:t>
+      </w:r>
+      <w:r>
+        <w:t>(backend)</w:t>
+      </w:r>
+      <w:r>
+        <w:t xml:space="preserve"> </w:t>
+      </w:r>
+    </w:p>
+    <w:p>
+      <w:pPr>
+        <w:pStyle w:val="ListParagraph"/>
+        <w:numPr>
+          <w:ilvl w:val="0"/>
+          <w:numId w:val="8"/>
+        </w:numPr>
+      </w:pPr>
+      <w:r>
+        <w:lastRenderedPageBreak/>
+        <w:t xml:space="preserve">All the required libraries are injected in to the app.js file using </w:t>
+      </w:r>
+      <w:r>
+        <w:rPr>
+          <w:b/>
+        </w:rPr>
+        <w:t xml:space="preserve">require </w:t>
+      </w:r>
+      <w:r>
+        <w:t>method</w:t>
+      </w:r>
+    </w:p>
+    <w:p>
+      <w:pPr>
+        <w:pStyle w:val="ListParagraph"/>
+        <w:numPr>
+          <w:ilvl w:val="0"/>
+          <w:numId w:val="8"/>
+        </w:numPr>
+      </w:pPr>
+      <w:r>
+        <w:t>Example:</w:t>
+      </w:r>
+    </w:p>
+    <w:p>
+      <w:pPr>
+        <w:pStyle w:val="ListParagraph"/>
+        <w:shd w:val="clear" w:color="auto" w:fill="FFFFFF"/>
+        <w:tabs>
+          <w:tab w:val="left" w:pos="916"/>
+          <w:tab w:val="left" w:pos="1832"/>
+          <w:tab w:val="left" w:pos="2748"/>
+          <w:tab w:val="left" w:pos="3664"/>
+          <w:tab w:val="left" w:pos="4580"/>
+          <w:tab w:val="left" w:pos="5496"/>
+          <w:tab w:val="left" w:pos="6412"/>
+          <w:tab w:val="left" w:pos="7328"/>
+          <w:tab w:val="left" w:pos="8244"/>
+          <w:tab w:val="left" w:pos="9160"/>
+          <w:tab w:val="left" w:pos="10076"/>
+          <w:tab w:val="left" w:pos="10992"/>
+          <w:tab w:val="left" w:pos="11908"/>
+          <w:tab w:val="left" w:pos="12824"/>
+          <w:tab w:val="left" w:pos="13740"/>
+          <w:tab w:val="left" w:pos="14656"/>
+        </w:tabs>
         <w:ind w:left="1575"/>
-      </w:pPr>
-    </w:p>
-    <w:p>
-      <w:r>
-        <w:rPr>
-          <w:noProof/>
-        </w:rPr>
-        <w:lastRenderedPageBreak/>
+        <w:jc w:val="left"/>
+        <w:rPr>
+          <w:rFonts w:ascii="Courier New" w:hAnsi="Courier New" w:cs="Courier New"/>
+          <w:color w:val="000000"/>
+          <w:spacing w:val="0"/>
+          <w:kern w:val="0"/>
+          <w:sz w:val="18"/>
+          <w:szCs w:val="18"/>
+          <w:lang w:val="en-IN" w:eastAsia="en-IN"/>
+        </w:rPr>
+      </w:pPr>
+      <w:r>
+        <w:t xml:space="preserve">    </w:t>
+      </w:r>
+      <w:proofErr w:type="spellStart"/>
+      <w:r>
+        <w:rPr>
+          <w:rFonts w:ascii="Courier New" w:hAnsi="Courier New" w:cs="Courier New"/>
+          <w:b/>
+          <w:bCs/>
+          <w:color w:val="000080"/>
+          <w:spacing w:val="0"/>
+          <w:kern w:val="0"/>
+          <w:sz w:val="18"/>
+          <w:szCs w:val="18"/>
+          <w:lang w:val="en-IN" w:eastAsia="en-IN"/>
+        </w:rPr>
+        <w:t>var</w:t>
+      </w:r>
+      <w:proofErr w:type="spellEnd"/>
+      <w:r>
+        <w:rPr>
+          <w:rFonts w:ascii="Courier New" w:hAnsi="Courier New" w:cs="Courier New"/>
+          <w:b/>
+          <w:bCs/>
+          <w:color w:val="000080"/>
+          <w:spacing w:val="0"/>
+          <w:kern w:val="0"/>
+          <w:sz w:val="18"/>
+          <w:szCs w:val="18"/>
+          <w:lang w:val="en-IN" w:eastAsia="en-IN"/>
+        </w:rPr>
+        <w:t xml:space="preserve"> </w:t>
+      </w:r>
+      <w:proofErr w:type="spellStart"/>
+      <w:r>
+        <w:rPr>
+          <w:rFonts w:ascii="Courier New" w:hAnsi="Courier New" w:cs="Courier New"/>
+          <w:i/>
+          <w:iCs/>
+          <w:color w:val="000000"/>
+          <w:spacing w:val="0"/>
+          <w:kern w:val="0"/>
+          <w:sz w:val="18"/>
+          <w:szCs w:val="18"/>
+          <w:lang w:val="en-IN" w:eastAsia="en-IN"/>
+        </w:rPr>
+        <w:t>cors</w:t>
+      </w:r>
+      <w:proofErr w:type="spellEnd"/>
+      <w:r>
+        <w:rPr>
+          <w:rFonts w:ascii="Courier New" w:hAnsi="Courier New" w:cs="Courier New"/>
+          <w:i/>
+          <w:iCs/>
+          <w:color w:val="000000"/>
+          <w:spacing w:val="0"/>
+          <w:kern w:val="0"/>
+          <w:sz w:val="18"/>
+          <w:szCs w:val="18"/>
+          <w:lang w:val="en-IN" w:eastAsia="en-IN"/>
+        </w:rPr>
+        <w:t xml:space="preserve"> </w:t>
+      </w:r>
+      <w:r>
+        <w:rPr>
+          <w:rFonts w:ascii="Courier New" w:hAnsi="Courier New" w:cs="Courier New"/>
+          <w:color w:val="000000"/>
+          <w:spacing w:val="0"/>
+          <w:kern w:val="0"/>
+          <w:sz w:val="18"/>
+          <w:szCs w:val="18"/>
+          <w:lang w:val="en-IN" w:eastAsia="en-IN"/>
+        </w:rPr>
+        <w:t xml:space="preserve">= </w:t>
+      </w:r>
+      <w:r>
+        <w:rPr>
+          <w:rFonts w:ascii="Courier New" w:hAnsi="Courier New" w:cs="Courier New"/>
+          <w:color w:val="458383"/>
+          <w:spacing w:val="0"/>
+          <w:kern w:val="0"/>
+          <w:sz w:val="18"/>
+          <w:szCs w:val="18"/>
+          <w:lang w:val="en-IN" w:eastAsia="en-IN"/>
+        </w:rPr>
+        <w:t>require</w:t>
+      </w:r>
+      <w:r>
+        <w:rPr>
+          <w:rFonts w:ascii="Courier New" w:hAnsi="Courier New" w:cs="Courier New"/>
+          <w:color w:val="000000"/>
+          <w:spacing w:val="0"/>
+          <w:kern w:val="0"/>
+          <w:sz w:val="18"/>
+          <w:szCs w:val="18"/>
+          <w:lang w:val="en-IN" w:eastAsia="en-IN"/>
+        </w:rPr>
+        <w:t>(</w:t>
+      </w:r>
+      <w:r>
+        <w:rPr>
+          <w:rFonts w:ascii="Courier New" w:hAnsi="Courier New" w:cs="Courier New"/>
+          <w:b/>
+          <w:bCs/>
+          <w:color w:val="008000"/>
+          <w:spacing w:val="0"/>
+          <w:kern w:val="0"/>
+          <w:sz w:val="18"/>
+          <w:szCs w:val="18"/>
+          <w:lang w:val="en-IN" w:eastAsia="en-IN"/>
+        </w:rPr>
+        <w:t>'</w:t>
+      </w:r>
+      <w:proofErr w:type="spellStart"/>
+      <w:r>
+        <w:rPr>
+          <w:rFonts w:ascii="Courier New" w:hAnsi="Courier New" w:cs="Courier New"/>
+          <w:b/>
+          <w:bCs/>
+          <w:color w:val="008000"/>
+          <w:spacing w:val="0"/>
+          <w:kern w:val="0"/>
+          <w:sz w:val="18"/>
+          <w:szCs w:val="18"/>
+          <w:lang w:val="en-IN" w:eastAsia="en-IN"/>
+        </w:rPr>
+        <w:t>cors</w:t>
+      </w:r>
+      <w:proofErr w:type="spellEnd"/>
+      <w:r>
+        <w:rPr>
+          <w:rFonts w:ascii="Courier New" w:hAnsi="Courier New" w:cs="Courier New"/>
+          <w:b/>
+          <w:bCs/>
+          <w:color w:val="008000"/>
+          <w:spacing w:val="0"/>
+          <w:kern w:val="0"/>
+          <w:sz w:val="18"/>
+          <w:szCs w:val="18"/>
+          <w:lang w:val="en-IN" w:eastAsia="en-IN"/>
+        </w:rPr>
+        <w:t>'</w:t>
+      </w:r>
+      <w:r>
+        <w:rPr>
+          <w:rFonts w:ascii="Courier New" w:hAnsi="Courier New" w:cs="Courier New"/>
+          <w:color w:val="000000"/>
+          <w:spacing w:val="0"/>
+          <w:kern w:val="0"/>
+          <w:sz w:val="18"/>
+          <w:szCs w:val="18"/>
+          <w:lang w:val="en-IN" w:eastAsia="en-IN"/>
+        </w:rPr>
+        <w:t>);</w:t>
+      </w:r>
+      <w:r>
+        <w:rPr>
+          <w:rFonts w:ascii="Courier New" w:hAnsi="Courier New" w:cs="Courier New"/>
+          <w:color w:val="000000"/>
+          <w:spacing w:val="0"/>
+          <w:kern w:val="0"/>
+          <w:sz w:val="18"/>
+          <w:szCs w:val="18"/>
+          <w:lang w:val="en-IN" w:eastAsia="en-IN"/>
+        </w:rPr>
+        <w:br/>
+      </w:r>
+      <w:r>
+        <w:rPr>
+          <w:rFonts w:ascii="Courier New" w:hAnsi="Courier New" w:cs="Courier New"/>
+          <w:b/>
+          <w:bCs/>
+          <w:color w:val="000080"/>
+          <w:spacing w:val="0"/>
+          <w:kern w:val="0"/>
+          <w:sz w:val="18"/>
+          <w:szCs w:val="18"/>
+          <w:lang w:val="en-IN" w:eastAsia="en-IN"/>
+        </w:rPr>
+        <w:t xml:space="preserve"> </w:t>
+      </w:r>
+      <w:r>
+        <w:rPr>
+          <w:rFonts w:ascii="Courier New" w:hAnsi="Courier New" w:cs="Courier New"/>
+          <w:b/>
+          <w:bCs/>
+          <w:color w:val="000080"/>
+          <w:spacing w:val="0"/>
+          <w:kern w:val="0"/>
+          <w:sz w:val="18"/>
+          <w:szCs w:val="18"/>
+          <w:lang w:val="en-IN" w:eastAsia="en-IN"/>
+        </w:rPr>
+        <w:tab/>
+      </w:r>
+      <w:proofErr w:type="spellStart"/>
+      <w:r>
+        <w:rPr>
+          <w:rFonts w:ascii="Courier New" w:hAnsi="Courier New" w:cs="Courier New"/>
+          <w:b/>
+          <w:bCs/>
+          <w:color w:val="000080"/>
+          <w:spacing w:val="0"/>
+          <w:kern w:val="0"/>
+          <w:sz w:val="18"/>
+          <w:szCs w:val="18"/>
+          <w:lang w:val="en-IN" w:eastAsia="en-IN"/>
+        </w:rPr>
+        <w:t>var</w:t>
+      </w:r>
+      <w:proofErr w:type="spellEnd"/>
+      <w:r>
+        <w:rPr>
+          <w:rFonts w:ascii="Courier New" w:hAnsi="Courier New" w:cs="Courier New"/>
+          <w:b/>
+          <w:bCs/>
+          <w:color w:val="000080"/>
+          <w:spacing w:val="0"/>
+          <w:kern w:val="0"/>
+          <w:sz w:val="18"/>
+          <w:szCs w:val="18"/>
+          <w:lang w:val="en-IN" w:eastAsia="en-IN"/>
+        </w:rPr>
+        <w:t xml:space="preserve"> </w:t>
+      </w:r>
+      <w:r>
+        <w:rPr>
+          <w:rFonts w:ascii="Courier New" w:hAnsi="Courier New" w:cs="Courier New"/>
+          <w:color w:val="458383"/>
+          <w:spacing w:val="0"/>
+          <w:kern w:val="0"/>
+          <w:sz w:val="18"/>
+          <w:szCs w:val="18"/>
+          <w:lang w:val="en-IN" w:eastAsia="en-IN"/>
+        </w:rPr>
+        <w:t xml:space="preserve">http </w:t>
+      </w:r>
+      <w:r>
+        <w:rPr>
+          <w:rFonts w:ascii="Courier New" w:hAnsi="Courier New" w:cs="Courier New"/>
+          <w:color w:val="000000"/>
+          <w:spacing w:val="0"/>
+          <w:kern w:val="0"/>
+          <w:sz w:val="18"/>
+          <w:szCs w:val="18"/>
+          <w:lang w:val="en-IN" w:eastAsia="en-IN"/>
+        </w:rPr>
+        <w:t xml:space="preserve">= </w:t>
+      </w:r>
+      <w:r>
+        <w:rPr>
+          <w:rFonts w:ascii="Courier New" w:hAnsi="Courier New" w:cs="Courier New"/>
+          <w:color w:val="458383"/>
+          <w:spacing w:val="0"/>
+          <w:kern w:val="0"/>
+          <w:sz w:val="18"/>
+          <w:szCs w:val="18"/>
+          <w:lang w:val="en-IN" w:eastAsia="en-IN"/>
+        </w:rPr>
+        <w:t>require</w:t>
+      </w:r>
+      <w:r>
+        <w:rPr>
+          <w:rFonts w:ascii="Courier New" w:hAnsi="Courier New" w:cs="Courier New"/>
+          <w:color w:val="000000"/>
+          <w:spacing w:val="0"/>
+          <w:kern w:val="0"/>
+          <w:sz w:val="18"/>
+          <w:szCs w:val="18"/>
+          <w:lang w:val="en-IN" w:eastAsia="en-IN"/>
+        </w:rPr>
+        <w:t>(</w:t>
+      </w:r>
+      <w:r>
+        <w:rPr>
+          <w:rFonts w:ascii="Courier New" w:hAnsi="Courier New" w:cs="Courier New"/>
+          <w:b/>
+          <w:bCs/>
+          <w:color w:val="008000"/>
+          <w:spacing w:val="0"/>
+          <w:kern w:val="0"/>
+          <w:sz w:val="18"/>
+          <w:szCs w:val="18"/>
+          <w:lang w:val="en-IN" w:eastAsia="en-IN"/>
+        </w:rPr>
+        <w:t>'http'</w:t>
+      </w:r>
+      <w:r>
+        <w:rPr>
+          <w:rFonts w:ascii="Courier New" w:hAnsi="Courier New" w:cs="Courier New"/>
+          <w:color w:val="000000"/>
+          <w:spacing w:val="0"/>
+          <w:kern w:val="0"/>
+          <w:sz w:val="18"/>
+          <w:szCs w:val="18"/>
+          <w:lang w:val="en-IN" w:eastAsia="en-IN"/>
+        </w:rPr>
+        <w:t>);</w:t>
+      </w:r>
+      <w:r>
+        <w:rPr>
+          <w:rFonts w:ascii="Courier New" w:hAnsi="Courier New" w:cs="Courier New"/>
+          <w:color w:val="000000"/>
+          <w:spacing w:val="0"/>
+          <w:kern w:val="0"/>
+          <w:sz w:val="18"/>
+          <w:szCs w:val="18"/>
+          <w:lang w:val="en-IN" w:eastAsia="en-IN"/>
+        </w:rPr>
+        <w:br/>
+      </w:r>
+      <w:r>
+        <w:rPr>
+          <w:rFonts w:ascii="Courier New" w:hAnsi="Courier New" w:cs="Courier New"/>
+          <w:b/>
+          <w:bCs/>
+          <w:color w:val="000080"/>
+          <w:spacing w:val="0"/>
+          <w:kern w:val="0"/>
+          <w:sz w:val="18"/>
+          <w:szCs w:val="18"/>
+          <w:lang w:val="en-IN" w:eastAsia="en-IN"/>
+        </w:rPr>
+        <w:t xml:space="preserve"> </w:t>
+      </w:r>
+      <w:r>
+        <w:rPr>
+          <w:rFonts w:ascii="Courier New" w:hAnsi="Courier New" w:cs="Courier New"/>
+          <w:b/>
+          <w:bCs/>
+          <w:color w:val="000080"/>
+          <w:spacing w:val="0"/>
+          <w:kern w:val="0"/>
+          <w:sz w:val="18"/>
+          <w:szCs w:val="18"/>
+          <w:lang w:val="en-IN" w:eastAsia="en-IN"/>
+        </w:rPr>
+        <w:tab/>
+      </w:r>
+      <w:proofErr w:type="spellStart"/>
+      <w:r>
+        <w:rPr>
+          <w:rFonts w:ascii="Courier New" w:hAnsi="Courier New" w:cs="Courier New"/>
+          <w:b/>
+          <w:bCs/>
+          <w:color w:val="000080"/>
+          <w:spacing w:val="0"/>
+          <w:kern w:val="0"/>
+          <w:sz w:val="18"/>
+          <w:szCs w:val="18"/>
+          <w:lang w:val="en-IN" w:eastAsia="en-IN"/>
+        </w:rPr>
+        <w:t>var</w:t>
+      </w:r>
+      <w:proofErr w:type="spellEnd"/>
+      <w:r>
+        <w:rPr>
+          <w:rFonts w:ascii="Courier New" w:hAnsi="Courier New" w:cs="Courier New"/>
+          <w:b/>
+          <w:bCs/>
+          <w:color w:val="000080"/>
+          <w:spacing w:val="0"/>
+          <w:kern w:val="0"/>
+          <w:sz w:val="18"/>
+          <w:szCs w:val="18"/>
+          <w:lang w:val="en-IN" w:eastAsia="en-IN"/>
+        </w:rPr>
+        <w:t xml:space="preserve"> </w:t>
+      </w:r>
+      <w:r>
+        <w:rPr>
+          <w:rFonts w:ascii="Courier New" w:hAnsi="Courier New" w:cs="Courier New"/>
+          <w:color w:val="458383"/>
+          <w:spacing w:val="0"/>
+          <w:kern w:val="0"/>
+          <w:sz w:val="18"/>
+          <w:szCs w:val="18"/>
+          <w:lang w:val="en-IN" w:eastAsia="en-IN"/>
+        </w:rPr>
+        <w:t xml:space="preserve">path </w:t>
+      </w:r>
+      <w:r>
+        <w:rPr>
+          <w:rFonts w:ascii="Courier New" w:hAnsi="Courier New" w:cs="Courier New"/>
+          <w:color w:val="000000"/>
+          <w:spacing w:val="0"/>
+          <w:kern w:val="0"/>
+          <w:sz w:val="18"/>
+          <w:szCs w:val="18"/>
+          <w:lang w:val="en-IN" w:eastAsia="en-IN"/>
+        </w:rPr>
+        <w:t xml:space="preserve">= </w:t>
+      </w:r>
+      <w:r>
+        <w:rPr>
+          <w:rFonts w:ascii="Courier New" w:hAnsi="Courier New" w:cs="Courier New"/>
+          <w:color w:val="458383"/>
+          <w:spacing w:val="0"/>
+          <w:kern w:val="0"/>
+          <w:sz w:val="18"/>
+          <w:szCs w:val="18"/>
+          <w:lang w:val="en-IN" w:eastAsia="en-IN"/>
+        </w:rPr>
+        <w:t>require</w:t>
+      </w:r>
+      <w:r>
+        <w:rPr>
+          <w:rFonts w:ascii="Courier New" w:hAnsi="Courier New" w:cs="Courier New"/>
+          <w:color w:val="000000"/>
+          <w:spacing w:val="0"/>
+          <w:kern w:val="0"/>
+          <w:sz w:val="18"/>
+          <w:szCs w:val="18"/>
+          <w:lang w:val="en-IN" w:eastAsia="en-IN"/>
+        </w:rPr>
+        <w:t>(</w:t>
+      </w:r>
+      <w:r>
+        <w:rPr>
+          <w:rFonts w:ascii="Courier New" w:hAnsi="Courier New" w:cs="Courier New"/>
+          <w:b/>
+          <w:bCs/>
+          <w:color w:val="008000"/>
+          <w:spacing w:val="0"/>
+          <w:kern w:val="0"/>
+          <w:sz w:val="18"/>
+          <w:szCs w:val="18"/>
+          <w:lang w:val="en-IN" w:eastAsia="en-IN"/>
+        </w:rPr>
+        <w:t>'path'</w:t>
+      </w:r>
+      <w:r>
+        <w:rPr>
+          <w:rFonts w:ascii="Courier New" w:hAnsi="Courier New" w:cs="Courier New"/>
+          <w:color w:val="000000"/>
+          <w:spacing w:val="0"/>
+          <w:kern w:val="0"/>
+          <w:sz w:val="18"/>
+          <w:szCs w:val="18"/>
+          <w:lang w:val="en-IN" w:eastAsia="en-IN"/>
+        </w:rPr>
+        <w:t>);</w:t>
+      </w:r>
+      <w:r>
+        <w:rPr>
+          <w:rFonts w:ascii="Courier New" w:hAnsi="Courier New" w:cs="Courier New"/>
+          <w:color w:val="000000"/>
+          <w:spacing w:val="0"/>
+          <w:kern w:val="0"/>
+          <w:sz w:val="18"/>
+          <w:szCs w:val="18"/>
+          <w:lang w:val="en-IN" w:eastAsia="en-IN"/>
+        </w:rPr>
+        <w:br/>
+      </w:r>
+      <w:r>
+        <w:rPr>
+          <w:rFonts w:ascii="Courier New" w:hAnsi="Courier New" w:cs="Courier New"/>
+          <w:b/>
+          <w:bCs/>
+          <w:color w:val="000080"/>
+          <w:spacing w:val="0"/>
+          <w:kern w:val="0"/>
+          <w:sz w:val="18"/>
+          <w:szCs w:val="18"/>
+          <w:lang w:val="en-IN" w:eastAsia="en-IN"/>
+        </w:rPr>
+        <w:t xml:space="preserve"> </w:t>
+      </w:r>
+      <w:r>
+        <w:rPr>
+          <w:rFonts w:ascii="Courier New" w:hAnsi="Courier New" w:cs="Courier New"/>
+          <w:b/>
+          <w:bCs/>
+          <w:color w:val="000080"/>
+          <w:spacing w:val="0"/>
+          <w:kern w:val="0"/>
+          <w:sz w:val="18"/>
+          <w:szCs w:val="18"/>
+          <w:lang w:val="en-IN" w:eastAsia="en-IN"/>
+        </w:rPr>
+        <w:tab/>
+      </w:r>
+      <w:proofErr w:type="spellStart"/>
+      <w:r>
+        <w:rPr>
+          <w:rFonts w:ascii="Courier New" w:hAnsi="Courier New" w:cs="Courier New"/>
+          <w:b/>
+          <w:bCs/>
+          <w:color w:val="000080"/>
+          <w:spacing w:val="0"/>
+          <w:kern w:val="0"/>
+          <w:sz w:val="18"/>
+          <w:szCs w:val="18"/>
+          <w:lang w:val="en-IN" w:eastAsia="en-IN"/>
+        </w:rPr>
+        <w:t>var</w:t>
+      </w:r>
+      <w:proofErr w:type="spellEnd"/>
+      <w:r>
+        <w:rPr>
+          <w:rFonts w:ascii="Courier New" w:hAnsi="Courier New" w:cs="Courier New"/>
+          <w:b/>
+          <w:bCs/>
+          <w:color w:val="000080"/>
+          <w:spacing w:val="0"/>
+          <w:kern w:val="0"/>
+          <w:sz w:val="18"/>
+          <w:szCs w:val="18"/>
+          <w:lang w:val="en-IN" w:eastAsia="en-IN"/>
+        </w:rPr>
+        <w:t xml:space="preserve"> </w:t>
+      </w:r>
+      <w:r>
+        <w:rPr>
+          <w:rFonts w:ascii="Courier New" w:hAnsi="Courier New" w:cs="Courier New"/>
+          <w:i/>
+          <w:iCs/>
+          <w:color w:val="000000"/>
+          <w:spacing w:val="0"/>
+          <w:kern w:val="0"/>
+          <w:sz w:val="18"/>
+          <w:szCs w:val="18"/>
+          <w:lang w:val="en-IN" w:eastAsia="en-IN"/>
+        </w:rPr>
+        <w:t xml:space="preserve">request </w:t>
+      </w:r>
+      <w:r>
+        <w:rPr>
+          <w:rFonts w:ascii="Courier New" w:hAnsi="Courier New" w:cs="Courier New"/>
+          <w:color w:val="000000"/>
+          <w:spacing w:val="0"/>
+          <w:kern w:val="0"/>
+          <w:sz w:val="18"/>
+          <w:szCs w:val="18"/>
+          <w:lang w:val="en-IN" w:eastAsia="en-IN"/>
+        </w:rPr>
+        <w:t xml:space="preserve">= </w:t>
+      </w:r>
+      <w:r>
+        <w:rPr>
+          <w:rFonts w:ascii="Courier New" w:hAnsi="Courier New" w:cs="Courier New"/>
+          <w:color w:val="458383"/>
+          <w:spacing w:val="0"/>
+          <w:kern w:val="0"/>
+          <w:sz w:val="18"/>
+          <w:szCs w:val="18"/>
+          <w:lang w:val="en-IN" w:eastAsia="en-IN"/>
+        </w:rPr>
+        <w:t>require</w:t>
+      </w:r>
+      <w:r>
+        <w:rPr>
+          <w:rFonts w:ascii="Courier New" w:hAnsi="Courier New" w:cs="Courier New"/>
+          <w:color w:val="000000"/>
+          <w:spacing w:val="0"/>
+          <w:kern w:val="0"/>
+          <w:sz w:val="18"/>
+          <w:szCs w:val="18"/>
+          <w:lang w:val="en-IN" w:eastAsia="en-IN"/>
+        </w:rPr>
+        <w:t>(</w:t>
+      </w:r>
+      <w:r>
+        <w:rPr>
+          <w:rFonts w:ascii="Courier New" w:hAnsi="Courier New" w:cs="Courier New"/>
+          <w:b/>
+          <w:bCs/>
+          <w:color w:val="008000"/>
+          <w:spacing w:val="0"/>
+          <w:kern w:val="0"/>
+          <w:sz w:val="18"/>
+          <w:szCs w:val="18"/>
+          <w:lang w:val="en-IN" w:eastAsia="en-IN"/>
+        </w:rPr>
+        <w:t>'request'</w:t>
+      </w:r>
+      <w:r>
+        <w:rPr>
+          <w:rFonts w:ascii="Courier New" w:hAnsi="Courier New" w:cs="Courier New"/>
+          <w:color w:val="000000"/>
+          <w:spacing w:val="0"/>
+          <w:kern w:val="0"/>
+          <w:sz w:val="18"/>
+          <w:szCs w:val="18"/>
+          <w:lang w:val="en-IN" w:eastAsia="en-IN"/>
+        </w:rPr>
+        <w:t>);</w:t>
+      </w:r>
+    </w:p>
+    <w:p>
+      <w:pPr>
+        <w:shd w:val="clear" w:color="auto" w:fill="FFFFFF"/>
+        <w:tabs>
+          <w:tab w:val="left" w:pos="916"/>
+          <w:tab w:val="left" w:pos="1832"/>
+          <w:tab w:val="left" w:pos="2748"/>
+          <w:tab w:val="left" w:pos="3664"/>
+          <w:tab w:val="left" w:pos="4580"/>
+          <w:tab w:val="left" w:pos="5496"/>
+          <w:tab w:val="left" w:pos="6412"/>
+          <w:tab w:val="left" w:pos="7328"/>
+          <w:tab w:val="left" w:pos="8244"/>
+          <w:tab w:val="left" w:pos="9160"/>
+          <w:tab w:val="left" w:pos="10076"/>
+          <w:tab w:val="left" w:pos="10992"/>
+          <w:tab w:val="left" w:pos="11908"/>
+          <w:tab w:val="left" w:pos="12824"/>
+          <w:tab w:val="left" w:pos="13740"/>
+          <w:tab w:val="left" w:pos="14656"/>
+        </w:tabs>
+        <w:jc w:val="left"/>
+        <w:rPr>
+          <w:rFonts w:ascii="Courier New" w:hAnsi="Courier New" w:cs="Courier New"/>
+          <w:color w:val="000000"/>
+          <w:spacing w:val="0"/>
+          <w:kern w:val="0"/>
+          <w:sz w:val="18"/>
+          <w:szCs w:val="18"/>
+          <w:lang w:val="en-IN" w:eastAsia="en-IN"/>
+        </w:rPr>
+      </w:pPr>
+      <w:r>
+        <w:rPr>
+          <w:rFonts w:ascii="Courier New" w:hAnsi="Courier New" w:cs="Courier New"/>
+          <w:color w:val="000000"/>
+          <w:spacing w:val="0"/>
+          <w:kern w:val="0"/>
+          <w:sz w:val="18"/>
+          <w:szCs w:val="18"/>
+          <w:lang w:val="en-IN" w:eastAsia="en-IN"/>
+        </w:rPr>
+        <w:t xml:space="preserve">             </w:t>
+      </w:r>
+    </w:p>
+    <w:p>
+      <w:pPr>
+        <w:pStyle w:val="ListParagraph"/>
+        <w:numPr>
+          <w:ilvl w:val="0"/>
+          <w:numId w:val="8"/>
+        </w:numPr>
+      </w:pPr>
+      <w:r>
+        <w:t xml:space="preserve">To handle CORS issue, added required headers using </w:t>
+      </w:r>
+      <w:proofErr w:type="spellStart"/>
+      <w:r>
+        <w:t>app</w:t>
+      </w:r>
+      <w:r>
+        <w:t>.use</w:t>
+      </w:r>
+      <w:proofErr w:type="spellEnd"/>
+      <w:r>
+        <w:t>()</w:t>
+      </w:r>
+    </w:p>
+    <w:p>
+      <w:pPr>
+        <w:pStyle w:val="ListParagraph"/>
+        <w:ind w:left="1575"/>
+      </w:pPr>
+    </w:p>
+    <w:p>
+      <w:pPr>
+        <w:pStyle w:val="HTMLPreformatted"/>
+        <w:shd w:val="clear" w:color="auto" w:fill="FFFFFF"/>
+        <w:ind w:left="1832"/>
+        <w:rPr>
+          <w:color w:val="000000"/>
+          <w:sz w:val="18"/>
+          <w:szCs w:val="18"/>
+        </w:rPr>
+      </w:pPr>
+      <w:r>
+        <w:t xml:space="preserve">  </w:t>
+      </w:r>
+      <w:proofErr w:type="spellStart"/>
+      <w:r>
+        <w:rPr>
+          <w:color w:val="458383"/>
+          <w:sz w:val="18"/>
+          <w:szCs w:val="18"/>
+        </w:rPr>
+        <w:t>app</w:t>
+      </w:r>
+      <w:r>
+        <w:rPr>
+          <w:color w:val="000000"/>
+          <w:sz w:val="18"/>
+          <w:szCs w:val="18"/>
+        </w:rPr>
+        <w:t>.</w:t>
+      </w:r>
+      <w:r>
+        <w:rPr>
+          <w:color w:val="7A7A43"/>
+          <w:sz w:val="18"/>
+          <w:szCs w:val="18"/>
+        </w:rPr>
+        <w:t>use</w:t>
+      </w:r>
+      <w:proofErr w:type="spellEnd"/>
+      <w:r>
+        <w:rPr>
+          <w:color w:val="000000"/>
+          <w:sz w:val="18"/>
+          <w:szCs w:val="18"/>
+        </w:rPr>
+        <w:t>(</w:t>
+      </w:r>
+      <w:r>
+        <w:rPr>
+          <w:b/>
+          <w:bCs/>
+          <w:color w:val="000080"/>
+          <w:sz w:val="18"/>
+          <w:szCs w:val="18"/>
+        </w:rPr>
+        <w:t>function</w:t>
+      </w:r>
+      <w:r>
+        <w:rPr>
+          <w:color w:val="000000"/>
+          <w:sz w:val="18"/>
+          <w:szCs w:val="18"/>
+        </w:rPr>
+        <w:t>(</w:t>
+      </w:r>
+      <w:proofErr w:type="spellStart"/>
+      <w:r>
+        <w:rPr>
+          <w:color w:val="000000"/>
+          <w:sz w:val="18"/>
+          <w:szCs w:val="18"/>
+        </w:rPr>
+        <w:t>req</w:t>
+      </w:r>
+      <w:proofErr w:type="spellEnd"/>
+      <w:r>
+        <w:rPr>
+          <w:color w:val="000000"/>
+          <w:sz w:val="18"/>
+          <w:szCs w:val="18"/>
+        </w:rPr>
+        <w:t>, res, next) {</w:t>
+      </w:r>
+      <w:r>
+        <w:rPr>
+          <w:color w:val="000000"/>
+          <w:sz w:val="18"/>
+          <w:szCs w:val="18"/>
+        </w:rPr>
+        <w:br/>
+        <w:t xml:space="preserve">    </w:t>
+      </w:r>
+      <w:proofErr w:type="spellStart"/>
+      <w:r>
+        <w:rPr>
+          <w:color w:val="000000"/>
+          <w:sz w:val="18"/>
+          <w:szCs w:val="18"/>
+        </w:rPr>
+        <w:t>res.</w:t>
+      </w:r>
+      <w:r>
+        <w:rPr>
+          <w:color w:val="7A7A43"/>
+          <w:sz w:val="18"/>
+          <w:szCs w:val="18"/>
+        </w:rPr>
+        <w:t>header</w:t>
+      </w:r>
+      <w:proofErr w:type="spellEnd"/>
+      <w:r>
+        <w:rPr>
+          <w:color w:val="000000"/>
+          <w:sz w:val="18"/>
+          <w:szCs w:val="18"/>
+        </w:rPr>
+        <w:t>(</w:t>
+      </w:r>
+      <w:r>
+        <w:rPr>
+          <w:b/>
+          <w:bCs/>
+          <w:color w:val="008000"/>
+          <w:sz w:val="18"/>
+          <w:szCs w:val="18"/>
+        </w:rPr>
+        <w:t>'Access-Control-Allow-Origin'</w:t>
+      </w:r>
+      <w:r>
+        <w:rPr>
+          <w:color w:val="000000"/>
+          <w:sz w:val="18"/>
+          <w:szCs w:val="18"/>
+        </w:rPr>
+        <w:t xml:space="preserve">, </w:t>
+      </w:r>
+      <w:r>
+        <w:rPr>
+          <w:b/>
+          <w:bCs/>
+          <w:color w:val="008000"/>
+          <w:sz w:val="18"/>
+          <w:szCs w:val="18"/>
+        </w:rPr>
+        <w:t>'*'</w:t>
+      </w:r>
+      <w:r>
+        <w:rPr>
+          <w:color w:val="000000"/>
+          <w:sz w:val="18"/>
+          <w:szCs w:val="18"/>
+        </w:rPr>
+        <w:t>);</w:t>
+      </w:r>
+      <w:r>
+        <w:rPr>
+          <w:color w:val="000000"/>
+          <w:sz w:val="18"/>
+          <w:szCs w:val="18"/>
+        </w:rPr>
+        <w:br/>
+        <w:t xml:space="preserve">    </w:t>
+      </w:r>
+      <w:proofErr w:type="spellStart"/>
+      <w:r>
+        <w:rPr>
+          <w:color w:val="000000"/>
+          <w:sz w:val="18"/>
+          <w:szCs w:val="18"/>
+        </w:rPr>
+        <w:t>res.</w:t>
+      </w:r>
+      <w:r>
+        <w:rPr>
+          <w:color w:val="7A7A43"/>
+          <w:sz w:val="18"/>
+          <w:szCs w:val="18"/>
+        </w:rPr>
+        <w:t>header</w:t>
+      </w:r>
+      <w:proofErr w:type="spellEnd"/>
+      <w:r>
+        <w:rPr>
+          <w:color w:val="000000"/>
+          <w:sz w:val="18"/>
+          <w:szCs w:val="18"/>
+        </w:rPr>
+        <w:t>(</w:t>
+      </w:r>
+      <w:r>
+        <w:rPr>
+          <w:b/>
+          <w:bCs/>
+          <w:color w:val="008000"/>
+          <w:sz w:val="18"/>
+          <w:szCs w:val="18"/>
+        </w:rPr>
+        <w:t>'Access-Control-Allow-Headers'</w:t>
+      </w:r>
+      <w:r>
+        <w:rPr>
+          <w:color w:val="000000"/>
+          <w:sz w:val="18"/>
+          <w:szCs w:val="18"/>
+        </w:rPr>
+        <w:t xml:space="preserve">, </w:t>
+      </w:r>
+      <w:r>
+        <w:rPr>
+          <w:b/>
+          <w:bCs/>
+          <w:color w:val="008000"/>
+          <w:sz w:val="18"/>
+          <w:szCs w:val="18"/>
+        </w:rPr>
+        <w:t xml:space="preserve">'Origin, X-Requested-With, Content-Type, </w:t>
+      </w:r>
+      <w:proofErr w:type="spellStart"/>
+      <w:r>
+        <w:rPr>
+          <w:b/>
+          <w:bCs/>
+          <w:color w:val="008000"/>
+          <w:sz w:val="18"/>
+          <w:szCs w:val="18"/>
+        </w:rPr>
+        <w:t>Accept,X</w:t>
+      </w:r>
+      <w:proofErr w:type="spellEnd"/>
+      <w:r>
+        <w:rPr>
+          <w:b/>
+          <w:bCs/>
+          <w:color w:val="008000"/>
+          <w:sz w:val="18"/>
+          <w:szCs w:val="18"/>
+        </w:rPr>
+        <w:t>-</w:t>
+      </w:r>
+      <w:proofErr w:type="spellStart"/>
+      <w:r>
+        <w:rPr>
+          <w:b/>
+          <w:bCs/>
+          <w:color w:val="008000"/>
+          <w:sz w:val="18"/>
+          <w:szCs w:val="18"/>
+        </w:rPr>
+        <w:t>Auth</w:t>
+      </w:r>
+      <w:proofErr w:type="spellEnd"/>
+      <w:r>
+        <w:rPr>
+          <w:b/>
+          <w:bCs/>
+          <w:color w:val="008000"/>
+          <w:sz w:val="18"/>
+          <w:szCs w:val="18"/>
+        </w:rPr>
+        <w:t>-</w:t>
+      </w:r>
+      <w:proofErr w:type="spellStart"/>
+      <w:r>
+        <w:rPr>
+          <w:b/>
+          <w:bCs/>
+          <w:color w:val="008000"/>
+          <w:sz w:val="18"/>
+          <w:szCs w:val="18"/>
+        </w:rPr>
+        <w:t>Token,Cookie</w:t>
+      </w:r>
+      <w:proofErr w:type="spellEnd"/>
+      <w:r>
+        <w:rPr>
+          <w:b/>
+          <w:bCs/>
+          <w:color w:val="008000"/>
+          <w:sz w:val="18"/>
+          <w:szCs w:val="18"/>
+        </w:rPr>
+        <w:t>-Headers'</w:t>
+      </w:r>
+      <w:r>
+        <w:rPr>
+          <w:color w:val="000000"/>
+          <w:sz w:val="18"/>
+          <w:szCs w:val="18"/>
+        </w:rPr>
+        <w:t>);</w:t>
+      </w:r>
+      <w:r>
+        <w:rPr>
+          <w:color w:val="000000"/>
+          <w:sz w:val="18"/>
+          <w:szCs w:val="18"/>
+        </w:rPr>
+        <w:br/>
+        <w:t xml:space="preserve">    </w:t>
+      </w:r>
+      <w:proofErr w:type="spellStart"/>
+      <w:r>
+        <w:rPr>
+          <w:color w:val="000000"/>
+          <w:sz w:val="18"/>
+          <w:szCs w:val="18"/>
+        </w:rPr>
+        <w:t>res.</w:t>
+      </w:r>
+      <w:r>
+        <w:rPr>
+          <w:color w:val="7A7A43"/>
+          <w:sz w:val="18"/>
+          <w:szCs w:val="18"/>
+        </w:rPr>
+        <w:t>header</w:t>
+      </w:r>
+      <w:proofErr w:type="spellEnd"/>
+      <w:r>
+        <w:rPr>
+          <w:color w:val="000000"/>
+          <w:sz w:val="18"/>
+          <w:szCs w:val="18"/>
+        </w:rPr>
+        <w:t>(</w:t>
+      </w:r>
+      <w:r>
+        <w:rPr>
+          <w:b/>
+          <w:bCs/>
+          <w:color w:val="008000"/>
+          <w:sz w:val="18"/>
+          <w:szCs w:val="18"/>
+        </w:rPr>
+        <w:t>'Access-Control-Allow-Methods'</w:t>
+      </w:r>
+      <w:r>
+        <w:rPr>
+          <w:color w:val="000000"/>
+          <w:sz w:val="18"/>
+          <w:szCs w:val="18"/>
+        </w:rPr>
+        <w:t xml:space="preserve">, </w:t>
+      </w:r>
+      <w:r>
+        <w:rPr>
+          <w:b/>
+          <w:bCs/>
+          <w:color w:val="008000"/>
+          <w:sz w:val="18"/>
+          <w:szCs w:val="18"/>
+        </w:rPr>
+        <w:t>'POST,GET,OPTIONS,PUT,DELETE'</w:t>
+      </w:r>
+      <w:r>
+        <w:rPr>
+          <w:color w:val="000000"/>
+          <w:sz w:val="18"/>
+          <w:szCs w:val="18"/>
+        </w:rPr>
+        <w:t>);</w:t>
+      </w:r>
+      <w:r>
+        <w:rPr>
+          <w:color w:val="000000"/>
+          <w:sz w:val="18"/>
+          <w:szCs w:val="18"/>
+        </w:rPr>
+        <w:br/>
+        <w:t xml:space="preserve">    </w:t>
+      </w:r>
+      <w:proofErr w:type="spellStart"/>
+      <w:r>
+        <w:rPr>
+          <w:color w:val="000000"/>
+          <w:sz w:val="18"/>
+          <w:szCs w:val="18"/>
+        </w:rPr>
+        <w:t>res.</w:t>
+      </w:r>
+      <w:r>
+        <w:rPr>
+          <w:color w:val="7A7A43"/>
+          <w:sz w:val="18"/>
+          <w:szCs w:val="18"/>
+        </w:rPr>
+        <w:t>header</w:t>
+      </w:r>
+      <w:proofErr w:type="spellEnd"/>
+      <w:r>
+        <w:rPr>
+          <w:color w:val="000000"/>
+          <w:sz w:val="18"/>
+          <w:szCs w:val="18"/>
+        </w:rPr>
+        <w:t>(</w:t>
+      </w:r>
+      <w:r>
+        <w:rPr>
+          <w:b/>
+          <w:bCs/>
+          <w:color w:val="008000"/>
+          <w:sz w:val="18"/>
+          <w:szCs w:val="18"/>
+        </w:rPr>
+        <w:t>'</w:t>
+      </w:r>
+      <w:proofErr w:type="spellStart"/>
+      <w:r>
+        <w:rPr>
+          <w:b/>
+          <w:bCs/>
+          <w:color w:val="008000"/>
+          <w:sz w:val="18"/>
+          <w:szCs w:val="18"/>
+        </w:rPr>
+        <w:t>Allow'</w:t>
+      </w:r>
+      <w:r>
+        <w:rPr>
+          <w:color w:val="000000"/>
+          <w:sz w:val="18"/>
+          <w:szCs w:val="18"/>
+        </w:rPr>
+        <w:t>,</w:t>
+      </w:r>
+      <w:r>
+        <w:rPr>
+          <w:b/>
+          <w:bCs/>
+          <w:color w:val="008000"/>
+          <w:sz w:val="18"/>
+          <w:szCs w:val="18"/>
+        </w:rPr>
+        <w:t>'HEAD</w:t>
+      </w:r>
+      <w:proofErr w:type="spellEnd"/>
+      <w:r>
+        <w:rPr>
+          <w:b/>
+          <w:bCs/>
+          <w:color w:val="008000"/>
+          <w:sz w:val="18"/>
+          <w:szCs w:val="18"/>
+        </w:rPr>
+        <w:t>, GET, PATCH, POST, OPTIONS, DELETE'</w:t>
+      </w:r>
+      <w:r>
+        <w:rPr>
+          <w:color w:val="000000"/>
+          <w:sz w:val="18"/>
+          <w:szCs w:val="18"/>
+        </w:rPr>
+        <w:t>);</w:t>
+      </w:r>
+      <w:r>
+        <w:rPr>
+          <w:color w:val="000000"/>
+          <w:sz w:val="18"/>
+          <w:szCs w:val="18"/>
+        </w:rPr>
+        <w:br/>
+        <w:t xml:space="preserve">    next();</w:t>
+      </w:r>
+      <w:r>
+        <w:rPr>
+          <w:color w:val="000000"/>
+          <w:sz w:val="18"/>
+          <w:szCs w:val="18"/>
+        </w:rPr>
+        <w:br/>
+        <w:t>});</w:t>
+      </w:r>
+    </w:p>
+    <w:p>
+      <w:pPr>
+        <w:pStyle w:val="ListParagraph"/>
+        <w:ind w:left="1575"/>
+      </w:pPr>
+    </w:p>
+    <w:p>
+      <w:pPr>
+        <w:pStyle w:val="ListParagraph"/>
+        <w:ind w:left="1575"/>
+      </w:pPr>
+    </w:p>
+    <w:p>
+      <w:r>
+        <w:rPr>
+          <w:noProof/>
+        </w:rPr>
         <w:drawing>
           <wp:inline distT="0" distB="0" distL="0" distR="0" wp14:anchorId="3F0AADA4" wp14:editId="17B446F2">
             <wp:extent cx="5731510" cy="3345180"/>
@@ -1175,6 +2811,7 @@
         </w:rPr>
       </w:pPr>
       <w:r>
+        <w:lastRenderedPageBreak/>
         <w:t xml:space="preserve">                  </w:t>
       </w:r>
       <w:r>
@@ -1247,7 +2884,6 @@
         <w:rPr>
           <w:noProof/>
         </w:rPr>
-        <w:lastRenderedPageBreak/>
         <w:t xml:space="preserve">           </w:t>
       </w:r>
     </w:p>
@@ -1260,7 +2896,6 @@
         </w:numPr>
       </w:pPr>
       <w:proofErr w:type="spellStart"/>
-      <w:proofErr w:type="gramStart"/>
       <w:r>
         <w:rPr>
           <w:b/>
@@ -1268,7 +2903,6 @@
         <w:t>app.delete</w:t>
       </w:r>
       <w:proofErr w:type="spellEnd"/>
-      <w:proofErr w:type="gramEnd"/>
       <w:r>
         <w:rPr>
           <w:b/>
@@ -1336,29 +2970,19 @@
           <w:numId w:val="6"/>
         </w:numPr>
         <w:rPr>
-          <w:b/>
-        </w:rPr>
-      </w:pPr>
-      <w:r>
-        <w:rPr>
-          <w:b/>
-        </w:rPr>
-        <w:t>dist folder:</w:t>
-      </w:r>
-      <w:r>
-        <w:rPr>
-          <w:b/>
-        </w:rPr>
-        <w:t xml:space="preserve"> </w:t>
-      </w:r>
-      <w:r>
-        <w:t>This folder contains the</w:t>
-      </w:r>
-      <w:r>
-        <w:rPr>
-          <w:b/>
-        </w:rPr>
-        <w:t xml:space="preserve"> </w:t>
+          <w:szCs w:val="24"/>
+        </w:rPr>
+      </w:pPr>
+      <w:proofErr w:type="spellStart"/>
+      <w:r>
+        <w:rPr>
+          <w:b/>
+        </w:rPr>
+        <w:t>app.module.ts</w:t>
+      </w:r>
+      <w:proofErr w:type="spellEnd"/>
+      <w:r>
+        <w:t xml:space="preserve"> :</w:t>
       </w:r>
       <w:r>
         <w:rPr>
@@ -1368,13 +2992,107 @@
           <w:szCs w:val="23"/>
           <w:shd w:val="clear" w:color="auto" w:fill="FFFFFF"/>
         </w:rPr>
-        <w:t>compiled code of the angular application</w:t>
-      </w:r>
-    </w:p>
-    <w:p>
-      <w:pPr>
-        <w:pStyle w:val="ListParagraph"/>
-        <w:ind w:left="855"/>
+        <w:t xml:space="preserve"> </w:t>
+      </w:r>
+      <w:r>
+        <w:rPr>
+          <w:color w:val="242729"/>
+          <w:szCs w:val="24"/>
+          <w:shd w:val="clear" w:color="auto" w:fill="FFFFFF"/>
+        </w:rPr>
+        <w:t>This file organizes</w:t>
+      </w:r>
+      <w:r>
+        <w:rPr>
+          <w:color w:val="242729"/>
+          <w:szCs w:val="24"/>
+          <w:shd w:val="clear" w:color="auto" w:fill="FFFFFF"/>
+        </w:rPr>
+        <w:t xml:space="preserve"> and separat</w:t>
+      </w:r>
+      <w:r>
+        <w:rPr>
+          <w:color w:val="242729"/>
+          <w:szCs w:val="24"/>
+          <w:shd w:val="clear" w:color="auto" w:fill="FFFFFF"/>
+        </w:rPr>
+        <w:t xml:space="preserve">es the </w:t>
+      </w:r>
+      <w:r>
+        <w:rPr>
+          <w:color w:val="242729"/>
+          <w:szCs w:val="24"/>
+          <w:shd w:val="clear" w:color="auto" w:fill="FFFFFF"/>
+        </w:rPr>
+        <w:t>code</w:t>
+      </w:r>
+    </w:p>
+    <w:p>
+      <w:pPr>
+        <w:pStyle w:val="ListParagraph"/>
+        <w:numPr>
+          <w:ilvl w:val="0"/>
+          <w:numId w:val="9"/>
+        </w:numPr>
+        <w:rPr>
+          <w:szCs w:val="24"/>
+        </w:rPr>
+      </w:pPr>
+      <w:r>
+        <w:rPr>
+          <w:szCs w:val="24"/>
+        </w:rPr>
+        <w:t xml:space="preserve">imports: </w:t>
+      </w:r>
+      <w:r>
+        <w:rPr>
+          <w:color w:val="000000" w:themeColor="text1"/>
+          <w:szCs w:val="24"/>
+          <w:shd w:val="clear" w:color="auto" w:fill="FFFFFF"/>
+        </w:rPr>
+        <w:t xml:space="preserve">You </w:t>
+      </w:r>
+      <w:r>
+        <w:rPr>
+          <w:color w:val="000000" w:themeColor="text1"/>
+          <w:szCs w:val="24"/>
+          <w:shd w:val="clear" w:color="auto" w:fill="FFFFFF"/>
+        </w:rPr>
+        <w:t xml:space="preserve">can </w:t>
+      </w:r>
+      <w:r>
+        <w:rPr>
+          <w:color w:val="000000" w:themeColor="text1"/>
+          <w:szCs w:val="24"/>
+          <w:shd w:val="clear" w:color="auto" w:fill="FFFFFF"/>
+        </w:rPr>
+        <w:t>import any other modules into the </w:t>
+      </w:r>
+      <w:r>
+        <w:rPr>
+          <w:color w:val="000000" w:themeColor="text1"/>
+          <w:szCs w:val="24"/>
+          <w:shd w:val="clear" w:color="auto" w:fill="FFFFFF"/>
+        </w:rPr>
+        <w:t>imports</w:t>
+      </w:r>
+      <w:r>
+        <w:rPr>
+          <w:color w:val="000000" w:themeColor="text1"/>
+          <w:szCs w:val="24"/>
+          <w:shd w:val="clear" w:color="auto" w:fill="FFFFFF"/>
+        </w:rPr>
+        <w:t xml:space="preserve"> </w:t>
+      </w:r>
+      <w:r>
+        <w:rPr>
+          <w:color w:val="000000" w:themeColor="text1"/>
+          <w:szCs w:val="24"/>
+          <w:shd w:val="clear" w:color="auto" w:fill="FFFFFF"/>
+        </w:rPr>
+        <w:t>section</w:t>
+      </w:r>
+      <w:r>
         <w:rPr>
           <w:rFonts w:ascii="Arial" w:hAnsi="Arial" w:cs="Arial"/>
           <w:color w:val="242729"/>
@@ -1382,7 +3100,1203 @@
           <w:szCs w:val="23"/>
           <w:shd w:val="clear" w:color="auto" w:fill="FFFFFF"/>
         </w:rPr>
-      </w:pPr>
+        <w:t>.</w:t>
+      </w:r>
+    </w:p>
+    <w:p>
+      <w:pPr>
+        <w:pStyle w:val="ListParagraph"/>
+        <w:numPr>
+          <w:ilvl w:val="0"/>
+          <w:numId w:val="9"/>
+        </w:numPr>
+        <w:rPr>
+          <w:szCs w:val="24"/>
+        </w:rPr>
+      </w:pPr>
+      <w:r>
+        <w:rPr>
+          <w:color w:val="242729"/>
+          <w:szCs w:val="24"/>
+          <w:shd w:val="clear" w:color="auto" w:fill="FFFFFF"/>
+        </w:rPr>
+        <w:t>d</w:t>
+      </w:r>
+      <w:r>
+        <w:rPr>
+          <w:color w:val="242729"/>
+          <w:szCs w:val="24"/>
+          <w:shd w:val="clear" w:color="auto" w:fill="FFFFFF"/>
+        </w:rPr>
+        <w:t xml:space="preserve">eclarations: You declare any components in your declarations. Any components used in the routing of that module, must be declared in that </w:t>
+      </w:r>
+      <w:r>
+        <w:rPr>
+          <w:color w:val="242729"/>
+          <w:szCs w:val="24"/>
+          <w:shd w:val="clear" w:color="auto" w:fill="FFFFFF"/>
+        </w:rPr>
+        <w:lastRenderedPageBreak/>
+        <w:t>module. If components are used in another module, then you only list them in that other module.</w:t>
+      </w:r>
+    </w:p>
+    <w:p>
+      <w:pPr>
+        <w:pStyle w:val="ListParagraph"/>
+        <w:numPr>
+          <w:ilvl w:val="0"/>
+          <w:numId w:val="14"/>
+        </w:numPr>
+        <w:rPr>
+          <w:szCs w:val="24"/>
+        </w:rPr>
+      </w:pPr>
+      <w:r>
+        <w:rPr>
+          <w:color w:val="242729"/>
+          <w:szCs w:val="24"/>
+          <w:shd w:val="clear" w:color="auto" w:fill="FFFFFF"/>
+        </w:rPr>
+        <w:t>Pipes created in the application need to declare in the declarations section</w:t>
+      </w:r>
+    </w:p>
+    <w:p>
+      <w:pPr>
+        <w:pStyle w:val="ListParagraph"/>
+        <w:numPr>
+          <w:ilvl w:val="0"/>
+          <w:numId w:val="9"/>
+        </w:numPr>
+        <w:rPr>
+          <w:szCs w:val="24"/>
+        </w:rPr>
+      </w:pPr>
+      <w:r>
+        <w:rPr>
+          <w:color w:val="242729"/>
+          <w:szCs w:val="24"/>
+          <w:shd w:val="clear" w:color="auto" w:fill="FFFFFF"/>
+        </w:rPr>
+        <w:t>Providers: you can inject all the services into providers section</w:t>
+      </w:r>
+    </w:p>
+    <w:p>
+      <w:pPr>
+        <w:pStyle w:val="ListParagraph"/>
+        <w:numPr>
+          <w:ilvl w:val="0"/>
+          <w:numId w:val="9"/>
+        </w:numPr>
+        <w:rPr>
+          <w:szCs w:val="24"/>
+        </w:rPr>
+      </w:pPr>
+      <w:r>
+        <w:rPr>
+          <w:color w:val="242729"/>
+          <w:szCs w:val="24"/>
+          <w:shd w:val="clear" w:color="auto" w:fill="FFFFFF"/>
+        </w:rPr>
+        <w:t>Bootstrap: you can specify which component should bootstrap/load first into the browser in the bootstrap section</w:t>
+      </w:r>
+    </w:p>
+    <w:p>
+      <w:pPr>
+        <w:pStyle w:val="ListParagraph"/>
+        <w:ind w:left="927"/>
+        <w:rPr>
+          <w:b/>
+        </w:rPr>
+      </w:pPr>
+      <w:r>
+        <w:rPr>
+          <w:b/>
+        </w:rPr>
+        <w:t xml:space="preserve">   </w:t>
+      </w:r>
+      <w:r>
+        <w:rPr>
+          <w:noProof/>
+        </w:rPr>
+        <w:drawing>
+          <wp:inline distT="0" distB="0" distL="0" distR="0" wp14:anchorId="5B2E4B28" wp14:editId="4ED85EE9">
+            <wp:extent cx="5731510" cy="3221355"/>
+            <wp:effectExtent l="0" t="0" r="2540" b="0"/>
+            <wp:docPr id="5" name="Picture 5"/>
+            <wp:cNvGraphicFramePr>
+              <a:graphicFrameLocks xmlns:a="http://schemas.openxmlformats.org/drawingml/2006/main" noChangeAspect="1"/>
+            </wp:cNvGraphicFramePr>
+            <a:graphic xmlns:a="http://schemas.openxmlformats.org/drawingml/2006/main">
+              <a:graphicData uri="http://schemas.openxmlformats.org/drawingml/2006/picture">
+                <pic:pic xmlns:pic="http://schemas.openxmlformats.org/drawingml/2006/picture">
+                  <pic:nvPicPr>
+                    <pic:cNvPr id="1" name=""/>
+                    <pic:cNvPicPr/>
+                  </pic:nvPicPr>
+                  <pic:blipFill>
+                    <a:blip r:embed="rId13"/>
+                    <a:stretch>
+                      <a:fillRect/>
+                    </a:stretch>
+                  </pic:blipFill>
+                  <pic:spPr>
+                    <a:xfrm>
+                      <a:off x="0" y="0"/>
+                      <a:ext cx="5731510" cy="3221355"/>
+                    </a:xfrm>
+                    <a:prstGeom prst="rect">
+                      <a:avLst/>
+                    </a:prstGeom>
+                  </pic:spPr>
+                </pic:pic>
+              </a:graphicData>
+            </a:graphic>
+          </wp:inline>
+        </w:drawing>
+      </w:r>
+    </w:p>
+    <w:p>
+      <w:pPr>
+        <w:pStyle w:val="ListParagraph"/>
+        <w:ind w:left="927"/>
+      </w:pPr>
+    </w:p>
+    <w:p>
+      <w:pPr>
+        <w:pStyle w:val="ListParagraph"/>
+        <w:numPr>
+          <w:ilvl w:val="0"/>
+          <w:numId w:val="6"/>
+        </w:numPr>
+      </w:pPr>
+      <w:r>
+        <w:rPr>
+          <w:b/>
+        </w:rPr>
+        <w:t>home.com</w:t>
+      </w:r>
+      <w:r>
+        <w:rPr>
+          <w:b/>
+        </w:rPr>
+        <w:t>p</w:t>
+      </w:r>
+      <w:r>
+        <w:rPr>
+          <w:b/>
+        </w:rPr>
+        <w:t>onent.</w:t>
+      </w:r>
+      <w:r>
+        <w:rPr>
+          <w:b/>
+        </w:rPr>
+        <w:t>ts</w:t>
+      </w:r>
+      <w:r>
+        <w:t xml:space="preserve">:   </w:t>
+      </w:r>
+    </w:p>
+    <w:p>
+      <w:pPr>
+        <w:pStyle w:val="ListParagraph"/>
+        <w:ind w:left="927"/>
+      </w:pPr>
+      <w:r>
+        <w:rPr>
+          <w:b/>
+        </w:rPr>
+        <w:t xml:space="preserve">         </w:t>
+      </w:r>
+      <w:r>
+        <w:t>Component: It holds the configuration properties of the component like selector, names of properties, names of events and list of the injectables into the component. The value of the selector can be the same as the string to be used on HTML markup, it doesn’t need to be camel-cased</w:t>
+      </w:r>
+      <w:r>
+        <w:t xml:space="preserve"> </w:t>
+      </w:r>
+    </w:p>
+    <w:p>
+      <w:pPr>
+        <w:pStyle w:val="ListParagraph"/>
+        <w:ind w:left="927"/>
+      </w:pPr>
+      <w:r>
+        <w:t xml:space="preserve">     </w:t>
+      </w:r>
+      <w:r>
+        <w:rPr>
+          <w:noProof/>
+        </w:rPr>
+        <w:drawing>
+          <wp:inline distT="0" distB="0" distL="0" distR="0" wp14:anchorId="096A43E6" wp14:editId="28891A02">
+            <wp:extent cx="5562600" cy="1323975"/>
+            <wp:effectExtent l="0" t="0" r="0" b="9525"/>
+            <wp:docPr id="7" name="Picture 7"/>
+            <wp:cNvGraphicFramePr>
+              <a:graphicFrameLocks xmlns:a="http://schemas.openxmlformats.org/drawingml/2006/main" noChangeAspect="1"/>
+            </wp:cNvGraphicFramePr>
+            <a:graphic xmlns:a="http://schemas.openxmlformats.org/drawingml/2006/main">
+              <a:graphicData uri="http://schemas.openxmlformats.org/drawingml/2006/picture">
+                <pic:pic xmlns:pic="http://schemas.openxmlformats.org/drawingml/2006/picture">
+                  <pic:nvPicPr>
+                    <pic:cNvPr id="1" name=""/>
+                    <pic:cNvPicPr/>
+                  </pic:nvPicPr>
+                  <pic:blipFill>
+                    <a:blip r:embed="rId14"/>
+                    <a:stretch>
+                      <a:fillRect/>
+                    </a:stretch>
+                  </pic:blipFill>
+                  <pic:spPr>
+                    <a:xfrm>
+                      <a:off x="0" y="0"/>
+                      <a:ext cx="5562600" cy="1323975"/>
+                    </a:xfrm>
+                    <a:prstGeom prst="rect">
+                      <a:avLst/>
+                    </a:prstGeom>
+                  </pic:spPr>
+                </pic:pic>
+              </a:graphicData>
+            </a:graphic>
+          </wp:inline>
+        </w:drawing>
+      </w:r>
+    </w:p>
+    <w:p>
+      <w:pPr>
+        <w:pStyle w:val="ListParagraph"/>
+        <w:numPr>
+          <w:ilvl w:val="0"/>
+          <w:numId w:val="14"/>
+        </w:numPr>
+      </w:pPr>
+      <w:r>
+        <w:t>To create a component (collection blade) dynamically ,a reference to the parent div is created with the help of @ViewChild interface</w:t>
+      </w:r>
+    </w:p>
+    <w:p>
+      <w:pPr>
+        <w:ind w:left="1352"/>
+      </w:pPr>
+      <w:r>
+        <w:rPr>
+          <w:noProof/>
+        </w:rPr>
+        <w:drawing>
+          <wp:inline distT="0" distB="0" distL="0" distR="0" wp14:anchorId="12DC8809" wp14:editId="2D0E1FC1">
+            <wp:extent cx="5731510" cy="515620"/>
+            <wp:effectExtent l="0" t="0" r="2540" b="0"/>
+            <wp:docPr id="12" name="Picture 12"/>
+            <wp:cNvGraphicFramePr>
+              <a:graphicFrameLocks xmlns:a="http://schemas.openxmlformats.org/drawingml/2006/main" noChangeAspect="1"/>
+            </wp:cNvGraphicFramePr>
+            <a:graphic xmlns:a="http://schemas.openxmlformats.org/drawingml/2006/main">
+              <a:graphicData uri="http://schemas.openxmlformats.org/drawingml/2006/picture">
+                <pic:pic xmlns:pic="http://schemas.openxmlformats.org/drawingml/2006/picture">
+                  <pic:nvPicPr>
+                    <pic:cNvPr id="1" name=""/>
+                    <pic:cNvPicPr/>
+                  </pic:nvPicPr>
+                  <pic:blipFill>
+                    <a:blip r:embed="rId15"/>
+                    <a:stretch>
+                      <a:fillRect/>
+                    </a:stretch>
+                  </pic:blipFill>
+                  <pic:spPr>
+                    <a:xfrm>
+                      <a:off x="0" y="0"/>
+                      <a:ext cx="5731510" cy="515620"/>
+                    </a:xfrm>
+                    <a:prstGeom prst="rect">
+                      <a:avLst/>
+                    </a:prstGeom>
+                  </pic:spPr>
+                </pic:pic>
+              </a:graphicData>
+            </a:graphic>
+          </wp:inline>
+        </w:drawing>
+      </w:r>
+    </w:p>
+    <w:p>
+      <w:pPr>
+        <w:pStyle w:val="ListParagraph"/>
+        <w:numPr>
+          <w:ilvl w:val="0"/>
+          <w:numId w:val="14"/>
+        </w:numPr>
+      </w:pPr>
+      <w:r>
+        <w:t xml:space="preserve">To handle sessions and to maintain track of cookie </w:t>
+      </w:r>
+      <w:r>
+        <w:t>id received while adding a service @HostListener and  window events are used</w:t>
+      </w:r>
+    </w:p>
+    <w:p>
+      <w:pPr>
+        <w:pStyle w:val="ListParagraph"/>
+        <w:ind w:left="1712"/>
+      </w:pPr>
+      <w:r>
+        <w:rPr>
+          <w:noProof/>
+        </w:rPr>
+        <w:lastRenderedPageBreak/>
+        <w:drawing>
+          <wp:inline distT="0" distB="0" distL="0" distR="0" wp14:anchorId="07FC6F49" wp14:editId="6BED261B">
+            <wp:extent cx="3829050" cy="781050"/>
+            <wp:effectExtent l="0" t="0" r="0" b="0"/>
+            <wp:docPr id="13" name="Picture 13"/>
+            <wp:cNvGraphicFramePr>
+              <a:graphicFrameLocks xmlns:a="http://schemas.openxmlformats.org/drawingml/2006/main" noChangeAspect="1"/>
+            </wp:cNvGraphicFramePr>
+            <a:graphic xmlns:a="http://schemas.openxmlformats.org/drawingml/2006/main">
+              <a:graphicData uri="http://schemas.openxmlformats.org/drawingml/2006/picture">
+                <pic:pic xmlns:pic="http://schemas.openxmlformats.org/drawingml/2006/picture">
+                  <pic:nvPicPr>
+                    <pic:cNvPr id="1" name=""/>
+                    <pic:cNvPicPr/>
+                  </pic:nvPicPr>
+                  <pic:blipFill>
+                    <a:blip r:embed="rId16"/>
+                    <a:stretch>
+                      <a:fillRect/>
+                    </a:stretch>
+                  </pic:blipFill>
+                  <pic:spPr>
+                    <a:xfrm>
+                      <a:off x="0" y="0"/>
+                      <a:ext cx="3829050" cy="781050"/>
+                    </a:xfrm>
+                    <a:prstGeom prst="rect">
+                      <a:avLst/>
+                    </a:prstGeom>
+                  </pic:spPr>
+                </pic:pic>
+              </a:graphicData>
+            </a:graphic>
+          </wp:inline>
+        </w:drawing>
+      </w:r>
+    </w:p>
+    <w:p>
+      <w:pPr>
+        <w:pStyle w:val="ListParagraph"/>
+        <w:ind w:left="1712"/>
+      </w:pPr>
+    </w:p>
+    <w:p>
+      <w:pPr>
+        <w:pStyle w:val="ListParagraph"/>
+        <w:numPr>
+          <w:ilvl w:val="0"/>
+          <w:numId w:val="14"/>
+        </w:numPr>
+      </w:pPr>
+      <w:r>
+        <w:t xml:space="preserve">A constructor() is used to load data for html pages when component is </w:t>
+      </w:r>
+      <w:r>
+        <w:t>instantiated</w:t>
+      </w:r>
+      <w:r>
+        <w:t xml:space="preserve"> and to inject dependencies of services</w:t>
+      </w:r>
+    </w:p>
+    <w:p>
+      <w:pPr>
+        <w:pStyle w:val="ListParagraph"/>
+        <w:ind w:left="1712"/>
+      </w:pPr>
+      <w:r>
+        <w:rPr>
+          <w:noProof/>
+        </w:rPr>
+        <w:drawing>
+          <wp:inline distT="0" distB="0" distL="0" distR="0" wp14:anchorId="20AC6D74" wp14:editId="618FCBAD">
+            <wp:extent cx="5391150" cy="2505075"/>
+            <wp:effectExtent l="0" t="0" r="0" b="9525"/>
+            <wp:docPr id="14" name="Picture 14"/>
+            <wp:cNvGraphicFramePr>
+              <a:graphicFrameLocks xmlns:a="http://schemas.openxmlformats.org/drawingml/2006/main" noChangeAspect="1"/>
+            </wp:cNvGraphicFramePr>
+            <a:graphic xmlns:a="http://schemas.openxmlformats.org/drawingml/2006/main">
+              <a:graphicData uri="http://schemas.openxmlformats.org/drawingml/2006/picture">
+                <pic:pic xmlns:pic="http://schemas.openxmlformats.org/drawingml/2006/picture">
+                  <pic:nvPicPr>
+                    <pic:cNvPr id="1" name=""/>
+                    <pic:cNvPicPr/>
+                  </pic:nvPicPr>
+                  <pic:blipFill>
+                    <a:blip r:embed="rId17"/>
+                    <a:stretch>
+                      <a:fillRect/>
+                    </a:stretch>
+                  </pic:blipFill>
+                  <pic:spPr>
+                    <a:xfrm>
+                      <a:off x="0" y="0"/>
+                      <a:ext cx="5391150" cy="2505075"/>
+                    </a:xfrm>
+                    <a:prstGeom prst="rect">
+                      <a:avLst/>
+                    </a:prstGeom>
+                  </pic:spPr>
+                </pic:pic>
+              </a:graphicData>
+            </a:graphic>
+          </wp:inline>
+        </w:drawing>
+      </w:r>
+    </w:p>
+    <w:p>
+      <w:pPr>
+        <w:pStyle w:val="ListParagraph"/>
+        <w:ind w:left="1712"/>
+      </w:pPr>
+    </w:p>
+    <w:p>
+      <w:pPr>
+        <w:pStyle w:val="ListParagraph"/>
+        <w:numPr>
+          <w:ilvl w:val="0"/>
+          <w:numId w:val="14"/>
+        </w:numPr>
+      </w:pPr>
+      <w:r>
+        <w:t xml:space="preserve">The logic that </w:t>
+      </w:r>
+      <w:r>
+        <w:t>identify the links present ,properties that exist for a collection is implemented in the create() method.</w:t>
+      </w:r>
+    </w:p>
+    <w:p>
+      <w:pPr>
+        <w:pStyle w:val="ListParagraph"/>
+        <w:numPr>
+          <w:ilvl w:val="0"/>
+          <w:numId w:val="14"/>
+        </w:numPr>
+      </w:pPr>
+      <w:r>
+        <w:t>componentFactoryResolver.resolveComponentFactory</w:t>
+      </w:r>
+      <w:r>
+        <w:t>()  is used to create a new blade(</w:t>
+      </w:r>
+      <w:r>
+        <w:t>collection blade</w:t>
+      </w:r>
+      <w:r>
+        <w:t>) if the links do exist for that collection</w:t>
+      </w:r>
+    </w:p>
+    <w:p>
+      <w:pPr>
+        <w:pStyle w:val="ListParagraph"/>
+        <w:ind w:left="1712"/>
+      </w:pPr>
+    </w:p>
+    <w:p>
+      <w:pPr>
+        <w:ind w:left="1352"/>
+      </w:pPr>
+      <w:r>
+        <w:rPr>
+          <w:noProof/>
+        </w:rPr>
+        <w:drawing>
+          <wp:inline distT="0" distB="0" distL="0" distR="0" wp14:anchorId="53ED42F3" wp14:editId="502E42C3">
+            <wp:extent cx="5731510" cy="2962075"/>
+            <wp:effectExtent l="0" t="0" r="2540" b="0"/>
+            <wp:docPr id="15" name="Picture 15"/>
+            <wp:cNvGraphicFramePr>
+              <a:graphicFrameLocks xmlns:a="http://schemas.openxmlformats.org/drawingml/2006/main" noChangeAspect="1"/>
+            </wp:cNvGraphicFramePr>
+            <a:graphic xmlns:a="http://schemas.openxmlformats.org/drawingml/2006/main">
+              <a:graphicData uri="http://schemas.openxmlformats.org/drawingml/2006/picture">
+                <pic:pic xmlns:pic="http://schemas.openxmlformats.org/drawingml/2006/picture">
+                  <pic:nvPicPr>
+                    <pic:cNvPr id="1" name=""/>
+                    <pic:cNvPicPr/>
+                  </pic:nvPicPr>
+                  <pic:blipFill>
+                    <a:blip r:embed="rId18"/>
+                    <a:stretch>
+                      <a:fillRect/>
+                    </a:stretch>
+                  </pic:blipFill>
+                  <pic:spPr>
+                    <a:xfrm>
+                      <a:off x="0" y="0"/>
+                      <a:ext cx="5731510" cy="2962075"/>
+                    </a:xfrm>
+                    <a:prstGeom prst="rect">
+                      <a:avLst/>
+                    </a:prstGeom>
+                  </pic:spPr>
+                </pic:pic>
+              </a:graphicData>
+            </a:graphic>
+          </wp:inline>
+        </w:drawing>
+      </w:r>
+    </w:p>
+    <w:p>
+      <w:r>
+        <w:t xml:space="preserve">       </w:t>
+      </w:r>
+    </w:p>
+    <w:p>
+      <w:pPr>
+        <w:pStyle w:val="ListParagraph"/>
+        <w:ind w:left="1712"/>
+      </w:pPr>
+      <w:r>
+        <w:br/>
+      </w:r>
+    </w:p>
+    <w:p>
+      <w:pPr>
+        <w:pStyle w:val="ListParagraph"/>
+        <w:numPr>
+          <w:ilvl w:val="0"/>
+          <w:numId w:val="6"/>
+        </w:numPr>
+      </w:pPr>
+      <w:r>
+        <w:rPr>
+          <w:b/>
+        </w:rPr>
+        <w:lastRenderedPageBreak/>
+        <w:t xml:space="preserve">list.component.ts : </w:t>
+      </w:r>
+      <w:r>
+        <w:t>The segregation of collection information runs in this component</w:t>
+      </w:r>
+    </w:p>
+    <w:p>
+      <w:pPr>
+        <w:pStyle w:val="ListParagraph"/>
+        <w:numPr>
+          <w:ilvl w:val="0"/>
+          <w:numId w:val="14"/>
+        </w:numPr>
+      </w:pPr>
+      <w:r>
+        <w:t>Whenever a new service is added to the collection the response from the observable is fetched using subscribe and displays in view</w:t>
+      </w:r>
+    </w:p>
+    <w:p>
+      <w:pPr>
+        <w:rPr>
+          <w:noProof/>
+        </w:rPr>
+      </w:pPr>
+      <w:r>
+        <w:t xml:space="preserve">             </w:t>
+      </w:r>
+      <w:r>
+        <w:rPr>
+          <w:noProof/>
+        </w:rPr>
+        <w:t xml:space="preserve">               </w:t>
+      </w:r>
+      <w:r>
+        <w:rPr>
+          <w:noProof/>
+        </w:rPr>
+        <w:drawing>
+          <wp:inline distT="0" distB="0" distL="0" distR="0" wp14:anchorId="1DAC0CB6" wp14:editId="6C705178">
+            <wp:extent cx="4299585" cy="1459149"/>
+            <wp:effectExtent l="0" t="0" r="5715" b="8255"/>
+            <wp:docPr id="16" name="Picture 16"/>
+            <wp:cNvGraphicFramePr>
+              <a:graphicFrameLocks xmlns:a="http://schemas.openxmlformats.org/drawingml/2006/main" noChangeAspect="1"/>
+            </wp:cNvGraphicFramePr>
+            <a:graphic xmlns:a="http://schemas.openxmlformats.org/drawingml/2006/main">
+              <a:graphicData uri="http://schemas.openxmlformats.org/drawingml/2006/picture">
+                <pic:pic xmlns:pic="http://schemas.openxmlformats.org/drawingml/2006/picture">
+                  <pic:nvPicPr>
+                    <pic:cNvPr id="1" name=""/>
+                    <pic:cNvPicPr/>
+                  </pic:nvPicPr>
+                  <pic:blipFill>
+                    <a:blip r:embed="rId19"/>
+                    <a:stretch>
+                      <a:fillRect/>
+                    </a:stretch>
+                  </pic:blipFill>
+                  <pic:spPr>
+                    <a:xfrm>
+                      <a:off x="0" y="0"/>
+                      <a:ext cx="4358962" cy="1479300"/>
+                    </a:xfrm>
+                    <a:prstGeom prst="rect">
+                      <a:avLst/>
+                    </a:prstGeom>
+                  </pic:spPr>
+                </pic:pic>
+              </a:graphicData>
+            </a:graphic>
+          </wp:inline>
+        </w:drawing>
+      </w:r>
+    </w:p>
+    <w:p>
+      <w:pPr>
+        <w:pStyle w:val="ListParagraph"/>
+        <w:numPr>
+          <w:ilvl w:val="0"/>
+          <w:numId w:val="14"/>
+        </w:numPr>
+      </w:pPr>
+      <w:r>
+        <w:t>The navigable properties of collections are extracted from the  @Odata string using the below method</w:t>
+      </w:r>
+    </w:p>
+    <w:p>
+      <w:pPr>
+        <w:pStyle w:val="ListParagraph"/>
+        <w:ind w:left="1712"/>
+      </w:pPr>
+      <w:r>
+        <w:rPr>
+          <w:noProof/>
+        </w:rPr>
+        <w:drawing>
+          <wp:inline distT="0" distB="0" distL="0" distR="0" wp14:anchorId="474A65B7" wp14:editId="17C07BBA">
+            <wp:extent cx="5731510" cy="1941830"/>
+            <wp:effectExtent l="0" t="0" r="2540" b="1270"/>
+            <wp:docPr id="18" name="Picture 18"/>
+            <wp:cNvGraphicFramePr>
+              <a:graphicFrameLocks xmlns:a="http://schemas.openxmlformats.org/drawingml/2006/main" noChangeAspect="1"/>
+            </wp:cNvGraphicFramePr>
+            <a:graphic xmlns:a="http://schemas.openxmlformats.org/drawingml/2006/main">
+              <a:graphicData uri="http://schemas.openxmlformats.org/drawingml/2006/picture">
+                <pic:pic xmlns:pic="http://schemas.openxmlformats.org/drawingml/2006/picture">
+                  <pic:nvPicPr>
+                    <pic:cNvPr id="1" name=""/>
+                    <pic:cNvPicPr/>
+                  </pic:nvPicPr>
+                  <pic:blipFill>
+                    <a:blip r:embed="rId20"/>
+                    <a:stretch>
+                      <a:fillRect/>
+                    </a:stretch>
+                  </pic:blipFill>
+                  <pic:spPr>
+                    <a:xfrm>
+                      <a:off x="0" y="0"/>
+                      <a:ext cx="5731510" cy="1941830"/>
+                    </a:xfrm>
+                    <a:prstGeom prst="rect">
+                      <a:avLst/>
+                    </a:prstGeom>
+                  </pic:spPr>
+                </pic:pic>
+              </a:graphicData>
+            </a:graphic>
+          </wp:inline>
+        </w:drawing>
+      </w:r>
+      <w:r>
+        <w:t xml:space="preserve"> </w:t>
+      </w:r>
+    </w:p>
+    <w:p>
+      <w:pPr>
+        <w:pStyle w:val="ListParagraph"/>
+        <w:numPr>
+          <w:ilvl w:val="0"/>
+          <w:numId w:val="14"/>
+        </w:numPr>
+      </w:pPr>
+      <w:r>
+        <w:t xml:space="preserve">All the properties of the collection </w:t>
+      </w:r>
+      <w:proofErr w:type="gramStart"/>
+      <w:r>
+        <w:t>is</w:t>
+      </w:r>
+      <w:proofErr w:type="gramEnd"/>
+      <w:r>
+        <w:t xml:space="preserve"> fetched and read entity either object/Array using getSysOverview()</w:t>
+      </w:r>
+    </w:p>
+    <w:p>
+      <w:pPr>
+        <w:pStyle w:val="ListParagraph"/>
+        <w:ind w:left="1712"/>
+      </w:pPr>
+    </w:p>
+    <w:p>
+      <w:pPr>
+        <w:pStyle w:val="ListParagraph"/>
+        <w:ind w:left="1712"/>
+      </w:pPr>
+      <w:r>
+        <w:rPr>
+          <w:noProof/>
+        </w:rPr>
+        <w:drawing>
+          <wp:inline distT="0" distB="0" distL="0" distR="0" wp14:anchorId="72BB8659" wp14:editId="5F9C62E9">
+            <wp:extent cx="5731510" cy="3590925"/>
+            <wp:effectExtent l="0" t="0" r="2540" b="9525"/>
+            <wp:docPr id="20" name="Picture 20"/>
+            <wp:cNvGraphicFramePr>
+              <a:graphicFrameLocks xmlns:a="http://schemas.openxmlformats.org/drawingml/2006/main" noChangeAspect="1"/>
+            </wp:cNvGraphicFramePr>
+            <a:graphic xmlns:a="http://schemas.openxmlformats.org/drawingml/2006/main">
+              <a:graphicData uri="http://schemas.openxmlformats.org/drawingml/2006/picture">
+                <pic:pic xmlns:pic="http://schemas.openxmlformats.org/drawingml/2006/picture">
+                  <pic:nvPicPr>
+                    <pic:cNvPr id="1" name=""/>
+                    <pic:cNvPicPr/>
+                  </pic:nvPicPr>
+                  <pic:blipFill>
+                    <a:blip r:embed="rId21"/>
+                    <a:stretch>
+                      <a:fillRect/>
+                    </a:stretch>
+                  </pic:blipFill>
+                  <pic:spPr>
+                    <a:xfrm>
+                      <a:off x="0" y="0"/>
+                      <a:ext cx="5731510" cy="3590925"/>
+                    </a:xfrm>
+                    <a:prstGeom prst="rect">
+                      <a:avLst/>
+                    </a:prstGeom>
+                  </pic:spPr>
+                </pic:pic>
+              </a:graphicData>
+            </a:graphic>
+          </wp:inline>
+        </w:drawing>
+      </w:r>
+    </w:p>
+    <w:p>
+      <w:pPr>
+        <w:ind w:left="567"/>
+        <w:rPr>
+          <w:b/>
+        </w:rPr>
+      </w:pPr>
+    </w:p>
+    <w:p>
+      <w:pPr>
+        <w:pStyle w:val="ListParagraph"/>
+        <w:numPr>
+          <w:ilvl w:val="0"/>
+          <w:numId w:val="6"/>
+        </w:numPr>
+        <w:rPr>
+          <w:b/>
+        </w:rPr>
+      </w:pPr>
+      <w:r>
+        <w:rPr>
+          <w:b/>
+        </w:rPr>
+        <w:lastRenderedPageBreak/>
+        <w:t>home.service.ts</w:t>
+      </w:r>
+      <w:r>
+        <w:rPr>
+          <w:b/>
+        </w:rPr>
+        <w:t xml:space="preserve"> : </w:t>
+      </w:r>
+      <w:r>
+        <w:t>The service layer from the client side is implemented in home.service.ts file</w:t>
+      </w:r>
+    </w:p>
+    <w:p>
+      <w:pPr>
+        <w:pStyle w:val="ListParagraph"/>
+        <w:numPr>
+          <w:ilvl w:val="0"/>
+          <w:numId w:val="14"/>
+        </w:numPr>
+      </w:pPr>
+      <w:r>
+        <w:t>An instance of http is created to make http calls across the browser</w:t>
+      </w:r>
+    </w:p>
+    <w:p>
+      <w:pPr>
+        <w:pStyle w:val="ListParagraph"/>
+        <w:ind w:left="1712"/>
+      </w:pPr>
+      <w:r>
+        <w:rPr>
+          <w:noProof/>
+        </w:rPr>
+        <w:drawing>
+          <wp:inline distT="0" distB="0" distL="0" distR="0" wp14:anchorId="72364AE0" wp14:editId="5A71568C">
+            <wp:extent cx="4191000" cy="990600"/>
+            <wp:effectExtent l="0" t="0" r="0" b="0"/>
+            <wp:docPr id="21" name="Picture 21"/>
+            <wp:cNvGraphicFramePr>
+              <a:graphicFrameLocks xmlns:a="http://schemas.openxmlformats.org/drawingml/2006/main" noChangeAspect="1"/>
+            </wp:cNvGraphicFramePr>
+            <a:graphic xmlns:a="http://schemas.openxmlformats.org/drawingml/2006/main">
+              <a:graphicData uri="http://schemas.openxmlformats.org/drawingml/2006/picture">
+                <pic:pic xmlns:pic="http://schemas.openxmlformats.org/drawingml/2006/picture">
+                  <pic:nvPicPr>
+                    <pic:cNvPr id="1" name=""/>
+                    <pic:cNvPicPr/>
+                  </pic:nvPicPr>
+                  <pic:blipFill>
+                    <a:blip r:embed="rId22"/>
+                    <a:stretch>
+                      <a:fillRect/>
+                    </a:stretch>
+                  </pic:blipFill>
+                  <pic:spPr>
+                    <a:xfrm>
+                      <a:off x="0" y="0"/>
+                      <a:ext cx="4191000" cy="990600"/>
+                    </a:xfrm>
+                    <a:prstGeom prst="rect">
+                      <a:avLst/>
+                    </a:prstGeom>
+                  </pic:spPr>
+                </pic:pic>
+              </a:graphicData>
+            </a:graphic>
+          </wp:inline>
+        </w:drawing>
+      </w:r>
+    </w:p>
+    <w:p>
+      <w:pPr>
+        <w:pStyle w:val="ListParagraph"/>
+        <w:numPr>
+          <w:ilvl w:val="0"/>
+          <w:numId w:val="14"/>
+        </w:numPr>
+      </w:pPr>
+      <w:proofErr w:type="spellStart"/>
+      <w:r>
+        <w:t>http.get</w:t>
+      </w:r>
+      <w:proofErr w:type="spellEnd"/>
+      <w:r>
+        <w:t xml:space="preserve"> is used to make a request to fetch data from the server</w:t>
+      </w:r>
+    </w:p>
+    <w:p>
+      <w:pPr>
+        <w:pStyle w:val="ListParagraph"/>
+        <w:ind w:left="1712"/>
+      </w:pPr>
+    </w:p>
+    <w:p>
+      <w:pPr>
+        <w:rPr>
+          <w:noProof/>
+        </w:rPr>
+      </w:pPr>
+      <w:r>
+        <w:rPr>
+          <w:noProof/>
+        </w:rPr>
+        <w:t xml:space="preserve">                    </w:t>
+      </w:r>
+      <w:r>
+        <w:rPr>
+          <w:noProof/>
+        </w:rPr>
+        <w:drawing>
+          <wp:inline distT="0" distB="0" distL="0" distR="0" wp14:anchorId="7FD7435E" wp14:editId="00405F91">
+            <wp:extent cx="4817110" cy="844550"/>
+            <wp:effectExtent l="0" t="0" r="2540" b="0"/>
+            <wp:docPr id="22" name="Picture 22"/>
+            <wp:cNvGraphicFramePr>
+              <a:graphicFrameLocks xmlns:a="http://schemas.openxmlformats.org/drawingml/2006/main" noChangeAspect="1"/>
+            </wp:cNvGraphicFramePr>
+            <a:graphic xmlns:a="http://schemas.openxmlformats.org/drawingml/2006/main">
+              <a:graphicData uri="http://schemas.openxmlformats.org/drawingml/2006/picture">
+                <pic:pic xmlns:pic="http://schemas.openxmlformats.org/drawingml/2006/picture">
+                  <pic:nvPicPr>
+                    <pic:cNvPr id="1" name=""/>
+                    <pic:cNvPicPr/>
+                  </pic:nvPicPr>
+                  <pic:blipFill>
+                    <a:blip r:embed="rId23"/>
+                    <a:stretch>
+                      <a:fillRect/>
+                    </a:stretch>
+                  </pic:blipFill>
+                  <pic:spPr>
+                    <a:xfrm>
+                      <a:off x="0" y="0"/>
+                      <a:ext cx="4818627" cy="844816"/>
+                    </a:xfrm>
+                    <a:prstGeom prst="rect">
+                      <a:avLst/>
+                    </a:prstGeom>
+                  </pic:spPr>
+                </pic:pic>
+              </a:graphicData>
+            </a:graphic>
+          </wp:inline>
+        </w:drawing>
+      </w:r>
+    </w:p>
+    <w:p>
+      <w:pPr>
+        <w:pStyle w:val="ListParagraph"/>
+        <w:numPr>
+          <w:ilvl w:val="0"/>
+          <w:numId w:val="14"/>
+        </w:numPr>
+      </w:pPr>
+      <w:r>
+        <w:t xml:space="preserve">mock API’s are built using express to avoid CORS. So, any request made  from the  </w:t>
+      </w:r>
+      <w:hyperlink r:id="rId24" w:history="1">
+        <w:r>
+          <w:rPr>
+            <w:rStyle w:val="Hyperlink"/>
+          </w:rPr>
+          <w:t>home.service.ts</w:t>
+        </w:r>
+      </w:hyperlink>
+      <w:r>
+        <w:t xml:space="preserve"> file will first hit the app.js file</w:t>
+      </w:r>
+    </w:p>
+    <w:p>
+      <w:pPr>
+        <w:pStyle w:val="ListParagraph"/>
+        <w:numPr>
+          <w:ilvl w:val="0"/>
+          <w:numId w:val="14"/>
+        </w:numPr>
+      </w:pPr>
+      <w:r>
+        <w:t xml:space="preserve">from app.js file the request </w:t>
+      </w:r>
+      <w:proofErr w:type="gramStart"/>
+      <w:r>
+        <w:t>are</w:t>
+      </w:r>
+      <w:proofErr w:type="gramEnd"/>
+      <w:r>
+        <w:t xml:space="preserve"> forwarded to the server</w:t>
+      </w:r>
+    </w:p>
+    <w:p>
+      <w:pPr>
+        <w:pStyle w:val="ListParagraph"/>
+        <w:numPr>
+          <w:ilvl w:val="0"/>
+          <w:numId w:val="6"/>
+        </w:numPr>
+      </w:pPr>
+      <w:r>
+        <w:rPr>
+          <w:b/>
+        </w:rPr>
+        <w:t xml:space="preserve">pipes/key-value.ts </w:t>
+      </w:r>
+      <w:r>
+        <w:t>: This file is used to process and format the desired data</w:t>
+      </w:r>
+    </w:p>
+    <w:p>
+      <w:pPr>
+        <w:pStyle w:val="ListParagraph"/>
+        <w:numPr>
+          <w:ilvl w:val="0"/>
+          <w:numId w:val="14"/>
+        </w:numPr>
+        <w:jc w:val="left"/>
+      </w:pPr>
+      <w:r>
+        <w:t xml:space="preserve">The object/array entities are dived into key-value pairs where the property is stored into key and the value of the property is stored into value  </w:t>
+      </w:r>
+      <w:r>
+        <w:br/>
+      </w:r>
+    </w:p>
+    <w:p>
+      <w:pPr>
+        <w:pStyle w:val="ListParagraph"/>
+        <w:ind w:left="927"/>
+      </w:pPr>
+      <w:r>
+        <w:t xml:space="preserve">    </w:t>
+      </w:r>
+      <w:r>
+        <w:rPr>
+          <w:noProof/>
+        </w:rPr>
+        <w:drawing>
+          <wp:inline distT="0" distB="0" distL="0" distR="0" wp14:anchorId="1D8BE40D" wp14:editId="1AB87C73">
+            <wp:extent cx="4057650" cy="2314575"/>
+            <wp:effectExtent l="0" t="0" r="0" b="9525"/>
+            <wp:docPr id="23" name="Picture 23"/>
+            <wp:cNvGraphicFramePr>
+              <a:graphicFrameLocks xmlns:a="http://schemas.openxmlformats.org/drawingml/2006/main" noChangeAspect="1"/>
+            </wp:cNvGraphicFramePr>
+            <a:graphic xmlns:a="http://schemas.openxmlformats.org/drawingml/2006/main">
+              <a:graphicData uri="http://schemas.openxmlformats.org/drawingml/2006/picture">
+                <pic:pic xmlns:pic="http://schemas.openxmlformats.org/drawingml/2006/picture">
+                  <pic:nvPicPr>
+                    <pic:cNvPr id="1" name=""/>
+                    <pic:cNvPicPr/>
+                  </pic:nvPicPr>
+                  <pic:blipFill>
+                    <a:blip r:embed="rId25"/>
+                    <a:stretch>
+                      <a:fillRect/>
+                    </a:stretch>
+                  </pic:blipFill>
+                  <pic:spPr>
+                    <a:xfrm>
+                      <a:off x="0" y="0"/>
+                      <a:ext cx="4057650" cy="2314575"/>
+                    </a:xfrm>
+                    <a:prstGeom prst="rect">
+                      <a:avLst/>
+                    </a:prstGeom>
+                  </pic:spPr>
+                </pic:pic>
+              </a:graphicData>
+            </a:graphic>
+          </wp:inline>
+        </w:drawing>
+      </w:r>
+    </w:p>
+    <w:p>
+      <w:pPr>
+        <w:pStyle w:val="ListParagraph"/>
+        <w:numPr>
+          <w:ilvl w:val="0"/>
+          <w:numId w:val="6"/>
+        </w:numPr>
+      </w:pPr>
+      <w:r>
+        <w:rPr>
+          <w:b/>
+        </w:rPr>
+        <w:t>p</w:t>
+      </w:r>
+      <w:r>
+        <w:rPr>
+          <w:b/>
+        </w:rPr>
+        <w:t xml:space="preserve">ipes/routeParams.ts </w:t>
+      </w:r>
+      <w:r>
+        <w:t>: To get the name of the current active collection from the link this pipe is used</w:t>
+      </w:r>
+    </w:p>
+    <w:p>
+      <w:pPr>
+        <w:pStyle w:val="ListParagraph"/>
+        <w:ind w:left="927"/>
+        <w:rPr>
+          <w:b/>
+        </w:rPr>
+      </w:pPr>
+    </w:p>
+    <w:p>
+      <w:pPr>
+        <w:pStyle w:val="ListParagraph"/>
+        <w:ind w:left="927"/>
+      </w:pPr>
+      <w:r>
+        <w:rPr>
+          <w:noProof/>
+        </w:rPr>
+        <w:lastRenderedPageBreak/>
+        <w:drawing>
+          <wp:inline distT="0" distB="0" distL="0" distR="0" wp14:anchorId="0C22411E" wp14:editId="6E76DC61">
+            <wp:extent cx="4457700" cy="2390775"/>
+            <wp:effectExtent l="0" t="0" r="0" b="9525"/>
+            <wp:docPr id="24" name="Picture 24"/>
+            <wp:cNvGraphicFramePr>
+              <a:graphicFrameLocks xmlns:a="http://schemas.openxmlformats.org/drawingml/2006/main" noChangeAspect="1"/>
+            </wp:cNvGraphicFramePr>
+            <a:graphic xmlns:a="http://schemas.openxmlformats.org/drawingml/2006/main">
+              <a:graphicData uri="http://schemas.openxmlformats.org/drawingml/2006/picture">
+                <pic:pic xmlns:pic="http://schemas.openxmlformats.org/drawingml/2006/picture">
+                  <pic:nvPicPr>
+                    <pic:cNvPr id="1" name=""/>
+                    <pic:cNvPicPr/>
+                  </pic:nvPicPr>
+                  <pic:blipFill>
+                    <a:blip r:embed="rId26"/>
+                    <a:stretch>
+                      <a:fillRect/>
+                    </a:stretch>
+                  </pic:blipFill>
+                  <pic:spPr>
+                    <a:xfrm>
+                      <a:off x="0" y="0"/>
+                      <a:ext cx="4457700" cy="2390775"/>
+                    </a:xfrm>
+                    <a:prstGeom prst="rect">
+                      <a:avLst/>
+                    </a:prstGeom>
+                  </pic:spPr>
+                </pic:pic>
+              </a:graphicData>
+            </a:graphic>
+          </wp:inline>
+        </w:drawing>
+      </w:r>
+    </w:p>
+    <w:p>
+      <w:pPr>
+        <w:pStyle w:val="ListParagraph"/>
+        <w:ind w:left="927"/>
+        <w:rPr>
+          <w:b/>
+        </w:rPr>
+      </w:pPr>
+    </w:p>
+    <w:p>
+      <w:pPr>
+        <w:pStyle w:val="ListParagraph"/>
+        <w:numPr>
+          <w:ilvl w:val="0"/>
+          <w:numId w:val="6"/>
+        </w:numPr>
+        <w:rPr>
+          <w:b/>
+        </w:rPr>
+      </w:pPr>
+      <w:r>
+        <w:rPr>
+          <w:b/>
+        </w:rPr>
+        <w:t>dist folder:</w:t>
+      </w:r>
+      <w:r>
+        <w:rPr>
+          <w:b/>
+        </w:rPr>
+        <w:t xml:space="preserve"> </w:t>
+      </w:r>
+      <w:r>
+        <w:t>This folder contains the</w:t>
+      </w:r>
+      <w:r>
+        <w:rPr>
+          <w:b/>
+        </w:rPr>
+        <w:t xml:space="preserve"> </w:t>
+      </w:r>
       <w:r>
         <w:rPr>
           <w:rFonts w:ascii="Arial" w:hAnsi="Arial" w:cs="Arial"/>
@@ -1391,15 +4305,70 @@
           <w:szCs w:val="23"/>
           <w:shd w:val="clear" w:color="auto" w:fill="FFFFFF"/>
         </w:rPr>
-        <w:br/>
-        <w:t>*** build the angular application after each change/</w:t>
-      </w:r>
-      <w:r>
+        <w:t>compiled code of the angular application</w:t>
+      </w:r>
+    </w:p>
+    <w:p>
+      <w:pPr>
+        <w:ind w:left="567"/>
+        <w:rPr>
+          <w:b/>
+        </w:rPr>
+      </w:pPr>
+    </w:p>
+    <w:p>
+      <w:pPr>
+        <w:pStyle w:val="ListParagraph"/>
+        <w:ind w:left="855"/>
         <w:rPr>
           <w:rFonts w:ascii="Arial" w:hAnsi="Arial" w:cs="Arial"/>
           <w:color w:val="242729"/>
           <w:sz w:val="23"/>
           <w:szCs w:val="23"/>
+          <w:shd w:val="clear" w:color="auto" w:fill="FFFFFF"/>
+        </w:rPr>
+      </w:pPr>
+      <w:r>
+        <w:rPr>
+          <w:rFonts w:ascii="Arial" w:hAnsi="Arial" w:cs="Arial"/>
+          <w:color w:val="242729"/>
+          <w:sz w:val="23"/>
+          <w:szCs w:val="23"/>
+          <w:shd w:val="clear" w:color="auto" w:fill="FFFFFF"/>
+        </w:rPr>
+        <w:br/>
+      </w:r>
+      <w:r>
+        <w:rPr>
+          <w:color w:val="C00000"/>
+          <w:sz w:val="28"/>
+          <w:szCs w:val="28"/>
+          <w:shd w:val="clear" w:color="auto" w:fill="FFFFFF"/>
+        </w:rPr>
+        <w:t xml:space="preserve">*** </w:t>
+      </w:r>
+      <w:r>
+        <w:rPr>
+          <w:color w:val="242729"/>
+          <w:szCs w:val="24"/>
+          <w:shd w:val="clear" w:color="auto" w:fill="FFFFFF"/>
+        </w:rPr>
+        <w:t>build the angular ap</w:t>
+      </w:r>
+      <w:bookmarkStart w:id="1" w:name="_GoBack"/>
+      <w:bookmarkEnd w:id="1"/>
+      <w:r>
+        <w:rPr>
+          <w:color w:val="242729"/>
+          <w:szCs w:val="24"/>
+          <w:shd w:val="clear" w:color="auto" w:fill="FFFFFF"/>
+        </w:rPr>
+        <w:t>plication after each change/</w:t>
+      </w:r>
+      <w:r>
+        <w:rPr>
+          <w:color w:val="242729"/>
+          <w:szCs w:val="24"/>
           <w:shd w:val="clear" w:color="auto" w:fill="FFFFFF"/>
         </w:rPr>
         <w:t>new pull request using the command cd views &amp;&amp; ng build</w:t>
@@ -1435,15 +4404,18 @@
   <w:abstractNum w:abstractNumId="0" w15:restartNumberingAfterBreak="0">
     <w:nsid w:val="005E42F5"/>
     <w:multiLevelType w:val="hybridMultilevel"/>
-    <w:tmpl w:val="E0CEC988"/>
-    <w:lvl w:ilvl="0" w:tplc="4009000F">
+    <w:tmpl w:val="5C78D522"/>
+    <w:lvl w:ilvl="0" w:tplc="0E923B5C">
       <w:start w:val="1"/>
       <w:numFmt w:val="decimal"/>
       <w:lvlText w:val="%1."/>
       <w:lvlJc w:val="left"/>
       <w:pPr>
-        <w:ind w:left="855" w:hanging="360"/>
-      </w:pPr>
+        <w:ind w:left="927" w:hanging="360"/>
+      </w:pPr>
+      <w:rPr>
+        <w:b/>
+      </w:rPr>
     </w:lvl>
     <w:lvl w:ilvl="1" w:tplc="40090019" w:tentative="1">
       <w:start w:val="1"/>
@@ -1699,14 +4671,14 @@
   <w:abstractNum w:abstractNumId="3" w15:restartNumberingAfterBreak="0">
     <w:nsid w:val="1D034409"/>
     <w:multiLevelType w:val="hybridMultilevel"/>
-    <w:tmpl w:val="5DA63510"/>
+    <w:tmpl w:val="0B9EF57A"/>
     <w:lvl w:ilvl="0" w:tplc="40090001">
       <w:start w:val="1"/>
       <w:numFmt w:val="bullet"/>
       <w:lvlText w:val=""/>
       <w:lvlJc w:val="left"/>
       <w:pPr>
-        <w:ind w:left="1778" w:hanging="360"/>
+        <w:ind w:left="1352" w:hanging="360"/>
       </w:pPr>
       <w:rPr>
         <w:rFonts w:ascii="Symbol" w:hAnsi="Symbol" w:hint="default"/>
@@ -1812,7 +4784,7 @@
   <w:abstractNum w:abstractNumId="4" w15:restartNumberingAfterBreak="0">
     <w:nsid w:val="3158378E"/>
     <w:multiLevelType w:val="hybridMultilevel"/>
-    <w:tmpl w:val="9C40B010"/>
+    <w:tmpl w:val="89AAC100"/>
     <w:lvl w:ilvl="0" w:tplc="40090001">
       <w:start w:val="1"/>
       <w:numFmt w:val="bullet"/>
@@ -2036,6 +5008,119 @@
     </w:lvl>
   </w:abstractNum>
   <w:abstractNum w:abstractNumId="6" w15:restartNumberingAfterBreak="0">
+    <w:nsid w:val="47C75A95"/>
+    <w:multiLevelType w:val="hybridMultilevel"/>
+    <w:tmpl w:val="9D06799E"/>
+    <w:lvl w:ilvl="0" w:tplc="40090001">
+      <w:start w:val="1"/>
+      <w:numFmt w:val="bullet"/>
+      <w:lvlText w:val=""/>
+      <w:lvlJc w:val="left"/>
+      <w:pPr>
+        <w:ind w:left="1785" w:hanging="360"/>
+      </w:pPr>
+      <w:rPr>
+        <w:rFonts w:ascii="Symbol" w:hAnsi="Symbol" w:hint="default"/>
+      </w:rPr>
+    </w:lvl>
+    <w:lvl w:ilvl="1" w:tplc="40090003" w:tentative="1">
+      <w:start w:val="1"/>
+      <w:numFmt w:val="bullet"/>
+      <w:lvlText w:val="o"/>
+      <w:lvlJc w:val="left"/>
+      <w:pPr>
+        <w:ind w:left="2505" w:hanging="360"/>
+      </w:pPr>
+      <w:rPr>
+        <w:rFonts w:ascii="Courier New" w:hAnsi="Courier New" w:cs="Courier New" w:hint="default"/>
+      </w:rPr>
+    </w:lvl>
+    <w:lvl w:ilvl="2" w:tplc="40090005" w:tentative="1">
+      <w:start w:val="1"/>
+      <w:numFmt w:val="bullet"/>
+      <w:lvlText w:val=""/>
+      <w:lvlJc w:val="left"/>
+      <w:pPr>
+        <w:ind w:left="3225" w:hanging="360"/>
+      </w:pPr>
+      <w:rPr>
+        <w:rFonts w:ascii="Wingdings" w:hAnsi="Wingdings" w:hint="default"/>
+      </w:rPr>
+    </w:lvl>
+    <w:lvl w:ilvl="3" w:tplc="40090001" w:tentative="1">
+      <w:start w:val="1"/>
+      <w:numFmt w:val="bullet"/>
+      <w:lvlText w:val=""/>
+      <w:lvlJc w:val="left"/>
+      <w:pPr>
+        <w:ind w:left="3945" w:hanging="360"/>
+      </w:pPr>
+      <w:rPr>
+        <w:rFonts w:ascii="Symbol" w:hAnsi="Symbol" w:hint="default"/>
+      </w:rPr>
+    </w:lvl>
+    <w:lvl w:ilvl="4" w:tplc="40090003" w:tentative="1">
+      <w:start w:val="1"/>
+      <w:numFmt w:val="bullet"/>
+      <w:lvlText w:val="o"/>
+      <w:lvlJc w:val="left"/>
+      <w:pPr>
+        <w:ind w:left="4665" w:hanging="360"/>
+      </w:pPr>
+      <w:rPr>
+        <w:rFonts w:ascii="Courier New" w:hAnsi="Courier New" w:cs="Courier New" w:hint="default"/>
+      </w:rPr>
+    </w:lvl>
+    <w:lvl w:ilvl="5" w:tplc="40090005" w:tentative="1">
+      <w:start w:val="1"/>
+      <w:numFmt w:val="bullet"/>
+      <w:lvlText w:val=""/>
+      <w:lvlJc w:val="left"/>
+      <w:pPr>
+        <w:ind w:left="5385" w:hanging="360"/>
+      </w:pPr>
+      <w:rPr>
+        <w:rFonts w:ascii="Wingdings" w:hAnsi="Wingdings" w:hint="default"/>
+      </w:rPr>
+    </w:lvl>
+    <w:lvl w:ilvl="6" w:tplc="40090001" w:tentative="1">
+      <w:start w:val="1"/>
+      <w:numFmt w:val="bullet"/>
+      <w:lvlText w:val=""/>
+      <w:lvlJc w:val="left"/>
+      <w:pPr>
+        <w:ind w:left="6105" w:hanging="360"/>
+      </w:pPr>
+      <w:rPr>
+        <w:rFonts w:ascii="Symbol" w:hAnsi="Symbol" w:hint="default"/>
+      </w:rPr>
+    </w:lvl>
+    <w:lvl w:ilvl="7" w:tplc="40090003" w:tentative="1">
+      <w:start w:val="1"/>
+      <w:numFmt w:val="bullet"/>
+      <w:lvlText w:val="o"/>
+      <w:lvlJc w:val="left"/>
+      <w:pPr>
+        <w:ind w:left="6825" w:hanging="360"/>
+      </w:pPr>
+      <w:rPr>
+        <w:rFonts w:ascii="Courier New" w:hAnsi="Courier New" w:cs="Courier New" w:hint="default"/>
+      </w:rPr>
+    </w:lvl>
+    <w:lvl w:ilvl="8" w:tplc="40090005" w:tentative="1">
+      <w:start w:val="1"/>
+      <w:numFmt w:val="bullet"/>
+      <w:lvlText w:val=""/>
+      <w:lvlJc w:val="left"/>
+      <w:pPr>
+        <w:ind w:left="7545" w:hanging="360"/>
+      </w:pPr>
+      <w:rPr>
+        <w:rFonts w:ascii="Wingdings" w:hAnsi="Wingdings" w:hint="default"/>
+      </w:rPr>
+    </w:lvl>
+  </w:abstractNum>
+  <w:abstractNum w:abstractNumId="7" w15:restartNumberingAfterBreak="0">
     <w:nsid w:val="57AF2D43"/>
     <w:multiLevelType w:val="hybridMultilevel"/>
     <w:tmpl w:val="093214FE"/>
@@ -2124,7 +5209,7 @@
       </w:pPr>
     </w:lvl>
   </w:abstractNum>
-  <w:abstractNum w:abstractNumId="7" w15:restartNumberingAfterBreak="0">
+  <w:abstractNum w:abstractNumId="8" w15:restartNumberingAfterBreak="0">
     <w:nsid w:val="59013FC2"/>
     <w:multiLevelType w:val="multilevel"/>
     <w:tmpl w:val="1924DF9C"/>
@@ -2245,7 +5330,7 @@
       </w:rPr>
     </w:lvl>
   </w:abstractNum>
-  <w:abstractNum w:abstractNumId="8" w15:restartNumberingAfterBreak="0">
+  <w:abstractNum w:abstractNumId="9" w15:restartNumberingAfterBreak="0">
     <w:nsid w:val="5C0215AC"/>
     <w:multiLevelType w:val="hybridMultilevel"/>
     <w:tmpl w:val="97E01154"/>
@@ -2334,7 +5419,7 @@
       </w:pPr>
     </w:lvl>
   </w:abstractNum>
-  <w:abstractNum w:abstractNumId="9" w15:restartNumberingAfterBreak="0">
+  <w:abstractNum w:abstractNumId="10" w15:restartNumberingAfterBreak="0">
     <w:nsid w:val="5CE0547A"/>
     <w:multiLevelType w:val="hybridMultilevel"/>
     <w:tmpl w:val="E37EE2E0"/>
@@ -2423,7 +5508,7 @@
       </w:pPr>
     </w:lvl>
   </w:abstractNum>
-  <w:abstractNum w:abstractNumId="10" w15:restartNumberingAfterBreak="0">
+  <w:abstractNum w:abstractNumId="11" w15:restartNumberingAfterBreak="0">
     <w:nsid w:val="634810F3"/>
     <w:multiLevelType w:val="multilevel"/>
     <w:tmpl w:val="E5EE5F7A"/>
@@ -2536,20 +5621,220 @@
       </w:rPr>
     </w:lvl>
   </w:abstractNum>
+  <w:abstractNum w:abstractNumId="12" w15:restartNumberingAfterBreak="0">
+    <w:nsid w:val="74A11684"/>
+    <w:multiLevelType w:val="hybridMultilevel"/>
+    <w:tmpl w:val="DAB6FCD0"/>
+    <w:lvl w:ilvl="0" w:tplc="40090019">
+      <w:start w:val="1"/>
+      <w:numFmt w:val="lowerLetter"/>
+      <w:lvlText w:val="%1."/>
+      <w:lvlJc w:val="left"/>
+      <w:pPr>
+        <w:ind w:left="2345" w:hanging="360"/>
+      </w:pPr>
+    </w:lvl>
+    <w:lvl w:ilvl="1" w:tplc="40090019" w:tentative="1">
+      <w:start w:val="1"/>
+      <w:numFmt w:val="lowerLetter"/>
+      <w:lvlText w:val="%2."/>
+      <w:lvlJc w:val="left"/>
+      <w:pPr>
+        <w:ind w:left="3065" w:hanging="360"/>
+      </w:pPr>
+    </w:lvl>
+    <w:lvl w:ilvl="2" w:tplc="4009001B" w:tentative="1">
+      <w:start w:val="1"/>
+      <w:numFmt w:val="lowerRoman"/>
+      <w:lvlText w:val="%3."/>
+      <w:lvlJc w:val="right"/>
+      <w:pPr>
+        <w:ind w:left="3785" w:hanging="180"/>
+      </w:pPr>
+    </w:lvl>
+    <w:lvl w:ilvl="3" w:tplc="4009000F" w:tentative="1">
+      <w:start w:val="1"/>
+      <w:numFmt w:val="decimal"/>
+      <w:lvlText w:val="%4."/>
+      <w:lvlJc w:val="left"/>
+      <w:pPr>
+        <w:ind w:left="4505" w:hanging="360"/>
+      </w:pPr>
+    </w:lvl>
+    <w:lvl w:ilvl="4" w:tplc="40090019" w:tentative="1">
+      <w:start w:val="1"/>
+      <w:numFmt w:val="lowerLetter"/>
+      <w:lvlText w:val="%5."/>
+      <w:lvlJc w:val="left"/>
+      <w:pPr>
+        <w:ind w:left="5225" w:hanging="360"/>
+      </w:pPr>
+    </w:lvl>
+    <w:lvl w:ilvl="5" w:tplc="4009001B" w:tentative="1">
+      <w:start w:val="1"/>
+      <w:numFmt w:val="lowerRoman"/>
+      <w:lvlText w:val="%6."/>
+      <w:lvlJc w:val="right"/>
+      <w:pPr>
+        <w:ind w:left="5945" w:hanging="180"/>
+      </w:pPr>
+    </w:lvl>
+    <w:lvl w:ilvl="6" w:tplc="4009000F" w:tentative="1">
+      <w:start w:val="1"/>
+      <w:numFmt w:val="decimal"/>
+      <w:lvlText w:val="%7."/>
+      <w:lvlJc w:val="left"/>
+      <w:pPr>
+        <w:ind w:left="6665" w:hanging="360"/>
+      </w:pPr>
+    </w:lvl>
+    <w:lvl w:ilvl="7" w:tplc="40090019" w:tentative="1">
+      <w:start w:val="1"/>
+      <w:numFmt w:val="lowerLetter"/>
+      <w:lvlText w:val="%8."/>
+      <w:lvlJc w:val="left"/>
+      <w:pPr>
+        <w:ind w:left="7385" w:hanging="360"/>
+      </w:pPr>
+    </w:lvl>
+    <w:lvl w:ilvl="8" w:tplc="4009001B" w:tentative="1">
+      <w:start w:val="1"/>
+      <w:numFmt w:val="lowerRoman"/>
+      <w:lvlText w:val="%9."/>
+      <w:lvlJc w:val="right"/>
+      <w:pPr>
+        <w:ind w:left="8105" w:hanging="180"/>
+      </w:pPr>
+    </w:lvl>
+  </w:abstractNum>
+  <w:abstractNum w:abstractNumId="13" w15:restartNumberingAfterBreak="0">
+    <w:nsid w:val="7861019F"/>
+    <w:multiLevelType w:val="hybridMultilevel"/>
+    <w:tmpl w:val="D0C6EBFE"/>
+    <w:lvl w:ilvl="0" w:tplc="D13ECDA8">
+      <w:start w:val="2"/>
+      <w:numFmt w:val="bullet"/>
+      <w:lvlText w:val=""/>
+      <w:lvlJc w:val="left"/>
+      <w:pPr>
+        <w:ind w:left="1636" w:hanging="360"/>
+      </w:pPr>
+      <w:rPr>
+        <w:rFonts w:ascii="Wingdings" w:eastAsia="Times New Roman" w:hAnsi="Wingdings" w:cs="Times New Roman" w:hint="default"/>
+        <w:color w:val="242729"/>
+      </w:rPr>
+    </w:lvl>
+    <w:lvl w:ilvl="1" w:tplc="40090003" w:tentative="1">
+      <w:start w:val="1"/>
+      <w:numFmt w:val="bullet"/>
+      <w:lvlText w:val="o"/>
+      <w:lvlJc w:val="left"/>
+      <w:pPr>
+        <w:ind w:left="2432" w:hanging="360"/>
+      </w:pPr>
+      <w:rPr>
+        <w:rFonts w:ascii="Courier New" w:hAnsi="Courier New" w:cs="Courier New" w:hint="default"/>
+      </w:rPr>
+    </w:lvl>
+    <w:lvl w:ilvl="2" w:tplc="40090005" w:tentative="1">
+      <w:start w:val="1"/>
+      <w:numFmt w:val="bullet"/>
+      <w:lvlText w:val=""/>
+      <w:lvlJc w:val="left"/>
+      <w:pPr>
+        <w:ind w:left="3152" w:hanging="360"/>
+      </w:pPr>
+      <w:rPr>
+        <w:rFonts w:ascii="Wingdings" w:hAnsi="Wingdings" w:hint="default"/>
+      </w:rPr>
+    </w:lvl>
+    <w:lvl w:ilvl="3" w:tplc="40090001" w:tentative="1">
+      <w:start w:val="1"/>
+      <w:numFmt w:val="bullet"/>
+      <w:lvlText w:val=""/>
+      <w:lvlJc w:val="left"/>
+      <w:pPr>
+        <w:ind w:left="3872" w:hanging="360"/>
+      </w:pPr>
+      <w:rPr>
+        <w:rFonts w:ascii="Symbol" w:hAnsi="Symbol" w:hint="default"/>
+      </w:rPr>
+    </w:lvl>
+    <w:lvl w:ilvl="4" w:tplc="40090003" w:tentative="1">
+      <w:start w:val="1"/>
+      <w:numFmt w:val="bullet"/>
+      <w:lvlText w:val="o"/>
+      <w:lvlJc w:val="left"/>
+      <w:pPr>
+        <w:ind w:left="4592" w:hanging="360"/>
+      </w:pPr>
+      <w:rPr>
+        <w:rFonts w:ascii="Courier New" w:hAnsi="Courier New" w:cs="Courier New" w:hint="default"/>
+      </w:rPr>
+    </w:lvl>
+    <w:lvl w:ilvl="5" w:tplc="40090005" w:tentative="1">
+      <w:start w:val="1"/>
+      <w:numFmt w:val="bullet"/>
+      <w:lvlText w:val=""/>
+      <w:lvlJc w:val="left"/>
+      <w:pPr>
+        <w:ind w:left="5312" w:hanging="360"/>
+      </w:pPr>
+      <w:rPr>
+        <w:rFonts w:ascii="Wingdings" w:hAnsi="Wingdings" w:hint="default"/>
+      </w:rPr>
+    </w:lvl>
+    <w:lvl w:ilvl="6" w:tplc="40090001" w:tentative="1">
+      <w:start w:val="1"/>
+      <w:numFmt w:val="bullet"/>
+      <w:lvlText w:val=""/>
+      <w:lvlJc w:val="left"/>
+      <w:pPr>
+        <w:ind w:left="6032" w:hanging="360"/>
+      </w:pPr>
+      <w:rPr>
+        <w:rFonts w:ascii="Symbol" w:hAnsi="Symbol" w:hint="default"/>
+      </w:rPr>
+    </w:lvl>
+    <w:lvl w:ilvl="7" w:tplc="40090003" w:tentative="1">
+      <w:start w:val="1"/>
+      <w:numFmt w:val="bullet"/>
+      <w:lvlText w:val="o"/>
+      <w:lvlJc w:val="left"/>
+      <w:pPr>
+        <w:ind w:left="6752" w:hanging="360"/>
+      </w:pPr>
+      <w:rPr>
+        <w:rFonts w:ascii="Courier New" w:hAnsi="Courier New" w:cs="Courier New" w:hint="default"/>
+      </w:rPr>
+    </w:lvl>
+    <w:lvl w:ilvl="8" w:tplc="40090005" w:tentative="1">
+      <w:start w:val="1"/>
+      <w:numFmt w:val="bullet"/>
+      <w:lvlText w:val=""/>
+      <w:lvlJc w:val="left"/>
+      <w:pPr>
+        <w:ind w:left="7472" w:hanging="360"/>
+      </w:pPr>
+      <w:rPr>
+        <w:rFonts w:ascii="Wingdings" w:hAnsi="Wingdings" w:hint="default"/>
+      </w:rPr>
+    </w:lvl>
+  </w:abstractNum>
   <w:num w:numId="1">
     <w:abstractNumId w:val="2"/>
   </w:num>
   <w:num w:numId="2">
-    <w:abstractNumId w:val="6"/>
+    <w:abstractNumId w:val="7"/>
   </w:num>
   <w:num w:numId="3">
     <w:abstractNumId w:val="5"/>
   </w:num>
   <w:num w:numId="4">
-    <w:abstractNumId w:val="7"/>
+    <w:abstractNumId w:val="8"/>
   </w:num>
   <w:num w:numId="5">
-    <w:abstractNumId w:val="9"/>
+    <w:abstractNumId w:val="10"/>
   </w:num>
   <w:num w:numId="6">
     <w:abstractNumId w:val="0"/>
@@ -2564,10 +5849,19 @@
     <w:abstractNumId w:val="3"/>
   </w:num>
   <w:num w:numId="10">
-    <w:abstractNumId w:val="10"/>
+    <w:abstractNumId w:val="11"/>
   </w:num>
   <w:num w:numId="11">
-    <w:abstractNumId w:val="8"/>
+    <w:abstractNumId w:val="9"/>
+  </w:num>
+  <w:num w:numId="12">
+    <w:abstractNumId w:val="6"/>
+  </w:num>
+  <w:num w:numId="13">
+    <w:abstractNumId w:val="12"/>
+  </w:num>
+  <w:num w:numId="14">
+    <w:abstractNumId w:val="13"/>
   </w:num>
 </w:numbering>
 </file>
@@ -3137,6 +6431,92 @@
       <w:lang w:val="en-GB"/>
     </w:rPr>
   </w:style>
+  <w:style w:type="paragraph" w:styleId="HTMLPreformatted">
+    <w:name w:val="HTML Preformatted"/>
+    <w:basedOn w:val="Normal"/>
+    <w:link w:val="HTMLPreformattedChar"/>
+    <w:uiPriority w:val="99"/>
+    <w:unhideWhenUsed/>
+    <w:rsid w:val="0080733B"/>
+    <w:pPr>
+      <w:tabs>
+        <w:tab w:val="left" w:pos="916"/>
+        <w:tab w:val="left" w:pos="1832"/>
+        <w:tab w:val="left" w:pos="2748"/>
+        <w:tab w:val="left" w:pos="3664"/>
+        <w:tab w:val="left" w:pos="4580"/>
+        <w:tab w:val="left" w:pos="5496"/>
+        <w:tab w:val="left" w:pos="6412"/>
+        <w:tab w:val="left" w:pos="7328"/>
+        <w:tab w:val="left" w:pos="8244"/>
+        <w:tab w:val="left" w:pos="9160"/>
+        <w:tab w:val="left" w:pos="10076"/>
+        <w:tab w:val="left" w:pos="10992"/>
+        <w:tab w:val="left" w:pos="11908"/>
+        <w:tab w:val="left" w:pos="12824"/>
+        <w:tab w:val="left" w:pos="13740"/>
+        <w:tab w:val="left" w:pos="14656"/>
+      </w:tabs>
+      <w:jc w:val="left"/>
+    </w:pPr>
+    <w:rPr>
+      <w:rFonts w:ascii="Courier New" w:hAnsi="Courier New" w:cs="Courier New"/>
+      <w:spacing w:val="0"/>
+      <w:kern w:val="0"/>
+      <w:sz w:val="20"/>
+      <w:lang w:val="en-IN" w:eastAsia="en-IN"/>
+    </w:rPr>
+  </w:style>
+  <w:style w:type="character" w:customStyle="1" w:styleId="HTMLPreformattedChar">
+    <w:name w:val="HTML Preformatted Char"/>
+    <w:basedOn w:val="DefaultParagraphFont"/>
+    <w:link w:val="HTMLPreformatted"/>
+    <w:uiPriority w:val="99"/>
+    <w:rsid w:val="0080733B"/>
+    <w:rPr>
+      <w:rFonts w:ascii="Courier New" w:eastAsia="Times New Roman" w:hAnsi="Courier New" w:cs="Courier New"/>
+      <w:sz w:val="20"/>
+      <w:szCs w:val="20"/>
+      <w:lang w:eastAsia="en-IN"/>
+    </w:rPr>
+  </w:style>
+  <w:style w:type="character" w:styleId="HTMLCode">
+    <w:name w:val="HTML Code"/>
+    <w:basedOn w:val="DefaultParagraphFont"/>
+    <w:uiPriority w:val="99"/>
+    <w:semiHidden/>
+    <w:unhideWhenUsed/>
+    <w:rsid w:val="008D55E8"/>
+    <w:rPr>
+      <w:rFonts w:ascii="Courier New" w:eastAsia="Times New Roman" w:hAnsi="Courier New" w:cs="Courier New"/>
+      <w:sz w:val="20"/>
+      <w:szCs w:val="20"/>
+    </w:rPr>
+  </w:style>
+  <w:style w:type="character" w:styleId="UnresolvedMention">
+    <w:name w:val="Unresolved Mention"/>
+    <w:basedOn w:val="DefaultParagraphFont"/>
+    <w:uiPriority w:val="99"/>
+    <w:semiHidden/>
+    <w:unhideWhenUsed/>
+    <w:rsid w:val="00801363"/>
+    <w:rPr>
+      <w:color w:val="808080"/>
+      <w:shd w:val="clear" w:color="auto" w:fill="E6E6E6"/>
+    </w:rPr>
+  </w:style>
+  <w:style w:type="character" w:styleId="FollowedHyperlink">
+    <w:name w:val="FollowedHyperlink"/>
+    <w:basedOn w:val="DefaultParagraphFont"/>
+    <w:uiPriority w:val="99"/>
+    <w:semiHidden/>
+    <w:unhideWhenUsed/>
+    <w:rsid w:val="00801363"/>
+    <w:rPr>
+      <w:color w:val="954F72" w:themeColor="followedHyperlink"/>
+      <w:u w:val="single"/>
+    </w:rPr>
+  </w:style>
 </w:styles>
 </file>
 
@@ -3440,7 +6820,7 @@
 </file>
 
 <file path=customXml/itemProps1.xml><?xml version="1.0" encoding="utf-8"?>
-<ds:datastoreItem xmlns:ds="http://schemas.openxmlformats.org/officeDocument/2006/customXml" ds:itemID="{9F0472B9-F024-4D84-AD36-6CCA2BC302CE}">
+<ds:datastoreItem xmlns:ds="http://schemas.openxmlformats.org/officeDocument/2006/customXml" ds:itemID="{0D1F6717-7424-496B-B54E-4C7AD4C25B08}">
   <ds:schemaRefs>
     <ds:schemaRef ds:uri="http://schemas.openxmlformats.org/officeDocument/2006/bibliography"/>
   </ds:schemaRefs>

</xml_diff>

<commit_message>
fix related to Schema #28  SNIA Swordfish basic webclient docs
Fix related to #28  SNIA Swordfish basic webclient docs
</commit_message>
<xml_diff>
--- a/documentation/SNIA Developer Guide.docx
+++ b/documentation/SNIA Developer Guide.docx
@@ -1,6 +1,6 @@
 
 <file path=word/document.xml><?xml version="1.0" encoding="utf-8"?>
-<w:document xmlns:wpc="http://schemas.microsoft.com/office/word/2010/wordprocessingCanvas" xmlns:mc="http://schemas.openxmlformats.org/markup-compatibility/2006" xmlns:o="urn:schemas-microsoft-com:office:office" xmlns:r="http://schemas.openxmlformats.org/officeDocument/2006/relationships" xmlns:m="http://schemas.openxmlformats.org/officeDocument/2006/math" xmlns:v="urn:schemas-microsoft-com:vml" xmlns:wp14="http://schemas.microsoft.com/office/word/2010/wordprocessingDrawing" xmlns:wp="http://schemas.openxmlformats.org/drawingml/2006/wordprocessingDrawing" xmlns:w10="urn:schemas-microsoft-com:office:word" xmlns:w="http://schemas.openxmlformats.org/wordprocessingml/2006/main" xmlns:w14="http://schemas.microsoft.com/office/word/2010/wordml" xmlns:w15="http://schemas.microsoft.com/office/word/2012/wordml" xmlns:wpg="http://schemas.microsoft.com/office/word/2010/wordprocessingGroup" xmlns:wpi="http://schemas.microsoft.com/office/word/2010/wordprocessingInk" xmlns:wne="http://schemas.microsoft.com/office/word/2006/wordml" xmlns:wps="http://schemas.microsoft.com/office/word/2010/wordprocessingShape" mc:Ignorable="w14 w15 wp14">
+<w:document xmlns:wpc="http://schemas.microsoft.com/office/word/2010/wordprocessingCanvas" xmlns:mc="http://schemas.openxmlformats.org/markup-compatibility/2006" xmlns:o="urn:schemas-microsoft-com:office:office" xmlns:r="http://schemas.openxmlformats.org/officeDocument/2006/relationships" xmlns:m="http://schemas.openxmlformats.org/officeDocument/2006/math" xmlns:v="urn:schemas-microsoft-com:vml" xmlns:wp14="http://schemas.microsoft.com/office/word/2010/wordprocessingDrawing" xmlns:wp="http://schemas.openxmlformats.org/drawingml/2006/wordprocessingDrawing" xmlns:w10="urn:schemas-microsoft-com:office:word" xmlns:w="http://schemas.openxmlformats.org/wordprocessingml/2006/main" xmlns:w14="http://schemas.microsoft.com/office/word/2010/wordml" xmlns:wpg="http://schemas.microsoft.com/office/word/2010/wordprocessingGroup" xmlns:wpi="http://schemas.microsoft.com/office/word/2010/wordprocessingInk" xmlns:wne="http://schemas.microsoft.com/office/word/2006/wordml" xmlns:wps="http://schemas.microsoft.com/office/word/2010/wordprocessingShape" mc:Ignorable="w14 wp14">
   <w:body>
     <w:p>
       <w:pPr>
@@ -95,9 +95,9 @@
         <w:tblLook w:val="04A0" w:firstRow="1" w:lastRow="0" w:firstColumn="1" w:lastColumn="0" w:noHBand="0" w:noVBand="1"/>
       </w:tblPr>
       <w:tblGrid>
-        <w:gridCol w:w="3004"/>
-        <w:gridCol w:w="3018"/>
-        <w:gridCol w:w="2994"/>
+        <w:gridCol w:w="3080"/>
+        <w:gridCol w:w="3084"/>
+        <w:gridCol w:w="3078"/>
       </w:tblGrid>
       <w:tr>
         <w:tc>
@@ -199,8 +199,17 @@
                 <w:b/>
                 <w:szCs w:val="24"/>
               </w:rPr>
-              <w:t xml:space="preserve"> kalluri</w:t>
-            </w:r>
+              <w:t xml:space="preserve"> </w:t>
+            </w:r>
+            <w:proofErr w:type="spellStart"/>
+            <w:r>
+              <w:rPr>
+                <w:b/>
+                <w:szCs w:val="24"/>
+              </w:rPr>
+              <w:t>kalluri</w:t>
+            </w:r>
+            <w:proofErr w:type="spellEnd"/>
           </w:p>
         </w:tc>
         <w:tc>
@@ -2497,6 +2506,7 @@
         </w:numPr>
       </w:pPr>
       <w:r>
+        <w:lastRenderedPageBreak/>
         <w:t>Express is the most popular Node web framework, and is the underlying library for a number of other popular Node web frameworks. It provides mechanisms to:</w:t>
       </w:r>
     </w:p>
@@ -2509,7 +2519,6 @@
         </w:numPr>
       </w:pPr>
       <w:r>
-        <w:lastRenderedPageBreak/>
         <w:t>Write handlers for requests with different HTTP verbs at different URL paths (routes).</w:t>
       </w:r>
     </w:p>
@@ -3030,19 +3039,35 @@
         <w:t>O</w:t>
       </w:r>
       <w:r>
-        <w:t xml:space="preserve">verview of Redfish/Swordfish schema </w:t>
+        <w:t xml:space="preserve">verview of Redfish/Swordfish </w:t>
       </w:r>
       <w:commentRangeStart w:id="7"/>
       <w:r>
+        <w:t>schema</w:t>
+      </w:r>
+      <w:commentRangeEnd w:id="7"/>
+      <w:r>
+        <w:rPr>
+          <w:rStyle w:val="CommentReference"/>
+          <w:rFonts w:asciiTheme="minorHAnsi" w:eastAsia="Times New Roman" w:hAnsiTheme="minorHAnsi" w:cs="Times New Roman"/>
+          <w:b w:val="0"/>
+        </w:rPr>
+        <w:commentReference w:id="7"/>
+      </w:r>
+      <w:r>
+        <w:t xml:space="preserve"> </w:t>
+      </w:r>
+      <w:commentRangeStart w:id="9"/>
+      <w:r>
         <w:t>usage</w:t>
       </w:r>
-      <w:commentRangeEnd w:id="7"/>
+      <w:commentRangeEnd w:id="9"/>
       <w:r>
         <w:rPr>
           <w:rStyle w:val="CommentReference"/>
           <w:rFonts w:ascii="Times New Roman" w:eastAsia="Times New Roman" w:hAnsi="Times New Roman" w:cs="Times New Roman"/>
         </w:rPr>
-        <w:commentReference w:id="7"/>
+        <w:commentReference w:id="9"/>
       </w:r>
       <w:bookmarkEnd w:id="6"/>
     </w:p>
@@ -3087,22 +3112,28 @@
           <w:ilvl w:val="1"/>
           <w:numId w:val="23"/>
         </w:numPr>
-      </w:pPr>
-      <w:r>
-        <w:t xml:space="preserve">Note: the initial implementation of the Basic Web Client was built using the Swordfish </w:t>
-      </w:r>
-      <w:r>
-        <w:rPr>
-          <w:b/>
-        </w:rPr>
-        <w:t>v1.0.6</w:t>
-      </w:r>
-      <w:r>
-        <w:rPr>
-          <w:b/>
-        </w:rPr>
-        <w:t xml:space="preserve"> schema bundle</w:t>
-      </w:r>
+        <w:rPr>
+          <w:del w:id="10" w:author="chandra mouli" w:date="2018-08-29T03:13:00Z"/>
+        </w:rPr>
+      </w:pPr>
+      <w:del w:id="11" w:author="chandra mouli" w:date="2018-08-29T03:13:00Z">
+        <w:r>
+          <w:lastRenderedPageBreak/>
+          <w:delText xml:space="preserve">Note: the initial implementation of the Basic Web Client was built using the Swordfish </w:delText>
+        </w:r>
+        <w:r>
+          <w:rPr>
+            <w:b/>
+          </w:rPr>
+          <w:delText>v1.0.6</w:delText>
+        </w:r>
+        <w:r>
+          <w:rPr>
+            <w:b/>
+          </w:rPr>
+          <w:delText xml:space="preserve"> schema bundle</w:delText>
+        </w:r>
+      </w:del>
     </w:p>
     <w:p>
       <w:pPr>
@@ -3113,7 +3144,6 @@
         </w:numPr>
       </w:pPr>
       <w:r>
-        <w:lastRenderedPageBreak/>
         <w:t>In Swordfish basic web client</w:t>
       </w:r>
       <w:r>
@@ -3209,27 +3239,27 @@
           <w:numId w:val="28"/>
         </w:numPr>
       </w:pPr>
-      <w:bookmarkStart w:id="8" w:name="_Toc516124084"/>
+      <w:bookmarkStart w:id="12" w:name="_Toc516124084"/>
       <w:r>
         <w:t xml:space="preserve">Redfish/Swordfish schema </w:t>
       </w:r>
-      <w:commentRangeStart w:id="9"/>
+      <w:commentRangeStart w:id="13"/>
       <w:r>
         <w:t>usage</w:t>
       </w:r>
-      <w:commentRangeEnd w:id="9"/>
+      <w:commentRangeEnd w:id="13"/>
       <w:r>
         <w:rPr>
           <w:rStyle w:val="CommentReference"/>
           <w:sz w:val="24"/>
           <w:szCs w:val="26"/>
         </w:rPr>
-        <w:commentReference w:id="9"/>
+        <w:commentReference w:id="13"/>
       </w:r>
       <w:r>
         <w:t xml:space="preserve"> using web client</w:t>
       </w:r>
-      <w:bookmarkEnd w:id="8"/>
+      <w:bookmarkEnd w:id="12"/>
     </w:p>
     <w:p/>
     <w:p>
@@ -3240,7 +3270,7 @@
           <w:numId w:val="30"/>
         </w:numPr>
       </w:pPr>
-      <w:commentRangeStart w:id="10"/>
+      <w:commentRangeStart w:id="14"/>
       <w:r>
         <w:rPr>
           <w:b/>
@@ -3250,22 +3280,22 @@
       <w:r>
         <w:t xml:space="preserve">: The newly added property is appended as a part of </w:t>
       </w:r>
-      <w:commentRangeEnd w:id="10"/>
+      <w:commentRangeEnd w:id="14"/>
       <w:r>
         <w:rPr>
           <w:rStyle w:val="CommentReference"/>
         </w:rPr>
-        <w:commentReference w:id="10"/>
+        <w:commentReference w:id="14"/>
       </w:r>
       <w:r>
         <w:t xml:space="preserve">request body to the service that talks with the </w:t>
       </w:r>
-      <w:del w:id="11" w:author="Richelle Ahlvers" w:date="2018-07-12T09:27:00Z">
+      <w:del w:id="15" w:author="chandra mouli" w:date="2018-08-29T03:10:00Z">
         <w:r>
           <w:delText>schema</w:delText>
         </w:r>
       </w:del>
-      <w:ins w:id="12" w:author="Richelle Ahlvers" w:date="2018-07-12T09:27:00Z">
+      <w:ins w:id="16" w:author="Richelle Ahlvers" w:date="2018-07-12T09:27:00Z">
         <w:r>
           <w:t>service</w:t>
         </w:r>
@@ -3288,7 +3318,6 @@
       <w:pPr>
         <w:pStyle w:val="ListParagraph"/>
       </w:pPr>
-      <w:bookmarkStart w:id="13" w:name="_GoBack"/>
       <w:r>
         <w:rPr>
           <w:noProof/>
@@ -3330,7 +3359,6 @@
           </wp:inline>
         </w:drawing>
       </w:r>
-      <w:bookmarkEnd w:id="13"/>
     </w:p>
     <w:p>
       <w:pPr>
@@ -3346,19 +3374,27 @@
         </w:numPr>
       </w:pPr>
       <w:r>
+        <w:lastRenderedPageBreak/>
         <w:t xml:space="preserve">Basic web client is designed and implemented in such a way that it supports for both static and dynamic </w:t>
       </w:r>
-      <w:commentRangeStart w:id="14"/>
-      <w:r>
-        <w:t>schemas</w:t>
-      </w:r>
-      <w:commentRangeEnd w:id="14"/>
-      <w:r>
-        <w:rPr>
-          <w:rStyle w:val="CommentReference"/>
-        </w:rPr>
-        <w:commentReference w:id="14"/>
-      </w:r>
+      <w:commentRangeStart w:id="17"/>
+      <w:del w:id="18" w:author="chandra mouli" w:date="2018-08-29T03:11:00Z">
+        <w:r>
+          <w:delText>schemas</w:delText>
+        </w:r>
+        <w:commentRangeEnd w:id="17"/>
+        <w:r>
+          <w:rPr>
+            <w:rStyle w:val="CommentReference"/>
+          </w:rPr>
+          <w:commentReference w:id="17"/>
+        </w:r>
+      </w:del>
+      <w:ins w:id="19" w:author="chandra mouli" w:date="2018-08-29T03:11:00Z">
+        <w:r>
+          <w:t>Objects</w:t>
+        </w:r>
+      </w:ins>
       <w:r>
         <w:t xml:space="preserve">. </w:t>
       </w:r>
@@ -3372,23 +3408,19 @@
         </w:numPr>
       </w:pPr>
       <w:r>
-        <w:lastRenderedPageBreak/>
         <w:t>A complete IP</w:t>
       </w:r>
       <w:r>
         <w:t xml:space="preserve"> Address is fetched and framed to make a service call to </w:t>
       </w:r>
-      <w:del w:id="15" w:author="Richelle Ahlvers" w:date="2018-07-12T09:28:00Z">
+      <w:del w:id="20" w:author="chandra mouli" w:date="2018-08-29T03:11:00Z">
         <w:r>
           <w:delText xml:space="preserve">Schema </w:delText>
         </w:r>
       </w:del>
-      <w:ins w:id="16" w:author="Richelle Ahlvers" w:date="2018-07-12T09:28:00Z">
+      <w:ins w:id="21" w:author="Richelle Ahlvers" w:date="2018-07-12T09:28:00Z">
         <w:r>
-          <w:t>a service</w:t>
-        </w:r>
-        <w:r>
-          <w:t xml:space="preserve"> </w:t>
+          <w:t xml:space="preserve">a service </w:t>
         </w:r>
       </w:ins>
       <w:r>
@@ -3402,12 +3434,12 @@
       <w:r>
         <w:t xml:space="preserve">PS: Below image allows user to provide mandatory fields data that are used to talk with the </w:t>
       </w:r>
-      <w:del w:id="17" w:author="Richelle Ahlvers" w:date="2018-07-12T09:28:00Z">
+      <w:del w:id="22" w:author="chandra mouli" w:date="2018-08-29T03:11:00Z">
         <w:r>
           <w:delText>schema</w:delText>
         </w:r>
       </w:del>
-      <w:ins w:id="18" w:author="Richelle Ahlvers" w:date="2018-07-12T09:28:00Z">
+      <w:ins w:id="23" w:author="Richelle Ahlvers" w:date="2018-07-12T09:28:00Z">
         <w:r>
           <w:t>service</w:t>
         </w:r>
@@ -3550,6 +3582,7 @@
         </w:numPr>
       </w:pPr>
       <w:r>
+        <w:lastRenderedPageBreak/>
         <w:t>Web client has a feasibility to add multiple services in a single session.</w:t>
       </w:r>
     </w:p>
@@ -3558,7 +3591,6 @@
         <w:pStyle w:val="ListParagraph"/>
       </w:pPr>
       <w:r>
-        <w:lastRenderedPageBreak/>
         <w:t xml:space="preserve"> </w:t>
       </w:r>
       <w:r>
@@ -4065,7 +4097,7 @@
           <w:numId w:val="28"/>
         </w:numPr>
       </w:pPr>
-      <w:bookmarkStart w:id="19" w:name="_Toc516124085"/>
+      <w:bookmarkStart w:id="24" w:name="_Toc516124085"/>
       <w:r>
         <w:t xml:space="preserve">Project </w:t>
       </w:r>
@@ -4078,7 +4110,7 @@
       <w:r>
         <w:t>Swordfish Basic Web Client</w:t>
       </w:r>
-      <w:bookmarkEnd w:id="19"/>
+      <w:bookmarkEnd w:id="24"/>
     </w:p>
     <w:p>
       <w:pPr>
@@ -4830,11 +4862,11 @@
       <w:r>
         <w:t xml:space="preserve"> </w:t>
       </w:r>
-      <w:bookmarkStart w:id="20" w:name="_Toc516124086"/>
+      <w:bookmarkStart w:id="25" w:name="_Toc516124086"/>
       <w:r>
         <w:t>Data Flow</w:t>
       </w:r>
-      <w:bookmarkEnd w:id="20"/>
+      <w:bookmarkEnd w:id="25"/>
     </w:p>
     <w:p>
       <w:pPr>
@@ -4956,11 +4988,11 @@
       <w:r>
         <w:t xml:space="preserve"> </w:t>
       </w:r>
-      <w:bookmarkStart w:id="21" w:name="_Toc516124087"/>
+      <w:bookmarkStart w:id="26" w:name="_Toc516124087"/>
       <w:r>
         <w:t>Views folder</w:t>
       </w:r>
-      <w:bookmarkEnd w:id="21"/>
+      <w:bookmarkEnd w:id="26"/>
     </w:p>
     <w:p/>
     <w:p>
@@ -5040,7 +5072,7 @@
       <w:pPr>
         <w:pStyle w:val="Heading1"/>
       </w:pPr>
-      <w:bookmarkStart w:id="22" w:name="_Toc516124088"/>
+      <w:bookmarkStart w:id="27" w:name="_Toc516124088"/>
       <w:r>
         <w:t>Components Used</w:t>
       </w:r>
@@ -5050,7 +5082,7 @@
       <w:r>
         <w:t>asic Web Client</w:t>
       </w:r>
-      <w:bookmarkEnd w:id="22"/>
+      <w:bookmarkEnd w:id="27"/>
     </w:p>
     <w:p/>
     <w:p>
@@ -7580,6 +7612,7 @@
         <w:spacing w:line="276" w:lineRule="auto"/>
       </w:pPr>
       <w:r>
+        <w:lastRenderedPageBreak/>
         <w:t xml:space="preserve">All the properties of the collection is fetched and read entity either object/Array using </w:t>
       </w:r>
       <w:proofErr w:type="spellStart"/>
@@ -7609,7 +7642,6 @@
           <w:noProof/>
           <w:lang w:val="en-US"/>
         </w:rPr>
-        <w:lastRenderedPageBreak/>
         <w:drawing>
           <wp:inline distT="0" distB="0" distL="0" distR="0" wp14:anchorId="19C51585" wp14:editId="38D75DC4">
             <wp:extent cx="5731510" cy="3590925"/>
@@ -7916,6 +7948,7 @@
         <w:jc w:val="left"/>
       </w:pPr>
       <w:r>
+        <w:lastRenderedPageBreak/>
         <w:t xml:space="preserve">The object/array entities are dived into key-value pairs where the property is stored into key and the value of the property is stored into value  </w:t>
       </w:r>
       <w:r>
@@ -7929,7 +7962,6 @@
         <w:ind w:left="927"/>
       </w:pPr>
       <w:r>
-        <w:lastRenderedPageBreak/>
         <w:t xml:space="preserve">    </w:t>
       </w:r>
       <w:r>
@@ -8226,8 +8258,8 @@
 </file>
 
 <file path=word/comments.xml><?xml version="1.0" encoding="utf-8"?>
-<w:comments xmlns:wpc="http://schemas.microsoft.com/office/word/2010/wordprocessingCanvas" xmlns:mc="http://schemas.openxmlformats.org/markup-compatibility/2006" xmlns:o="urn:schemas-microsoft-com:office:office" xmlns:r="http://schemas.openxmlformats.org/officeDocument/2006/relationships" xmlns:m="http://schemas.openxmlformats.org/officeDocument/2006/math" xmlns:v="urn:schemas-microsoft-com:vml" xmlns:wp14="http://schemas.microsoft.com/office/word/2010/wordprocessingDrawing" xmlns:wp="http://schemas.openxmlformats.org/drawingml/2006/wordprocessingDrawing" xmlns:w10="urn:schemas-microsoft-com:office:word" xmlns:w="http://schemas.openxmlformats.org/wordprocessingml/2006/main" xmlns:w14="http://schemas.microsoft.com/office/word/2010/wordml" xmlns:w15="http://schemas.microsoft.com/office/word/2012/wordml" xmlns:wpg="http://schemas.microsoft.com/office/word/2010/wordprocessingGroup" xmlns:wpi="http://schemas.microsoft.com/office/word/2010/wordprocessingInk" xmlns:wne="http://schemas.microsoft.com/office/word/2006/wordml" xmlns:wps="http://schemas.microsoft.com/office/word/2010/wordprocessingShape" mc:Ignorable="w14 w15 wp14">
-  <w:comment w:id="7" w:author="Richelle Ahlvers" w:date="2018-06-06T17:20:00Z" w:initials="RA">
+<w:comments xmlns:wpc="http://schemas.microsoft.com/office/word/2010/wordprocessingCanvas" xmlns:mc="http://schemas.openxmlformats.org/markup-compatibility/2006" xmlns:o="urn:schemas-microsoft-com:office:office" xmlns:r="http://schemas.openxmlformats.org/officeDocument/2006/relationships" xmlns:m="http://schemas.openxmlformats.org/officeDocument/2006/math" xmlns:v="urn:schemas-microsoft-com:vml" xmlns:wp14="http://schemas.microsoft.com/office/word/2010/wordprocessingDrawing" xmlns:wp="http://schemas.openxmlformats.org/drawingml/2006/wordprocessingDrawing" xmlns:w10="urn:schemas-microsoft-com:office:word" xmlns:w="http://schemas.openxmlformats.org/wordprocessingml/2006/main" xmlns:w14="http://schemas.microsoft.com/office/word/2010/wordml" xmlns:wpg="http://schemas.microsoft.com/office/word/2010/wordprocessingGroup" xmlns:wpi="http://schemas.microsoft.com/office/word/2010/wordprocessingInk" xmlns:wne="http://schemas.microsoft.com/office/word/2006/wordml" xmlns:wps="http://schemas.microsoft.com/office/word/2010/wordprocessingShape" mc:Ignorable="w14 wp14">
+  <w:comment w:id="7" w:author="chandra mouli" w:date="2018-08-29T03:18:00Z" w:initials="G">
     <w:p>
       <w:pPr>
         <w:pStyle w:val="CommentText"/>
@@ -8239,78 +8271,13 @@
         <w:annotationRef/>
       </w:r>
       <w:r>
-        <w:t>Where are the schema definitions used in the web client code?</w:t>
-      </w:r>
-    </w:p>
-    <w:p>
-      <w:pPr>
-        <w:pStyle w:val="CommentText"/>
-      </w:pPr>
-    </w:p>
-    <w:p>
-      <w:pPr>
-        <w:pStyle w:val="CommentText"/>
-      </w:pPr>
-      <w:r>
-        <w:t>How do you extend the web client to support newer versions?</w:t>
-      </w:r>
-    </w:p>
-    <w:p>
-      <w:pPr>
-        <w:pStyle w:val="CommentText"/>
-      </w:pPr>
-    </w:p>
-    <w:p>
-      <w:pPr>
-        <w:pStyle w:val="CommentText"/>
-      </w:pPr>
-      <w:r>
-        <w:t xml:space="preserve">Are the schema used statically or dynamically?  Where are they referenced? </w:t>
-      </w:r>
-    </w:p>
-    <w:p>
-      <w:pPr>
-        <w:pStyle w:val="CommentText"/>
-      </w:pPr>
-    </w:p>
-    <w:p>
-      <w:pPr>
-        <w:pStyle w:val="CommentText"/>
-      </w:pPr>
-      <w:r>
-        <w:t>How do you add support for a new schema type?</w:t>
-      </w:r>
-    </w:p>
-    <w:p>
-      <w:pPr>
-        <w:pStyle w:val="CommentText"/>
-      </w:pPr>
-      <w:r>
-        <w:t xml:space="preserve">New property? </w:t>
-      </w:r>
-    </w:p>
-    <w:p>
-      <w:pPr>
-        <w:pStyle w:val="CommentText"/>
-      </w:pPr>
-    </w:p>
-    <w:p>
-      <w:pPr>
-        <w:pStyle w:val="CommentText"/>
-      </w:pPr>
-      <w:r>
-        <w:t>What happens when the web client is talking to a service implemented with a newer version of a redfish or swordfish schema?</w:t>
-      </w:r>
-    </w:p>
-    <w:p>
-      <w:pPr>
-        <w:pStyle w:val="CommentText"/>
-      </w:pPr>
-    </w:p>
-    <w:p>
-      <w:pPr>
-        <w:pStyle w:val="CommentText"/>
-      </w:pPr>
+        <w:t xml:space="preserve">Web-client interacts with emulator services. It won’t interact directly with schemas. Web-client  </w:t>
+      </w:r>
+      <w:bookmarkStart w:id="8" w:name="_GoBack"/>
+      <w:bookmarkEnd w:id="8"/>
+      <w:r>
+        <w:t>use any schema definitions directly.</w:t>
+      </w:r>
     </w:p>
   </w:comment>
   <w:comment w:id="9" w:author="Richelle Ahlvers" w:date="2018-06-06T17:20:00Z" w:initials="RA">
@@ -8338,6 +8305,92 @@
         <w:pStyle w:val="CommentText"/>
       </w:pPr>
       <w:r>
+        <w:t>How do you extend the web client to support newer versions?</w:t>
+      </w:r>
+    </w:p>
+    <w:p>
+      <w:pPr>
+        <w:pStyle w:val="CommentText"/>
+      </w:pPr>
+    </w:p>
+    <w:p>
+      <w:pPr>
+        <w:pStyle w:val="CommentText"/>
+      </w:pPr>
+      <w:r>
+        <w:t xml:space="preserve">Are the schema used statically or dynamically?  Where are they referenced? </w:t>
+      </w:r>
+    </w:p>
+    <w:p>
+      <w:pPr>
+        <w:pStyle w:val="CommentText"/>
+      </w:pPr>
+    </w:p>
+    <w:p>
+      <w:pPr>
+        <w:pStyle w:val="CommentText"/>
+      </w:pPr>
+      <w:r>
+        <w:t>How do you add support for a new schema type?</w:t>
+      </w:r>
+    </w:p>
+    <w:p>
+      <w:pPr>
+        <w:pStyle w:val="CommentText"/>
+      </w:pPr>
+      <w:r>
+        <w:t xml:space="preserve">New property? </w:t>
+      </w:r>
+    </w:p>
+    <w:p>
+      <w:pPr>
+        <w:pStyle w:val="CommentText"/>
+      </w:pPr>
+    </w:p>
+    <w:p>
+      <w:pPr>
+        <w:pStyle w:val="CommentText"/>
+      </w:pPr>
+      <w:r>
+        <w:t>What happens when the web client is talking to a service implemented with a newer version of a redfish or swordfish schema?</w:t>
+      </w:r>
+    </w:p>
+    <w:p>
+      <w:pPr>
+        <w:pStyle w:val="CommentText"/>
+      </w:pPr>
+    </w:p>
+    <w:p>
+      <w:pPr>
+        <w:pStyle w:val="CommentText"/>
+      </w:pPr>
+    </w:p>
+  </w:comment>
+  <w:comment w:id="13" w:author="Richelle Ahlvers" w:date="2018-06-06T17:20:00Z" w:initials="RA">
+    <w:p>
+      <w:pPr>
+        <w:pStyle w:val="CommentText"/>
+      </w:pPr>
+      <w:r>
+        <w:rPr>
+          <w:rStyle w:val="CommentReference"/>
+        </w:rPr>
+        <w:annotationRef/>
+      </w:r>
+      <w:r>
+        <w:t>Where are the schema definitions used in the web client code?</w:t>
+      </w:r>
+    </w:p>
+    <w:p>
+      <w:pPr>
+        <w:pStyle w:val="CommentText"/>
+      </w:pPr>
+    </w:p>
+    <w:p>
+      <w:pPr>
+        <w:pStyle w:val="CommentText"/>
+      </w:pPr>
+      <w:r>
         <w:t>What versions of the schema were used?</w:t>
       </w:r>
     </w:p>
@@ -8423,7 +8476,7 @@
       </w:pPr>
     </w:p>
   </w:comment>
-  <w:comment w:id="10" w:author="Richelle Ahlvers" w:date="2018-07-12T09:29:00Z" w:initials="RA">
+  <w:comment w:id="14" w:author="Richelle Ahlvers" w:date="2018-07-12T09:29:00Z" w:initials="RA">
     <w:p>
       <w:pPr>
         <w:pStyle w:val="CommentText"/>
@@ -8525,7 +8578,7 @@
       </w:r>
     </w:p>
   </w:comment>
-  <w:comment w:id="14" w:author="Richelle Ahlvers" w:date="2018-07-12T09:28:00Z" w:initials="RA">
+  <w:comment w:id="17" w:author="Richelle Ahlvers" w:date="2018-07-12T09:28:00Z" w:initials="RA">
     <w:p>
       <w:pPr>
         <w:pStyle w:val="CommentText"/>
@@ -8561,8 +8614,8 @@
 </file>
 
 <file path=word/numbering.xml><?xml version="1.0" encoding="utf-8"?>
-<w:numbering xmlns:wpc="http://schemas.microsoft.com/office/word/2010/wordprocessingCanvas" xmlns:mc="http://schemas.openxmlformats.org/markup-compatibility/2006" xmlns:o="urn:schemas-microsoft-com:office:office" xmlns:r="http://schemas.openxmlformats.org/officeDocument/2006/relationships" xmlns:m="http://schemas.openxmlformats.org/officeDocument/2006/math" xmlns:v="urn:schemas-microsoft-com:vml" xmlns:wp14="http://schemas.microsoft.com/office/word/2010/wordprocessingDrawing" xmlns:wp="http://schemas.openxmlformats.org/drawingml/2006/wordprocessingDrawing" xmlns:w10="urn:schemas-microsoft-com:office:word" xmlns:w="http://schemas.openxmlformats.org/wordprocessingml/2006/main" xmlns:w14="http://schemas.microsoft.com/office/word/2010/wordml" xmlns:w15="http://schemas.microsoft.com/office/word/2012/wordml" xmlns:wpg="http://schemas.microsoft.com/office/word/2010/wordprocessingGroup" xmlns:wpi="http://schemas.microsoft.com/office/word/2010/wordprocessingInk" xmlns:wne="http://schemas.microsoft.com/office/word/2006/wordml" xmlns:wps="http://schemas.microsoft.com/office/word/2010/wordprocessingShape" mc:Ignorable="w14 w15 wp14">
-  <w:abstractNum w:abstractNumId="0" w15:restartNumberingAfterBreak="0">
+<w:numbering xmlns:wpc="http://schemas.microsoft.com/office/word/2010/wordprocessingCanvas" xmlns:mc="http://schemas.openxmlformats.org/markup-compatibility/2006" xmlns:o="urn:schemas-microsoft-com:office:office" xmlns:r="http://schemas.openxmlformats.org/officeDocument/2006/relationships" xmlns:m="http://schemas.openxmlformats.org/officeDocument/2006/math" xmlns:v="urn:schemas-microsoft-com:vml" xmlns:wp14="http://schemas.microsoft.com/office/word/2010/wordprocessingDrawing" xmlns:wp="http://schemas.openxmlformats.org/drawingml/2006/wordprocessingDrawing" xmlns:w10="urn:schemas-microsoft-com:office:word" xmlns:w="http://schemas.openxmlformats.org/wordprocessingml/2006/main" xmlns:w14="http://schemas.microsoft.com/office/word/2010/wordml" xmlns:wpg="http://schemas.microsoft.com/office/word/2010/wordprocessingGroup" xmlns:wpi="http://schemas.microsoft.com/office/word/2010/wordprocessingInk" xmlns:wne="http://schemas.microsoft.com/office/word/2006/wordml" xmlns:wps="http://schemas.microsoft.com/office/word/2010/wordprocessingShape" mc:Ignorable="w14 wp14">
+  <w:abstractNum w:abstractNumId="0">
     <w:nsid w:val="005E42F5"/>
     <w:multiLevelType w:val="hybridMultilevel"/>
     <w:tmpl w:val="5C78D522"/>
@@ -8651,7 +8704,7 @@
       </w:pPr>
     </w:lvl>
   </w:abstractNum>
-  <w:abstractNum w:abstractNumId="1" w15:restartNumberingAfterBreak="0">
+  <w:abstractNum w:abstractNumId="1">
     <w:nsid w:val="0367472E"/>
     <w:multiLevelType w:val="multilevel"/>
     <w:tmpl w:val="52F4F37E"/>
@@ -8772,7 +8825,7 @@
       </w:rPr>
     </w:lvl>
   </w:abstractNum>
-  <w:abstractNum w:abstractNumId="2" w15:restartNumberingAfterBreak="0">
+  <w:abstractNum w:abstractNumId="2">
     <w:nsid w:val="04D57DB1"/>
     <w:multiLevelType w:val="hybridMultilevel"/>
     <w:tmpl w:val="64B85EAA"/>
@@ -8885,7 +8938,7 @@
       </w:rPr>
     </w:lvl>
   </w:abstractNum>
-  <w:abstractNum w:abstractNumId="3" w15:restartNumberingAfterBreak="0">
+  <w:abstractNum w:abstractNumId="3">
     <w:nsid w:val="07F85766"/>
     <w:multiLevelType w:val="hybridMultilevel"/>
     <w:tmpl w:val="1612025E"/>
@@ -8974,7 +9027,7 @@
       </w:pPr>
     </w:lvl>
   </w:abstractNum>
-  <w:abstractNum w:abstractNumId="4" w15:restartNumberingAfterBreak="0">
+  <w:abstractNum w:abstractNumId="4">
     <w:nsid w:val="1CD307C2"/>
     <w:multiLevelType w:val="multilevel"/>
     <w:tmpl w:val="4EBE3EE8"/>
@@ -9095,7 +9148,7 @@
       </w:rPr>
     </w:lvl>
   </w:abstractNum>
-  <w:abstractNum w:abstractNumId="5" w15:restartNumberingAfterBreak="0">
+  <w:abstractNum w:abstractNumId="5">
     <w:nsid w:val="1D034409"/>
     <w:multiLevelType w:val="hybridMultilevel"/>
     <w:tmpl w:val="0B9EF57A"/>
@@ -9208,7 +9261,7 @@
       </w:rPr>
     </w:lvl>
   </w:abstractNum>
-  <w:abstractNum w:abstractNumId="6" w15:restartNumberingAfterBreak="0">
+  <w:abstractNum w:abstractNumId="6">
     <w:nsid w:val="3158378E"/>
     <w:multiLevelType w:val="hybridMultilevel"/>
     <w:tmpl w:val="89AAC100"/>
@@ -9321,7 +9374,7 @@
       </w:rPr>
     </w:lvl>
   </w:abstractNum>
-  <w:abstractNum w:abstractNumId="7" w15:restartNumberingAfterBreak="0">
+  <w:abstractNum w:abstractNumId="7">
     <w:nsid w:val="31A66361"/>
     <w:multiLevelType w:val="hybridMultilevel"/>
     <w:tmpl w:val="BB08AA4A"/>
@@ -9434,7 +9487,7 @@
       </w:rPr>
     </w:lvl>
   </w:abstractNum>
-  <w:abstractNum w:abstractNumId="8" w15:restartNumberingAfterBreak="0">
+  <w:abstractNum w:abstractNumId="8">
     <w:nsid w:val="3CE42BB4"/>
     <w:multiLevelType w:val="hybridMultilevel"/>
     <w:tmpl w:val="8E549FA2"/>
@@ -9547,7 +9600,7 @@
       </w:rPr>
     </w:lvl>
   </w:abstractNum>
-  <w:abstractNum w:abstractNumId="9" w15:restartNumberingAfterBreak="0">
+  <w:abstractNum w:abstractNumId="9">
     <w:nsid w:val="3D9D72F4"/>
     <w:multiLevelType w:val="hybridMultilevel"/>
     <w:tmpl w:val="BFDC1660"/>
@@ -9636,7 +9689,7 @@
       </w:pPr>
     </w:lvl>
   </w:abstractNum>
-  <w:abstractNum w:abstractNumId="10" w15:restartNumberingAfterBreak="0">
+  <w:abstractNum w:abstractNumId="10">
     <w:nsid w:val="470266B5"/>
     <w:multiLevelType w:val="hybridMultilevel"/>
     <w:tmpl w:val="20FA5C44"/>
@@ -9725,7 +9778,7 @@
       </w:pPr>
     </w:lvl>
   </w:abstractNum>
-  <w:abstractNum w:abstractNumId="11" w15:restartNumberingAfterBreak="0">
+  <w:abstractNum w:abstractNumId="11">
     <w:nsid w:val="47C75A95"/>
     <w:multiLevelType w:val="hybridMultilevel"/>
     <w:tmpl w:val="9D06799E"/>
@@ -9838,7 +9891,7 @@
       </w:rPr>
     </w:lvl>
   </w:abstractNum>
-  <w:abstractNum w:abstractNumId="12" w15:restartNumberingAfterBreak="0">
+  <w:abstractNum w:abstractNumId="12">
     <w:nsid w:val="4A862BAC"/>
     <w:multiLevelType w:val="multilevel"/>
     <w:tmpl w:val="4FE0CCF8"/>
@@ -9960,7 +10013,7 @@
       </w:rPr>
     </w:lvl>
   </w:abstractNum>
-  <w:abstractNum w:abstractNumId="13" w15:restartNumberingAfterBreak="0">
+  <w:abstractNum w:abstractNumId="13">
     <w:nsid w:val="52D4513B"/>
     <w:multiLevelType w:val="hybridMultilevel"/>
     <w:tmpl w:val="FDF09BF0"/>
@@ -10073,7 +10126,7 @@
       </w:rPr>
     </w:lvl>
   </w:abstractNum>
-  <w:abstractNum w:abstractNumId="14" w15:restartNumberingAfterBreak="0">
+  <w:abstractNum w:abstractNumId="14">
     <w:nsid w:val="57AF2D43"/>
     <w:multiLevelType w:val="hybridMultilevel"/>
     <w:tmpl w:val="093214FE"/>
@@ -10162,7 +10215,7 @@
       </w:pPr>
     </w:lvl>
   </w:abstractNum>
-  <w:abstractNum w:abstractNumId="15" w15:restartNumberingAfterBreak="0">
+  <w:abstractNum w:abstractNumId="15">
     <w:nsid w:val="59013FC2"/>
     <w:multiLevelType w:val="multilevel"/>
     <w:tmpl w:val="1924DF9C"/>
@@ -10283,7 +10336,7 @@
       </w:rPr>
     </w:lvl>
   </w:abstractNum>
-  <w:abstractNum w:abstractNumId="16" w15:restartNumberingAfterBreak="0">
+  <w:abstractNum w:abstractNumId="16">
     <w:nsid w:val="5A8D1FC7"/>
     <w:multiLevelType w:val="hybridMultilevel"/>
     <w:tmpl w:val="28B89634"/>
@@ -10427,7 +10480,7 @@
       </w:pPr>
     </w:lvl>
   </w:abstractNum>
-  <w:abstractNum w:abstractNumId="17" w15:restartNumberingAfterBreak="0">
+  <w:abstractNum w:abstractNumId="17">
     <w:nsid w:val="5C0215AC"/>
     <w:multiLevelType w:val="hybridMultilevel"/>
     <w:tmpl w:val="97E01154"/>
@@ -10516,7 +10569,7 @@
       </w:pPr>
     </w:lvl>
   </w:abstractNum>
-  <w:abstractNum w:abstractNumId="18" w15:restartNumberingAfterBreak="0">
+  <w:abstractNum w:abstractNumId="18">
     <w:nsid w:val="5C410313"/>
     <w:multiLevelType w:val="hybridMultilevel"/>
     <w:tmpl w:val="3EC0A5AA"/>
@@ -10629,7 +10682,7 @@
       </w:rPr>
     </w:lvl>
   </w:abstractNum>
-  <w:abstractNum w:abstractNumId="19" w15:restartNumberingAfterBreak="0">
+  <w:abstractNum w:abstractNumId="19">
     <w:nsid w:val="5CE0547A"/>
     <w:multiLevelType w:val="hybridMultilevel"/>
     <w:tmpl w:val="E37EE2E0"/>
@@ -10718,7 +10771,7 @@
       </w:pPr>
     </w:lvl>
   </w:abstractNum>
-  <w:abstractNum w:abstractNumId="20" w15:restartNumberingAfterBreak="0">
+  <w:abstractNum w:abstractNumId="20">
     <w:nsid w:val="634810F3"/>
     <w:multiLevelType w:val="multilevel"/>
     <w:tmpl w:val="E5EE5F7A"/>
@@ -10831,7 +10884,7 @@
       </w:rPr>
     </w:lvl>
   </w:abstractNum>
-  <w:abstractNum w:abstractNumId="21" w15:restartNumberingAfterBreak="0">
+  <w:abstractNum w:abstractNumId="21">
     <w:nsid w:val="648F7B87"/>
     <w:multiLevelType w:val="hybridMultilevel"/>
     <w:tmpl w:val="0472FEDA"/>
@@ -10944,7 +10997,7 @@
       </w:rPr>
     </w:lvl>
   </w:abstractNum>
-  <w:abstractNum w:abstractNumId="22" w15:restartNumberingAfterBreak="0">
+  <w:abstractNum w:abstractNumId="22">
     <w:nsid w:val="739574C9"/>
     <w:multiLevelType w:val="hybridMultilevel"/>
     <w:tmpl w:val="1F28BD14"/>
@@ -11057,7 +11110,7 @@
       </w:rPr>
     </w:lvl>
   </w:abstractNum>
-  <w:abstractNum w:abstractNumId="23" w15:restartNumberingAfterBreak="0">
+  <w:abstractNum w:abstractNumId="23">
     <w:nsid w:val="74A11684"/>
     <w:multiLevelType w:val="hybridMultilevel"/>
     <w:tmpl w:val="DAB6FCD0"/>
@@ -11143,7 +11196,7 @@
       </w:pPr>
     </w:lvl>
   </w:abstractNum>
-  <w:abstractNum w:abstractNumId="24" w15:restartNumberingAfterBreak="0">
+  <w:abstractNum w:abstractNumId="24">
     <w:nsid w:val="7861019F"/>
     <w:multiLevelType w:val="hybridMultilevel"/>
     <w:tmpl w:val="D0C6EBFE"/>
@@ -11257,7 +11310,7 @@
       </w:rPr>
     </w:lvl>
   </w:abstractNum>
-  <w:abstractNum w:abstractNumId="25" w15:restartNumberingAfterBreak="0">
+  <w:abstractNum w:abstractNumId="25">
     <w:nsid w:val="7B0832A0"/>
     <w:multiLevelType w:val="hybridMultilevel"/>
     <w:tmpl w:val="DFE85AE4"/>
@@ -11370,7 +11423,7 @@
       </w:rPr>
     </w:lvl>
   </w:abstractNum>
-  <w:abstractNum w:abstractNumId="26" w15:restartNumberingAfterBreak="0">
+  <w:abstractNum w:abstractNumId="26">
     <w:nsid w:val="7B5D77E8"/>
     <w:multiLevelType w:val="hybridMultilevel"/>
     <w:tmpl w:val="77AED254"/>
@@ -11609,7 +11662,7 @@
 </file>
 
 <file path=word/styles.xml><?xml version="1.0" encoding="utf-8"?>
-<w:styles xmlns:mc="http://schemas.openxmlformats.org/markup-compatibility/2006" xmlns:r="http://schemas.openxmlformats.org/officeDocument/2006/relationships" xmlns:w="http://schemas.openxmlformats.org/wordprocessingml/2006/main" xmlns:w14="http://schemas.microsoft.com/office/word/2010/wordml" xmlns:w15="http://schemas.microsoft.com/office/word/2012/wordml" mc:Ignorable="w14 w15">
+<w:styles xmlns:mc="http://schemas.openxmlformats.org/markup-compatibility/2006" xmlns:r="http://schemas.openxmlformats.org/officeDocument/2006/relationships" xmlns:w="http://schemas.openxmlformats.org/wordprocessingml/2006/main" xmlns:w14="http://schemas.microsoft.com/office/word/2010/wordml" mc:Ignorable="w14">
   <w:docDefaults>
     <w:rPrDefault>
       <w:rPr>
@@ -11625,378 +11678,774 @@
       </w:pPr>
     </w:pPrDefault>
   </w:docDefaults>
-  <w:latentStyles w:defLockedState="0" w:defUIPriority="99" w:defSemiHidden="0" w:defUnhideWhenUsed="0" w:defQFormat="0" w:count="371">
-    <w:lsdException w:name="Normal" w:uiPriority="0" w:qFormat="1"/>
-    <w:lsdException w:name="heading 1" w:uiPriority="9" w:qFormat="1"/>
-    <w:lsdException w:name="heading 2" w:semiHidden="1" w:uiPriority="9" w:unhideWhenUsed="1" w:qFormat="1"/>
-    <w:lsdException w:name="heading 3" w:semiHidden="1" w:uiPriority="9" w:unhideWhenUsed="1" w:qFormat="1"/>
-    <w:lsdException w:name="heading 4" w:semiHidden="1" w:uiPriority="9" w:unhideWhenUsed="1" w:qFormat="1"/>
-    <w:lsdException w:name="heading 5" w:semiHidden="1" w:uiPriority="9" w:unhideWhenUsed="1" w:qFormat="1"/>
-    <w:lsdException w:name="heading 6" w:semiHidden="1" w:uiPriority="9" w:unhideWhenUsed="1" w:qFormat="1"/>
-    <w:lsdException w:name="heading 7" w:semiHidden="1" w:uiPriority="9" w:unhideWhenUsed="1" w:qFormat="1"/>
-    <w:lsdException w:name="heading 8" w:semiHidden="1" w:uiPriority="9" w:unhideWhenUsed="1" w:qFormat="1"/>
-    <w:lsdException w:name="heading 9" w:semiHidden="1" w:uiPriority="9" w:unhideWhenUsed="1" w:qFormat="1"/>
-    <w:lsdException w:name="index 1" w:semiHidden="1" w:unhideWhenUsed="1"/>
-    <w:lsdException w:name="index 2" w:semiHidden="1" w:unhideWhenUsed="1"/>
-    <w:lsdException w:name="index 3" w:semiHidden="1" w:unhideWhenUsed="1"/>
-    <w:lsdException w:name="index 4" w:semiHidden="1" w:unhideWhenUsed="1"/>
-    <w:lsdException w:name="index 5" w:semiHidden="1" w:unhideWhenUsed="1"/>
-    <w:lsdException w:name="index 6" w:semiHidden="1" w:unhideWhenUsed="1"/>
-    <w:lsdException w:name="index 7" w:semiHidden="1" w:unhideWhenUsed="1"/>
-    <w:lsdException w:name="index 8" w:semiHidden="1" w:unhideWhenUsed="1"/>
-    <w:lsdException w:name="index 9" w:semiHidden="1" w:unhideWhenUsed="1"/>
-    <w:lsdException w:name="toc 1" w:semiHidden="1" w:uiPriority="39" w:unhideWhenUsed="1"/>
-    <w:lsdException w:name="toc 2" w:semiHidden="1" w:uiPriority="39" w:unhideWhenUsed="1"/>
-    <w:lsdException w:name="toc 3" w:semiHidden="1" w:uiPriority="39" w:unhideWhenUsed="1"/>
-    <w:lsdException w:name="toc 4" w:semiHidden="1" w:uiPriority="39" w:unhideWhenUsed="1"/>
-    <w:lsdException w:name="toc 5" w:semiHidden="1" w:uiPriority="39" w:unhideWhenUsed="1"/>
-    <w:lsdException w:name="toc 6" w:semiHidden="1" w:uiPriority="39" w:unhideWhenUsed="1"/>
-    <w:lsdException w:name="toc 7" w:semiHidden="1" w:uiPriority="39" w:unhideWhenUsed="1"/>
-    <w:lsdException w:name="toc 8" w:semiHidden="1" w:uiPriority="39" w:unhideWhenUsed="1"/>
-    <w:lsdException w:name="toc 9" w:semiHidden="1" w:uiPriority="39" w:unhideWhenUsed="1"/>
-    <w:lsdException w:name="Normal Indent" w:semiHidden="1" w:unhideWhenUsed="1"/>
-    <w:lsdException w:name="footnote text" w:semiHidden="1" w:unhideWhenUsed="1"/>
-    <w:lsdException w:name="annotation text" w:semiHidden="1" w:unhideWhenUsed="1"/>
-    <w:lsdException w:name="header" w:semiHidden="1" w:unhideWhenUsed="1"/>
-    <w:lsdException w:name="footer" w:semiHidden="1" w:unhideWhenUsed="1"/>
-    <w:lsdException w:name="index heading" w:semiHidden="1" w:unhideWhenUsed="1"/>
-    <w:lsdException w:name="caption" w:semiHidden="1" w:uiPriority="35" w:unhideWhenUsed="1" w:qFormat="1"/>
-    <w:lsdException w:name="table of figures" w:semiHidden="1" w:unhideWhenUsed="1"/>
-    <w:lsdException w:name="envelope address" w:semiHidden="1" w:unhideWhenUsed="1"/>
-    <w:lsdException w:name="envelope return" w:semiHidden="1" w:unhideWhenUsed="1"/>
-    <w:lsdException w:name="footnote reference" w:semiHidden="1" w:unhideWhenUsed="1"/>
-    <w:lsdException w:name="annotation reference" w:semiHidden="1" w:unhideWhenUsed="1"/>
-    <w:lsdException w:name="line number" w:semiHidden="1" w:unhideWhenUsed="1"/>
-    <w:lsdException w:name="page number" w:semiHidden="1" w:unhideWhenUsed="1"/>
-    <w:lsdException w:name="endnote reference" w:semiHidden="1" w:unhideWhenUsed="1"/>
-    <w:lsdException w:name="endnote text" w:semiHidden="1" w:unhideWhenUsed="1"/>
-    <w:lsdException w:name="table of authorities" w:semiHidden="1" w:unhideWhenUsed="1"/>
-    <w:lsdException w:name="macro" w:semiHidden="1" w:unhideWhenUsed="1"/>
-    <w:lsdException w:name="toa heading" w:semiHidden="1" w:unhideWhenUsed="1"/>
-    <w:lsdException w:name="List" w:semiHidden="1" w:unhideWhenUsed="1"/>
-    <w:lsdException w:name="List Bullet" w:semiHidden="1" w:unhideWhenUsed="1"/>
-    <w:lsdException w:name="List Number" w:semiHidden="1" w:unhideWhenUsed="1"/>
-    <w:lsdException w:name="List 2" w:semiHidden="1" w:unhideWhenUsed="1"/>
-    <w:lsdException w:name="List 3" w:semiHidden="1" w:unhideWhenUsed="1"/>
-    <w:lsdException w:name="List 4" w:semiHidden="1" w:unhideWhenUsed="1"/>
-    <w:lsdException w:name="List 5" w:semiHidden="1" w:unhideWhenUsed="1"/>
-    <w:lsdException w:name="List Bullet 2" w:semiHidden="1" w:unhideWhenUsed="1"/>
-    <w:lsdException w:name="List Bullet 3" w:semiHidden="1" w:unhideWhenUsed="1"/>
-    <w:lsdException w:name="List Bullet 4" w:semiHidden="1" w:unhideWhenUsed="1"/>
-    <w:lsdException w:name="List Bullet 5" w:semiHidden="1" w:unhideWhenUsed="1"/>
-    <w:lsdException w:name="List Number 2" w:semiHidden="1" w:unhideWhenUsed="1"/>
-    <w:lsdException w:name="List Number 3" w:semiHidden="1" w:unhideWhenUsed="1"/>
-    <w:lsdException w:name="List Number 4" w:semiHidden="1" w:unhideWhenUsed="1"/>
-    <w:lsdException w:name="List Number 5" w:semiHidden="1" w:unhideWhenUsed="1"/>
-    <w:lsdException w:name="Title" w:uiPriority="10" w:qFormat="1"/>
-    <w:lsdException w:name="Closing" w:semiHidden="1" w:unhideWhenUsed="1"/>
-    <w:lsdException w:name="Signature" w:semiHidden="1" w:unhideWhenUsed="1"/>
-    <w:lsdException w:name="Default Paragraph Font" w:semiHidden="1" w:uiPriority="1" w:unhideWhenUsed="1"/>
-    <w:lsdException w:name="Body Text" w:semiHidden="1" w:unhideWhenUsed="1"/>
-    <w:lsdException w:name="Body Text Indent" w:semiHidden="1" w:unhideWhenUsed="1"/>
-    <w:lsdException w:name="List Continue" w:semiHidden="1" w:unhideWhenUsed="1"/>
-    <w:lsdException w:name="List Continue 2" w:semiHidden="1" w:unhideWhenUsed="1"/>
-    <w:lsdException w:name="List Continue 3" w:semiHidden="1" w:unhideWhenUsed="1"/>
-    <w:lsdException w:name="List Continue 4" w:semiHidden="1" w:unhideWhenUsed="1"/>
-    <w:lsdException w:name="List Continue 5" w:semiHidden="1" w:unhideWhenUsed="1"/>
-    <w:lsdException w:name="Message Header" w:semiHidden="1" w:unhideWhenUsed="1"/>
-    <w:lsdException w:name="Subtitle" w:uiPriority="11" w:qFormat="1"/>
-    <w:lsdException w:name="Salutation" w:semiHidden="1" w:unhideWhenUsed="1"/>
-    <w:lsdException w:name="Date" w:semiHidden="1" w:unhideWhenUsed="1"/>
-    <w:lsdException w:name="Body Text First Indent" w:semiHidden="1" w:unhideWhenUsed="1"/>
-    <w:lsdException w:name="Body Text First Indent 2" w:semiHidden="1" w:unhideWhenUsed="1"/>
-    <w:lsdException w:name="Note Heading" w:semiHidden="1" w:unhideWhenUsed="1"/>
-    <w:lsdException w:name="Body Text 2" w:semiHidden="1" w:unhideWhenUsed="1"/>
-    <w:lsdException w:name="Body Text 3" w:semiHidden="1" w:unhideWhenUsed="1"/>
-    <w:lsdException w:name="Body Text Indent 2" w:semiHidden="1" w:unhideWhenUsed="1"/>
-    <w:lsdException w:name="Body Text Indent 3" w:semiHidden="1" w:unhideWhenUsed="1"/>
-    <w:lsdException w:name="Block Text" w:semiHidden="1" w:unhideWhenUsed="1"/>
-    <w:lsdException w:name="Hyperlink" w:semiHidden="1" w:unhideWhenUsed="1"/>
-    <w:lsdException w:name="FollowedHyperlink" w:semiHidden="1" w:unhideWhenUsed="1"/>
-    <w:lsdException w:name="Strong" w:uiPriority="22" w:qFormat="1"/>
-    <w:lsdException w:name="Emphasis" w:uiPriority="20" w:qFormat="1"/>
-    <w:lsdException w:name="Document Map" w:semiHidden="1" w:unhideWhenUsed="1"/>
-    <w:lsdException w:name="Plain Text" w:semiHidden="1" w:unhideWhenUsed="1"/>
-    <w:lsdException w:name="E-mail Signature" w:semiHidden="1" w:unhideWhenUsed="1"/>
-    <w:lsdException w:name="HTML Top of Form" w:semiHidden="1" w:unhideWhenUsed="1"/>
-    <w:lsdException w:name="HTML Bottom of Form" w:semiHidden="1" w:unhideWhenUsed="1"/>
-    <w:lsdException w:name="Normal (Web)" w:semiHidden="1" w:unhideWhenUsed="1"/>
-    <w:lsdException w:name="HTML Acronym" w:semiHidden="1" w:unhideWhenUsed="1"/>
-    <w:lsdException w:name="HTML Address" w:semiHidden="1" w:unhideWhenUsed="1"/>
-    <w:lsdException w:name="HTML Cite" w:semiHidden="1" w:unhideWhenUsed="1"/>
-    <w:lsdException w:name="HTML Code" w:semiHidden="1" w:unhideWhenUsed="1"/>
-    <w:lsdException w:name="HTML Definition" w:semiHidden="1" w:unhideWhenUsed="1"/>
-    <w:lsdException w:name="HTML Keyboard" w:semiHidden="1" w:unhideWhenUsed="1"/>
-    <w:lsdException w:name="HTML Preformatted" w:semiHidden="1" w:unhideWhenUsed="1"/>
-    <w:lsdException w:name="HTML Sample" w:semiHidden="1" w:unhideWhenUsed="1"/>
-    <w:lsdException w:name="HTML Typewriter" w:semiHidden="1" w:unhideWhenUsed="1"/>
-    <w:lsdException w:name="HTML Variable" w:semiHidden="1" w:unhideWhenUsed="1"/>
-    <w:lsdException w:name="Normal Table" w:semiHidden="1" w:unhideWhenUsed="1"/>
-    <w:lsdException w:name="annotation subject" w:semiHidden="1" w:unhideWhenUsed="1"/>
-    <w:lsdException w:name="No List" w:semiHidden="1" w:unhideWhenUsed="1"/>
-    <w:lsdException w:name="Outline List 1" w:semiHidden="1" w:unhideWhenUsed="1"/>
-    <w:lsdException w:name="Outline List 2" w:semiHidden="1" w:unhideWhenUsed="1"/>
-    <w:lsdException w:name="Outline List 3" w:semiHidden="1" w:unhideWhenUsed="1"/>
-    <w:lsdException w:name="Table Simple 1" w:semiHidden="1" w:unhideWhenUsed="1"/>
-    <w:lsdException w:name="Table Simple 2" w:semiHidden="1" w:unhideWhenUsed="1"/>
-    <w:lsdException w:name="Table Simple 3" w:semiHidden="1" w:unhideWhenUsed="1"/>
-    <w:lsdException w:name="Table Classic 1" w:semiHidden="1" w:unhideWhenUsed="1"/>
-    <w:lsdException w:name="Table Classic 2" w:semiHidden="1" w:unhideWhenUsed="1"/>
-    <w:lsdException w:name="Table Classic 3" w:semiHidden="1" w:unhideWhenUsed="1"/>
-    <w:lsdException w:name="Table Classic 4" w:semiHidden="1" w:unhideWhenUsed="1"/>
-    <w:lsdException w:name="Table Colorful 1" w:semiHidden="1" w:unhideWhenUsed="1"/>
-    <w:lsdException w:name="Table Colorful 2" w:semiHidden="1" w:unhideWhenUsed="1"/>
-    <w:lsdException w:name="Table Colorful 3" w:semiHidden="1" w:unhideWhenUsed="1"/>
-    <w:lsdException w:name="Table Columns 1" w:semiHidden="1" w:unhideWhenUsed="1"/>
-    <w:lsdException w:name="Table Columns 2" w:semiHidden="1" w:unhideWhenUsed="1"/>
-    <w:lsdException w:name="Table Columns 3" w:semiHidden="1" w:unhideWhenUsed="1"/>
-    <w:lsdException w:name="Table Columns 4" w:semiHidden="1" w:unhideWhenUsed="1"/>
-    <w:lsdException w:name="Table Columns 5" w:semiHidden="1" w:unhideWhenUsed="1"/>
-    <w:lsdException w:name="Table Grid 1" w:semiHidden="1" w:unhideWhenUsed="1"/>
-    <w:lsdException w:name="Table Grid 2" w:semiHidden="1" w:unhideWhenUsed="1"/>
-    <w:lsdException w:name="Table Grid 3" w:semiHidden="1" w:unhideWhenUsed="1"/>
-    <w:lsdException w:name="Table Grid 4" w:semiHidden="1" w:unhideWhenUsed="1"/>
-    <w:lsdException w:name="Table Grid 5" w:semiHidden="1" w:unhideWhenUsed="1"/>
-    <w:lsdException w:name="Table Grid 6" w:semiHidden="1" w:unhideWhenUsed="1"/>
-    <w:lsdException w:name="Table Grid 7" w:semiHidden="1" w:unhideWhenUsed="1"/>
-    <w:lsdException w:name="Table Grid 8" w:semiHidden="1" w:unhideWhenUsed="1"/>
-    <w:lsdException w:name="Table List 1" w:semiHidden="1" w:unhideWhenUsed="1"/>
-    <w:lsdException w:name="Table List 2" w:semiHidden="1" w:unhideWhenUsed="1"/>
-    <w:lsdException w:name="Table List 3" w:semiHidden="1" w:unhideWhenUsed="1"/>
-    <w:lsdException w:name="Table List 4" w:semiHidden="1" w:unhideWhenUsed="1"/>
-    <w:lsdException w:name="Table List 5" w:semiHidden="1" w:unhideWhenUsed="1"/>
-    <w:lsdException w:name="Table List 6" w:semiHidden="1" w:unhideWhenUsed="1"/>
-    <w:lsdException w:name="Table List 7" w:semiHidden="1" w:unhideWhenUsed="1"/>
-    <w:lsdException w:name="Table List 8" w:semiHidden="1" w:unhideWhenUsed="1"/>
-    <w:lsdException w:name="Table 3D effects 1" w:semiHidden="1" w:unhideWhenUsed="1"/>
-    <w:lsdException w:name="Table 3D effects 2" w:semiHidden="1" w:unhideWhenUsed="1"/>
-    <w:lsdException w:name="Table 3D effects 3" w:semiHidden="1" w:unhideWhenUsed="1"/>
-    <w:lsdException w:name="Table Contemporary" w:semiHidden="1" w:unhideWhenUsed="1"/>
-    <w:lsdException w:name="Table Elegant" w:semiHidden="1" w:unhideWhenUsed="1"/>
-    <w:lsdException w:name="Table Professional" w:semiHidden="1" w:unhideWhenUsed="1"/>
-    <w:lsdException w:name="Table Subtle 1" w:semiHidden="1" w:unhideWhenUsed="1"/>
-    <w:lsdException w:name="Table Subtle 2" w:semiHidden="1" w:unhideWhenUsed="1"/>
-    <w:lsdException w:name="Table Web 1" w:semiHidden="1" w:unhideWhenUsed="1"/>
-    <w:lsdException w:name="Table Web 2" w:semiHidden="1" w:unhideWhenUsed="1"/>
-    <w:lsdException w:name="Table Web 3" w:semiHidden="1" w:unhideWhenUsed="1"/>
-    <w:lsdException w:name="Balloon Text" w:semiHidden="1" w:unhideWhenUsed="1"/>
-    <w:lsdException w:name="Table Grid" w:uiPriority="39"/>
-    <w:lsdException w:name="Table Theme" w:semiHidden="1" w:unhideWhenUsed="1"/>
-    <w:lsdException w:name="Placeholder Text" w:semiHidden="1"/>
-    <w:lsdException w:name="No Spacing" w:uiPriority="1" w:qFormat="1"/>
-    <w:lsdException w:name="Light Shading" w:uiPriority="60"/>
-    <w:lsdException w:name="Light List" w:uiPriority="61"/>
-    <w:lsdException w:name="Light Grid" w:uiPriority="62"/>
-    <w:lsdException w:name="Medium Shading 1" w:uiPriority="63"/>
-    <w:lsdException w:name="Medium Shading 2" w:uiPriority="64"/>
-    <w:lsdException w:name="Medium List 1" w:uiPriority="65"/>
-    <w:lsdException w:name="Medium List 2" w:uiPriority="66"/>
-    <w:lsdException w:name="Medium Grid 1" w:uiPriority="67"/>
-    <w:lsdException w:name="Medium Grid 2" w:uiPriority="68"/>
-    <w:lsdException w:name="Medium Grid 3" w:uiPriority="69"/>
-    <w:lsdException w:name="Dark List" w:uiPriority="70"/>
-    <w:lsdException w:name="Colorful Shading" w:uiPriority="71"/>
-    <w:lsdException w:name="Colorful List" w:uiPriority="72"/>
-    <w:lsdException w:name="Colorful Grid" w:uiPriority="73"/>
-    <w:lsdException w:name="Light Shading Accent 1" w:uiPriority="60"/>
-    <w:lsdException w:name="Light List Accent 1" w:uiPriority="61"/>
-    <w:lsdException w:name="Light Grid Accent 1" w:uiPriority="62"/>
-    <w:lsdException w:name="Medium Shading 1 Accent 1" w:uiPriority="63"/>
-    <w:lsdException w:name="Medium Shading 2 Accent 1" w:uiPriority="64"/>
-    <w:lsdException w:name="Medium List 1 Accent 1" w:uiPriority="65"/>
-    <w:lsdException w:name="Revision" w:semiHidden="1"/>
-    <w:lsdException w:name="List Paragraph" w:uiPriority="34" w:qFormat="1"/>
-    <w:lsdException w:name="Quote" w:uiPriority="29" w:qFormat="1"/>
-    <w:lsdException w:name="Intense Quote" w:uiPriority="30" w:qFormat="1"/>
-    <w:lsdException w:name="Medium List 2 Accent 1" w:uiPriority="66"/>
-    <w:lsdException w:name="Medium Grid 1 Accent 1" w:uiPriority="67"/>
-    <w:lsdException w:name="Medium Grid 2 Accent 1" w:uiPriority="68"/>
-    <w:lsdException w:name="Medium Grid 3 Accent 1" w:uiPriority="69"/>
-    <w:lsdException w:name="Dark List Accent 1" w:uiPriority="70"/>
-    <w:lsdException w:name="Colorful Shading Accent 1" w:uiPriority="71"/>
-    <w:lsdException w:name="Colorful List Accent 1" w:uiPriority="72"/>
-    <w:lsdException w:name="Colorful Grid Accent 1" w:uiPriority="73"/>
-    <w:lsdException w:name="Light Shading Accent 2" w:uiPriority="60"/>
-    <w:lsdException w:name="Light List Accent 2" w:uiPriority="61"/>
-    <w:lsdException w:name="Light Grid Accent 2" w:uiPriority="62"/>
-    <w:lsdException w:name="Medium Shading 1 Accent 2" w:uiPriority="63"/>
-    <w:lsdException w:name="Medium Shading 2 Accent 2" w:uiPriority="64"/>
-    <w:lsdException w:name="Medium List 1 Accent 2" w:uiPriority="65"/>
-    <w:lsdException w:name="Medium List 2 Accent 2" w:uiPriority="66"/>
-    <w:lsdException w:name="Medium Grid 1 Accent 2" w:uiPriority="67"/>
-    <w:lsdException w:name="Medium Grid 2 Accent 2" w:uiPriority="68"/>
-    <w:lsdException w:name="Medium Grid 3 Accent 2" w:uiPriority="69"/>
-    <w:lsdException w:name="Dark List Accent 2" w:uiPriority="70"/>
-    <w:lsdException w:name="Colorful Shading Accent 2" w:uiPriority="71"/>
-    <w:lsdException w:name="Colorful List Accent 2" w:uiPriority="72"/>
-    <w:lsdException w:name="Colorful Grid Accent 2" w:uiPriority="73"/>
-    <w:lsdException w:name="Light Shading Accent 3" w:uiPriority="60"/>
-    <w:lsdException w:name="Light List Accent 3" w:uiPriority="61"/>
-    <w:lsdException w:name="Light Grid Accent 3" w:uiPriority="62"/>
-    <w:lsdException w:name="Medium Shading 1 Accent 3" w:uiPriority="63"/>
-    <w:lsdException w:name="Medium Shading 2 Accent 3" w:uiPriority="64"/>
-    <w:lsdException w:name="Medium List 1 Accent 3" w:uiPriority="65"/>
-    <w:lsdException w:name="Medium List 2 Accent 3" w:uiPriority="66"/>
-    <w:lsdException w:name="Medium Grid 1 Accent 3" w:uiPriority="67"/>
-    <w:lsdException w:name="Medium Grid 2 Accent 3" w:uiPriority="68"/>
-    <w:lsdException w:name="Medium Grid 3 Accent 3" w:uiPriority="69"/>
-    <w:lsdException w:name="Dark List Accent 3" w:uiPriority="70"/>
-    <w:lsdException w:name="Colorful Shading Accent 3" w:uiPriority="71"/>
-    <w:lsdException w:name="Colorful List Accent 3" w:uiPriority="72"/>
-    <w:lsdException w:name="Colorful Grid Accent 3" w:uiPriority="73"/>
-    <w:lsdException w:name="Light Shading Accent 4" w:uiPriority="60"/>
-    <w:lsdException w:name="Light List Accent 4" w:uiPriority="61"/>
-    <w:lsdException w:name="Light Grid Accent 4" w:uiPriority="62"/>
-    <w:lsdException w:name="Medium Shading 1 Accent 4" w:uiPriority="63"/>
-    <w:lsdException w:name="Medium Shading 2 Accent 4" w:uiPriority="64"/>
-    <w:lsdException w:name="Medium List 1 Accent 4" w:uiPriority="65"/>
-    <w:lsdException w:name="Medium List 2 Accent 4" w:uiPriority="66"/>
-    <w:lsdException w:name="Medium Grid 1 Accent 4" w:uiPriority="67"/>
-    <w:lsdException w:name="Medium Grid 2 Accent 4" w:uiPriority="68"/>
-    <w:lsdException w:name="Medium Grid 3 Accent 4" w:uiPriority="69"/>
-    <w:lsdException w:name="Dark List Accent 4" w:uiPriority="70"/>
-    <w:lsdException w:name="Colorful Shading Accent 4" w:uiPriority="71"/>
-    <w:lsdException w:name="Colorful List Accent 4" w:uiPriority="72"/>
-    <w:lsdException w:name="Colorful Grid Accent 4" w:uiPriority="73"/>
-    <w:lsdException w:name="Light Shading Accent 5" w:uiPriority="60"/>
-    <w:lsdException w:name="Light List Accent 5" w:uiPriority="61"/>
-    <w:lsdException w:name="Light Grid Accent 5" w:uiPriority="62"/>
-    <w:lsdException w:name="Medium Shading 1 Accent 5" w:uiPriority="63"/>
-    <w:lsdException w:name="Medium Shading 2 Accent 5" w:uiPriority="64"/>
-    <w:lsdException w:name="Medium List 1 Accent 5" w:uiPriority="65"/>
-    <w:lsdException w:name="Medium List 2 Accent 5" w:uiPriority="66"/>
-    <w:lsdException w:name="Medium Grid 1 Accent 5" w:uiPriority="67"/>
-    <w:lsdException w:name="Medium Grid 2 Accent 5" w:uiPriority="68"/>
-    <w:lsdException w:name="Medium Grid 3 Accent 5" w:uiPriority="69"/>
-    <w:lsdException w:name="Dark List Accent 5" w:uiPriority="70"/>
-    <w:lsdException w:name="Colorful Shading Accent 5" w:uiPriority="71"/>
-    <w:lsdException w:name="Colorful List Accent 5" w:uiPriority="72"/>
-    <w:lsdException w:name="Colorful Grid Accent 5" w:uiPriority="73"/>
-    <w:lsdException w:name="Light Shading Accent 6" w:uiPriority="60"/>
-    <w:lsdException w:name="Light List Accent 6" w:uiPriority="61"/>
-    <w:lsdException w:name="Light Grid Accent 6" w:uiPriority="62"/>
-    <w:lsdException w:name="Medium Shading 1 Accent 6" w:uiPriority="63"/>
-    <w:lsdException w:name="Medium Shading 2 Accent 6" w:uiPriority="64"/>
-    <w:lsdException w:name="Medium List 1 Accent 6" w:uiPriority="65"/>
-    <w:lsdException w:name="Medium List 2 Accent 6" w:uiPriority="66"/>
-    <w:lsdException w:name="Medium Grid 1 Accent 6" w:uiPriority="67"/>
-    <w:lsdException w:name="Medium Grid 2 Accent 6" w:uiPriority="68"/>
-    <w:lsdException w:name="Medium Grid 3 Accent 6" w:uiPriority="69"/>
-    <w:lsdException w:name="Dark List Accent 6" w:uiPriority="70"/>
-    <w:lsdException w:name="Colorful Shading Accent 6" w:uiPriority="71"/>
-    <w:lsdException w:name="Colorful List Accent 6" w:uiPriority="72"/>
-    <w:lsdException w:name="Colorful Grid Accent 6" w:uiPriority="73"/>
-    <w:lsdException w:name="Subtle Emphasis" w:uiPriority="19" w:qFormat="1"/>
-    <w:lsdException w:name="Intense Emphasis" w:uiPriority="21" w:qFormat="1"/>
-    <w:lsdException w:name="Subtle Reference" w:uiPriority="31" w:qFormat="1"/>
-    <w:lsdException w:name="Intense Reference" w:uiPriority="32" w:qFormat="1"/>
-    <w:lsdException w:name="Book Title" w:uiPriority="33" w:qFormat="1"/>
-    <w:lsdException w:name="Bibliography" w:semiHidden="1" w:uiPriority="37" w:unhideWhenUsed="1"/>
-    <w:lsdException w:name="TOC Heading" w:semiHidden="1" w:uiPriority="39" w:unhideWhenUsed="1" w:qFormat="1"/>
-    <w:lsdException w:name="Plain Table 1" w:uiPriority="41"/>
-    <w:lsdException w:name="Plain Table 2" w:uiPriority="42"/>
-    <w:lsdException w:name="Plain Table 3" w:uiPriority="43"/>
-    <w:lsdException w:name="Plain Table 4" w:uiPriority="44"/>
-    <w:lsdException w:name="Plain Table 5" w:uiPriority="45"/>
-    <w:lsdException w:name="Grid Table Light" w:uiPriority="40"/>
-    <w:lsdException w:name="Grid Table 1 Light" w:uiPriority="46"/>
-    <w:lsdException w:name="Grid Table 2" w:uiPriority="47"/>
-    <w:lsdException w:name="Grid Table 3" w:uiPriority="48"/>
-    <w:lsdException w:name="Grid Table 4" w:uiPriority="49"/>
-    <w:lsdException w:name="Grid Table 5 Dark" w:uiPriority="50"/>
-    <w:lsdException w:name="Grid Table 6 Colorful" w:uiPriority="51"/>
-    <w:lsdException w:name="Grid Table 7 Colorful" w:uiPriority="52"/>
-    <w:lsdException w:name="Grid Table 1 Light Accent 1" w:uiPriority="46"/>
-    <w:lsdException w:name="Grid Table 2 Accent 1" w:uiPriority="47"/>
-    <w:lsdException w:name="Grid Table 3 Accent 1" w:uiPriority="48"/>
-    <w:lsdException w:name="Grid Table 4 Accent 1" w:uiPriority="49"/>
-    <w:lsdException w:name="Grid Table 5 Dark Accent 1" w:uiPriority="50"/>
-    <w:lsdException w:name="Grid Table 6 Colorful Accent 1" w:uiPriority="51"/>
-    <w:lsdException w:name="Grid Table 7 Colorful Accent 1" w:uiPriority="52"/>
-    <w:lsdException w:name="Grid Table 1 Light Accent 2" w:uiPriority="46"/>
-    <w:lsdException w:name="Grid Table 2 Accent 2" w:uiPriority="47"/>
-    <w:lsdException w:name="Grid Table 3 Accent 2" w:uiPriority="48"/>
-    <w:lsdException w:name="Grid Table 4 Accent 2" w:uiPriority="49"/>
-    <w:lsdException w:name="Grid Table 5 Dark Accent 2" w:uiPriority="50"/>
-    <w:lsdException w:name="Grid Table 6 Colorful Accent 2" w:uiPriority="51"/>
-    <w:lsdException w:name="Grid Table 7 Colorful Accent 2" w:uiPriority="52"/>
-    <w:lsdException w:name="Grid Table 1 Light Accent 3" w:uiPriority="46"/>
-    <w:lsdException w:name="Grid Table 2 Accent 3" w:uiPriority="47"/>
-    <w:lsdException w:name="Grid Table 3 Accent 3" w:uiPriority="48"/>
-    <w:lsdException w:name="Grid Table 4 Accent 3" w:uiPriority="49"/>
-    <w:lsdException w:name="Grid Table 5 Dark Accent 3" w:uiPriority="50"/>
-    <w:lsdException w:name="Grid Table 6 Colorful Accent 3" w:uiPriority="51"/>
-    <w:lsdException w:name="Grid Table 7 Colorful Accent 3" w:uiPriority="52"/>
-    <w:lsdException w:name="Grid Table 1 Light Accent 4" w:uiPriority="46"/>
-    <w:lsdException w:name="Grid Table 2 Accent 4" w:uiPriority="47"/>
-    <w:lsdException w:name="Grid Table 3 Accent 4" w:uiPriority="48"/>
-    <w:lsdException w:name="Grid Table 4 Accent 4" w:uiPriority="49"/>
-    <w:lsdException w:name="Grid Table 5 Dark Accent 4" w:uiPriority="50"/>
-    <w:lsdException w:name="Grid Table 6 Colorful Accent 4" w:uiPriority="51"/>
-    <w:lsdException w:name="Grid Table 7 Colorful Accent 4" w:uiPriority="52"/>
-    <w:lsdException w:name="Grid Table 1 Light Accent 5" w:uiPriority="46"/>
-    <w:lsdException w:name="Grid Table 2 Accent 5" w:uiPriority="47"/>
-    <w:lsdException w:name="Grid Table 3 Accent 5" w:uiPriority="48"/>
-    <w:lsdException w:name="Grid Table 4 Accent 5" w:uiPriority="49"/>
-    <w:lsdException w:name="Grid Table 5 Dark Accent 5" w:uiPriority="50"/>
-    <w:lsdException w:name="Grid Table 6 Colorful Accent 5" w:uiPriority="51"/>
-    <w:lsdException w:name="Grid Table 7 Colorful Accent 5" w:uiPriority="52"/>
-    <w:lsdException w:name="Grid Table 1 Light Accent 6" w:uiPriority="46"/>
-    <w:lsdException w:name="Grid Table 2 Accent 6" w:uiPriority="47"/>
-    <w:lsdException w:name="Grid Table 3 Accent 6" w:uiPriority="48"/>
-    <w:lsdException w:name="Grid Table 4 Accent 6" w:uiPriority="49"/>
-    <w:lsdException w:name="Grid Table 5 Dark Accent 6" w:uiPriority="50"/>
-    <w:lsdException w:name="Grid Table 6 Colorful Accent 6" w:uiPriority="51"/>
-    <w:lsdException w:name="Grid Table 7 Colorful Accent 6" w:uiPriority="52"/>
-    <w:lsdException w:name="List Table 1 Light" w:uiPriority="46"/>
-    <w:lsdException w:name="List Table 2" w:uiPriority="47"/>
-    <w:lsdException w:name="List Table 3" w:uiPriority="48"/>
-    <w:lsdException w:name="List Table 4" w:uiPriority="49"/>
-    <w:lsdException w:name="List Table 5 Dark" w:uiPriority="50"/>
-    <w:lsdException w:name="List Table 6 Colorful" w:uiPriority="51"/>
-    <w:lsdException w:name="List Table 7 Colorful" w:uiPriority="52"/>
-    <w:lsdException w:name="List Table 1 Light Accent 1" w:uiPriority="46"/>
-    <w:lsdException w:name="List Table 2 Accent 1" w:uiPriority="47"/>
-    <w:lsdException w:name="List Table 3 Accent 1" w:uiPriority="48"/>
-    <w:lsdException w:name="List Table 4 Accent 1" w:uiPriority="49"/>
-    <w:lsdException w:name="List Table 5 Dark Accent 1" w:uiPriority="50"/>
-    <w:lsdException w:name="List Table 6 Colorful Accent 1" w:uiPriority="51"/>
-    <w:lsdException w:name="List Table 7 Colorful Accent 1" w:uiPriority="52"/>
-    <w:lsdException w:name="List Table 1 Light Accent 2" w:uiPriority="46"/>
-    <w:lsdException w:name="List Table 2 Accent 2" w:uiPriority="47"/>
-    <w:lsdException w:name="List Table 3 Accent 2" w:uiPriority="48"/>
-    <w:lsdException w:name="List Table 4 Accent 2" w:uiPriority="49"/>
-    <w:lsdException w:name="List Table 5 Dark Accent 2" w:uiPriority="50"/>
-    <w:lsdException w:name="List Table 6 Colorful Accent 2" w:uiPriority="51"/>
-    <w:lsdException w:name="List Table 7 Colorful Accent 2" w:uiPriority="52"/>
-    <w:lsdException w:name="List Table 1 Light Accent 3" w:uiPriority="46"/>
-    <w:lsdException w:name="List Table 2 Accent 3" w:uiPriority="47"/>
-    <w:lsdException w:name="List Table 3 Accent 3" w:uiPriority="48"/>
-    <w:lsdException w:name="List Table 4 Accent 3" w:uiPriority="49"/>
-    <w:lsdException w:name="List Table 5 Dark Accent 3" w:uiPriority="50"/>
-    <w:lsdException w:name="List Table 6 Colorful Accent 3" w:uiPriority="51"/>
-    <w:lsdException w:name="List Table 7 Colorful Accent 3" w:uiPriority="52"/>
-    <w:lsdException w:name="List Table 1 Light Accent 4" w:uiPriority="46"/>
-    <w:lsdException w:name="List Table 2 Accent 4" w:uiPriority="47"/>
-    <w:lsdException w:name="List Table 3 Accent 4" w:uiPriority="48"/>
-    <w:lsdException w:name="List Table 4 Accent 4" w:uiPriority="49"/>
-    <w:lsdException w:name="List Table 5 Dark Accent 4" w:uiPriority="50"/>
-    <w:lsdException w:name="List Table 6 Colorful Accent 4" w:uiPriority="51"/>
-    <w:lsdException w:name="List Table 7 Colorful Accent 4" w:uiPriority="52"/>
-    <w:lsdException w:name="List Table 1 Light Accent 5" w:uiPriority="46"/>
-    <w:lsdException w:name="List Table 2 Accent 5" w:uiPriority="47"/>
-    <w:lsdException w:name="List Table 3 Accent 5" w:uiPriority="48"/>
-    <w:lsdException w:name="List Table 4 Accent 5" w:uiPriority="49"/>
-    <w:lsdException w:name="List Table 5 Dark Accent 5" w:uiPriority="50"/>
-    <w:lsdException w:name="List Table 6 Colorful Accent 5" w:uiPriority="51"/>
-    <w:lsdException w:name="List Table 7 Colorful Accent 5" w:uiPriority="52"/>
-    <w:lsdException w:name="List Table 1 Light Accent 6" w:uiPriority="46"/>
-    <w:lsdException w:name="List Table 2 Accent 6" w:uiPriority="47"/>
-    <w:lsdException w:name="List Table 3 Accent 6" w:uiPriority="48"/>
-    <w:lsdException w:name="List Table 4 Accent 6" w:uiPriority="49"/>
-    <w:lsdException w:name="List Table 5 Dark Accent 6" w:uiPriority="50"/>
-    <w:lsdException w:name="List Table 6 Colorful Accent 6" w:uiPriority="51"/>
-    <w:lsdException w:name="List Table 7 Colorful Accent 6" w:uiPriority="52"/>
+  <w:latentStyles w:defLockedState="0" w:defUIPriority="99" w:defSemiHidden="1" w:defUnhideWhenUsed="1" w:defQFormat="0" w:count="267">
+    <w:lsdException w:name="Normal" w:semiHidden="0" w:uiPriority="0" w:unhideWhenUsed="0" w:qFormat="1"/>
+    <w:lsdException w:name="heading 1" w:semiHidden="0" w:uiPriority="9" w:unhideWhenUsed="0" w:qFormat="1"/>
+    <w:lsdException w:name="heading 2" w:uiPriority="9" w:qFormat="1"/>
+    <w:lsdException w:name="heading 3" w:uiPriority="9" w:qFormat="1"/>
+    <w:lsdException w:name="heading 4" w:uiPriority="9" w:qFormat="1"/>
+    <w:lsdException w:name="heading 5" w:uiPriority="9" w:qFormat="1"/>
+    <w:lsdException w:name="heading 6" w:uiPriority="9" w:qFormat="1"/>
+    <w:lsdException w:name="heading 7" w:uiPriority="9" w:qFormat="1"/>
+    <w:lsdException w:name="heading 8" w:uiPriority="9" w:qFormat="1"/>
+    <w:lsdException w:name="heading 9" w:uiPriority="9" w:qFormat="1"/>
+    <w:lsdException w:name="toc 1" w:uiPriority="39"/>
+    <w:lsdException w:name="toc 2" w:uiPriority="39"/>
+    <w:lsdException w:name="toc 3" w:uiPriority="39"/>
+    <w:lsdException w:name="toc 4" w:uiPriority="39"/>
+    <w:lsdException w:name="toc 5" w:uiPriority="39"/>
+    <w:lsdException w:name="toc 6" w:uiPriority="39"/>
+    <w:lsdException w:name="toc 7" w:uiPriority="39"/>
+    <w:lsdException w:name="toc 8" w:uiPriority="39"/>
+    <w:lsdException w:name="toc 9" w:uiPriority="39"/>
+    <w:lsdException w:name="caption" w:uiPriority="35" w:qFormat="1"/>
+    <w:lsdException w:name="Title" w:semiHidden="0" w:uiPriority="10" w:unhideWhenUsed="0" w:qFormat="1"/>
+    <w:lsdException w:name="Default Paragraph Font" w:uiPriority="1"/>
+    <w:lsdException w:name="Subtitle" w:semiHidden="0" w:uiPriority="11" w:unhideWhenUsed="0" w:qFormat="1"/>
+    <w:lsdException w:name="Strong" w:semiHidden="0" w:uiPriority="22" w:unhideWhenUsed="0" w:qFormat="1"/>
+    <w:lsdException w:name="Emphasis" w:semiHidden="0" w:uiPriority="20" w:unhideWhenUsed="0" w:qFormat="1"/>
+    <w:lsdException w:name="Table Grid" w:semiHidden="0" w:uiPriority="39" w:unhideWhenUsed="0"/>
+    <w:lsdException w:name="Placeholder Text" w:unhideWhenUsed="0"/>
+    <w:lsdException w:name="No Spacing" w:semiHidden="0" w:uiPriority="1" w:unhideWhenUsed="0" w:qFormat="1"/>
+    <w:lsdException w:name="Light Shading" w:semiHidden="0" w:uiPriority="60" w:unhideWhenUsed="0"/>
+    <w:lsdException w:name="Light List" w:semiHidden="0" w:uiPriority="61" w:unhideWhenUsed="0"/>
+    <w:lsdException w:name="Light Grid" w:semiHidden="0" w:uiPriority="62" w:unhideWhenUsed="0"/>
+    <w:lsdException w:name="Medium Shading 1" w:semiHidden="0" w:uiPriority="63" w:unhideWhenUsed="0"/>
+    <w:lsdException w:name="Medium Shading 2" w:semiHidden="0" w:uiPriority="64" w:unhideWhenUsed="0"/>
+    <w:lsdException w:name="Medium List 1" w:semiHidden="0" w:uiPriority="65" w:unhideWhenUsed="0"/>
+    <w:lsdException w:name="Medium List 2" w:semiHidden="0" w:uiPriority="66" w:unhideWhenUsed="0"/>
+    <w:lsdException w:name="Medium Grid 1" w:semiHidden="0" w:uiPriority="67" w:unhideWhenUsed="0"/>
+    <w:lsdException w:name="Medium Grid 2" w:semiHidden="0" w:uiPriority="68" w:unhideWhenUsed="0"/>
+    <w:lsdException w:name="Medium Grid 3" w:semiHidden="0" w:uiPriority="69" w:unhideWhenUsed="0"/>
+    <w:lsdException w:name="Dark List" w:semiHidden="0" w:uiPriority="70" w:unhideWhenUsed="0"/>
+    <w:lsdException w:name="Colorful Shading" w:semiHidden="0" w:uiPriority="71" w:unhideWhenUsed="0"/>
+    <w:lsdException w:name="Colorful List" w:semiHidden="0" w:uiPriority="72" w:unhideWhenUsed="0"/>
+    <w:lsdException w:name="Colorful Grid" w:semiHidden="0" w:uiPriority="73" w:unhideWhenUsed="0"/>
+    <w:lsdException w:name="Light Shading Accent 1" w:semiHidden="0" w:uiPriority="60" w:unhideWhenUsed="0"/>
+    <w:lsdException w:name="Light List Accent 1" w:semiHidden="0" w:uiPriority="61" w:unhideWhenUsed="0"/>
+    <w:lsdException w:name="Light Grid Accent 1" w:semiHidden="0" w:uiPriority="62" w:unhideWhenUsed="0"/>
+    <w:lsdException w:name="Medium Shading 1 Accent 1" w:semiHidden="0" w:uiPriority="63" w:unhideWhenUsed="0"/>
+    <w:lsdException w:name="Medium Shading 2 Accent 1" w:semiHidden="0" w:uiPriority="64" w:unhideWhenUsed="0"/>
+    <w:lsdException w:name="Medium List 1 Accent 1" w:semiHidden="0" w:uiPriority="65" w:unhideWhenUsed="0"/>
+    <w:lsdException w:name="Revision" w:unhideWhenUsed="0"/>
+    <w:lsdException w:name="List Paragraph" w:semiHidden="0" w:uiPriority="34" w:unhideWhenUsed="0" w:qFormat="1"/>
+    <w:lsdException w:name="Quote" w:semiHidden="0" w:uiPriority="29" w:unhideWhenUsed="0" w:qFormat="1"/>
+    <w:lsdException w:name="Intense Quote" w:semiHidden="0" w:uiPriority="30" w:unhideWhenUsed="0" w:qFormat="1"/>
+    <w:lsdException w:name="Medium List 2 Accent 1" w:semiHidden="0" w:uiPriority="66" w:unhideWhenUsed="0"/>
+    <w:lsdException w:name="Medium Grid 1 Accent 1" w:semiHidden="0" w:uiPriority="67" w:unhideWhenUsed="0"/>
+    <w:lsdException w:name="Medium Grid 2 Accent 1" w:semiHidden="0" w:uiPriority="68" w:unhideWhenUsed="0"/>
+    <w:lsdException w:name="Medium Grid 3 Accent 1" w:semiHidden="0" w:uiPriority="69" w:unhideWhenUsed="0"/>
+    <w:lsdException w:name="Dark List Accent 1" w:semiHidden="0" w:uiPriority="70" w:unhideWhenUsed="0"/>
+    <w:lsdException w:name="Colorful Shading Accent 1" w:semiHidden="0" w:uiPriority="71" w:unhideWhenUsed="0"/>
+    <w:lsdException w:name="Colorful List Accent 1" w:semiHidden="0" w:uiPriority="72" w:unhideWhenUsed="0"/>
+    <w:lsdException w:name="Colorful Grid Accent 1" w:semiHidden="0" w:uiPriority="73" w:unhideWhenUsed="0"/>
+    <w:lsdException w:name="Light Shading Accent 2" w:semiHidden="0" w:uiPriority="60" w:unhideWhenUsed="0"/>
+    <w:lsdException w:name="Light List Accent 2" w:semiHidden="0" w:uiPriority="61" w:unhideWhenUsed="0"/>
+    <w:lsdException w:name="Light Grid Accent 2" w:semiHidden="0" w:uiPriority="62" w:unhideWhenUsed="0"/>
+    <w:lsdException w:name="Medium Shading 1 Accent 2" w:semiHidden="0" w:uiPriority="63" w:unhideWhenUsed="0"/>
+    <w:lsdException w:name="Medium Shading 2 Accent 2" w:semiHidden="0" w:uiPriority="64" w:unhideWhenUsed="0"/>
+    <w:lsdException w:name="Medium List 1 Accent 2" w:semiHidden="0" w:uiPriority="65" w:unhideWhenUsed="0"/>
+    <w:lsdException w:name="Medium List 2 Accent 2" w:semiHidden="0" w:uiPriority="66" w:unhideWhenUsed="0"/>
+    <w:lsdException w:name="Medium Grid 1 Accent 2" w:semiHidden="0" w:uiPriority="67" w:unhideWhenUsed="0"/>
+    <w:lsdException w:name="Medium Grid 2 Accent 2" w:semiHidden="0" w:uiPriority="68" w:unhideWhenUsed="0"/>
+    <w:lsdException w:name="Medium Grid 3 Accent 2" w:semiHidden="0" w:uiPriority="69" w:unhideWhenUsed="0"/>
+    <w:lsdException w:name="Dark List Accent 2" w:semiHidden="0" w:uiPriority="70" w:unhideWhenUsed="0"/>
+    <w:lsdException w:name="Colorful Shading Accent 2" w:semiHidden="0" w:uiPriority="71" w:unhideWhenUsed="0"/>
+    <w:lsdException w:name="Colorful List Accent 2" w:semiHidden="0" w:uiPriority="72" w:unhideWhenUsed="0"/>
+    <w:lsdException w:name="Colorful Grid Accent 2" w:semiHidden="0" w:uiPriority="73" w:unhideWhenUsed="0"/>
+    <w:lsdException w:name="Light Shading Accent 3" w:semiHidden="0" w:uiPriority="60" w:unhideWhenUsed="0"/>
+    <w:lsdException w:name="Light List Accent 3" w:semiHidden="0" w:uiPriority="61" w:unhideWhenUsed="0"/>
+    <w:lsdException w:name="Light Grid Accent 3" w:semiHidden="0" w:uiPriority="62" w:unhideWhenUsed="0"/>
+    <w:lsdException w:name="Medium Shading 1 Accent 3" w:semiHidden="0" w:uiPriority="63" w:unhideWhenUsed="0"/>
+    <w:lsdException w:name="Medium Shading 2 Accent 3" w:semiHidden="0" w:uiPriority="64" w:unhideWhenUsed="0"/>
+    <w:lsdException w:name="Medium List 1 Accent 3" w:semiHidden="0" w:uiPriority="65" w:unhideWhenUsed="0"/>
+    <w:lsdException w:name="Medium List 2 Accent 3" w:semiHidden="0" w:uiPriority="66" w:unhideWhenUsed="0"/>
+    <w:lsdException w:name="Medium Grid 1 Accent 3" w:semiHidden="0" w:uiPriority="67" w:unhideWhenUsed="0"/>
+    <w:lsdException w:name="Medium Grid 2 Accent 3" w:semiHidden="0" w:uiPriority="68" w:unhideWhenUsed="0"/>
+    <w:lsdException w:name="Medium Grid 3 Accent 3" w:semiHidden="0" w:uiPriority="69" w:unhideWhenUsed="0"/>
+    <w:lsdException w:name="Dark List Accent 3" w:semiHidden="0" w:uiPriority="70" w:unhideWhenUsed="0"/>
+    <w:lsdException w:name="Colorful Shading Accent 3" w:semiHidden="0" w:uiPriority="71" w:unhideWhenUsed="0"/>
+    <w:lsdException w:name="Colorful List Accent 3" w:semiHidden="0" w:uiPriority="72" w:unhideWhenUsed="0"/>
+    <w:lsdException w:name="Colorful Grid Accent 3" w:semiHidden="0" w:uiPriority="73" w:unhideWhenUsed="0"/>
+    <w:lsdException w:name="Light Shading Accent 4" w:semiHidden="0" w:uiPriority="60" w:unhideWhenUsed="0"/>
+    <w:lsdException w:name="Light List Accent 4" w:semiHidden="0" w:uiPriority="61" w:unhideWhenUsed="0"/>
+    <w:lsdException w:name="Light Grid Accent 4" w:semiHidden="0" w:uiPriority="62" w:unhideWhenUsed="0"/>
+    <w:lsdException w:name="Medium Shading 1 Accent 4" w:semiHidden="0" w:uiPriority="63" w:unhideWhenUsed="0"/>
+    <w:lsdException w:name="Medium Shading 2 Accent 4" w:semiHidden="0" w:uiPriority="64" w:unhideWhenUsed="0"/>
+    <w:lsdException w:name="Medium List 1 Accent 4" w:semiHidden="0" w:uiPriority="65" w:unhideWhenUsed="0"/>
+    <w:lsdException w:name="Medium List 2 Accent 4" w:semiHidden="0" w:uiPriority="66" w:unhideWhenUsed="0"/>
+    <w:lsdException w:name="Medium Grid 1 Accent 4" w:semiHidden="0" w:uiPriority="67" w:unhideWhenUsed="0"/>
+    <w:lsdException w:name="Medium Grid 2 Accent 4" w:semiHidden="0" w:uiPriority="68" w:unhideWhenUsed="0"/>
+    <w:lsdException w:name="Medium Grid 3 Accent 4" w:semiHidden="0" w:uiPriority="69" w:unhideWhenUsed="0"/>
+    <w:lsdException w:name="Dark List Accent 4" w:semiHidden="0" w:uiPriority="70" w:unhideWhenUsed="0"/>
+    <w:lsdException w:name="Colorful Shading Accent 4" w:semiHidden="0" w:uiPriority="71" w:unhideWhenUsed="0"/>
+    <w:lsdException w:name="Colorful List Accent 4" w:semiHidden="0" w:uiPriority="72" w:unhideWhenUsed="0"/>
+    <w:lsdException w:name="Colorful Grid Accent 4" w:semiHidden="0" w:uiPriority="73" w:unhideWhenUsed="0"/>
+    <w:lsdException w:name="Light Shading Accent 5" w:semiHidden="0" w:uiPriority="60" w:unhideWhenUsed="0"/>
+    <w:lsdException w:name="Light List Accent 5" w:semiHidden="0" w:uiPriority="61" w:unhideWhenUsed="0"/>
+    <w:lsdException w:name="Light Grid Accent 5" w:semiHidden="0" w:uiPriority="62" w:unhideWhenUsed="0"/>
+    <w:lsdException w:name="Medium Shading 1 Accent 5" w:semiHidden="0" w:uiPriority="63" w:unhideWhenUsed="0"/>
+    <w:lsdException w:name="Medium Shading 2 Accent 5" w:semiHidden="0" w:uiPriority="64" w:unhideWhenUsed="0"/>
+    <w:lsdException w:name="Medium List 1 Accent 5" w:semiHidden="0" w:uiPriority="65" w:unhideWhenUsed="0"/>
+    <w:lsdException w:name="Medium List 2 Accent 5" w:semiHidden="0" w:uiPriority="66" w:unhideWhenUsed="0"/>
+    <w:lsdException w:name="Medium Grid 1 Accent 5" w:semiHidden="0" w:uiPriority="67" w:unhideWhenUsed="0"/>
+    <w:lsdException w:name="Medium Grid 2 Accent 5" w:semiHidden="0" w:uiPriority="68" w:unhideWhenUsed="0"/>
+    <w:lsdException w:name="Medium Grid 3 Accent 5" w:semiHidden="0" w:uiPriority="69" w:unhideWhenUsed="0"/>
+    <w:lsdException w:name="Dark List Accent 5" w:semiHidden="0" w:uiPriority="70" w:unhideWhenUsed="0"/>
+    <w:lsdException w:name="Colorful Shading Accent 5" w:semiHidden="0" w:uiPriority="71" w:unhideWhenUsed="0"/>
+    <w:lsdException w:name="Colorful List Accent 5" w:semiHidden="0" w:uiPriority="72" w:unhideWhenUsed="0"/>
+    <w:lsdException w:name="Colorful Grid Accent 5" w:semiHidden="0" w:uiPriority="73" w:unhideWhenUsed="0"/>
+    <w:lsdException w:name="Light Shading Accent 6" w:semiHidden="0" w:uiPriority="60" w:unhideWhenUsed="0"/>
+    <w:lsdException w:name="Light List Accent 6" w:semiHidden="0" w:uiPriority="61" w:unhideWhenUsed="0"/>
+    <w:lsdException w:name="Light Grid Accent 6" w:semiHidden="0" w:uiPriority="62" w:unhideWhenUsed="0"/>
+    <w:lsdException w:name="Medium Shading 1 Accent 6" w:semiHidden="0" w:uiPriority="63" w:unhideWhenUsed="0"/>
+    <w:lsdException w:name="Medium Shading 2 Accent 6" w:semiHidden="0" w:uiPriority="64" w:unhideWhenUsed="0"/>
+    <w:lsdException w:name="Medium List 1 Accent 6" w:semiHidden="0" w:uiPriority="65" w:unhideWhenUsed="0"/>
+    <w:lsdException w:name="Medium List 2 Accent 6" w:semiHidden="0" w:uiPriority="66" w:unhideWhenUsed="0"/>
+    <w:lsdException w:name="Medium Grid 1 Accent 6" w:semiHidden="0" w:uiPriority="67" w:unhideWhenUsed="0"/>
+    <w:lsdException w:name="Medium Grid 2 Accent 6" w:semiHidden="0" w:uiPriority="68" w:unhideWhenUsed="0"/>
+    <w:lsdException w:name="Medium Grid 3 Accent 6" w:semiHidden="0" w:uiPriority="69" w:unhideWhenUsed="0"/>
+    <w:lsdException w:name="Dark List Accent 6" w:semiHidden="0" w:uiPriority="70" w:unhideWhenUsed="0"/>
+    <w:lsdException w:name="Colorful Shading Accent 6" w:semiHidden="0" w:uiPriority="71" w:unhideWhenUsed="0"/>
+    <w:lsdException w:name="Colorful List Accent 6" w:semiHidden="0" w:uiPriority="72" w:unhideWhenUsed="0"/>
+    <w:lsdException w:name="Colorful Grid Accent 6" w:semiHidden="0" w:uiPriority="73" w:unhideWhenUsed="0"/>
+    <w:lsdException w:name="Subtle Emphasis" w:semiHidden="0" w:uiPriority="19" w:unhideWhenUsed="0" w:qFormat="1"/>
+    <w:lsdException w:name="Intense Emphasis" w:semiHidden="0" w:uiPriority="21" w:unhideWhenUsed="0" w:qFormat="1"/>
+    <w:lsdException w:name="Subtle Reference" w:semiHidden="0" w:uiPriority="31" w:unhideWhenUsed="0" w:qFormat="1"/>
+    <w:lsdException w:name="Intense Reference" w:semiHidden="0" w:uiPriority="32" w:unhideWhenUsed="0" w:qFormat="1"/>
+    <w:lsdException w:name="Book Title" w:semiHidden="0" w:uiPriority="33" w:unhideWhenUsed="0" w:qFormat="1"/>
+    <w:lsdException w:name="Bibliography" w:uiPriority="37"/>
+    <w:lsdException w:name="TOC Heading" w:uiPriority="39" w:qFormat="1"/>
+  </w:latentStyles>
+  <w:style w:type="paragraph" w:default="1" w:styleId="Normal">
+    <w:name w:val="Normal"/>
+    <w:qFormat/>
+    <w:rsid w:val="00584D51"/>
+    <w:pPr>
+      <w:tabs>
+        <w:tab w:val="center" w:pos="4536"/>
+      </w:tabs>
+      <w:spacing w:after="0" w:line="240" w:lineRule="auto"/>
+      <w:jc w:val="both"/>
+    </w:pPr>
+    <w:rPr>
+      <w:rFonts w:eastAsia="Times New Roman" w:cs="Times New Roman"/>
+      <w:spacing w:val="10"/>
+      <w:kern w:val="16"/>
+      <w:sz w:val="24"/>
+      <w:szCs w:val="20"/>
+      <w:lang w:val="en-GB"/>
+    </w:rPr>
+  </w:style>
+  <w:style w:type="paragraph" w:styleId="Heading1">
+    <w:name w:val="heading 1"/>
+    <w:basedOn w:val="Normal"/>
+    <w:next w:val="Normal"/>
+    <w:link w:val="Heading1Char"/>
+    <w:uiPriority w:val="9"/>
+    <w:qFormat/>
+    <w:rsid w:val="00F251D9"/>
+    <w:pPr>
+      <w:keepNext/>
+      <w:keepLines/>
+      <w:numPr>
+        <w:numId w:val="25"/>
+      </w:numPr>
+      <w:spacing w:before="240"/>
+      <w:outlineLvl w:val="0"/>
+    </w:pPr>
+    <w:rPr>
+      <w:rFonts w:ascii="Arial" w:eastAsiaTheme="majorEastAsia" w:hAnsi="Arial" w:cstheme="majorBidi"/>
+      <w:b/>
+      <w:sz w:val="28"/>
+      <w:szCs w:val="32"/>
+    </w:rPr>
+  </w:style>
+  <w:style w:type="paragraph" w:styleId="Heading2">
+    <w:name w:val="heading 2"/>
+    <w:basedOn w:val="Normal"/>
+    <w:next w:val="Normal"/>
+    <w:link w:val="Heading2Char"/>
+    <w:uiPriority w:val="9"/>
+    <w:unhideWhenUsed/>
+    <w:qFormat/>
+    <w:rsid w:val="00584D51"/>
+    <w:pPr>
+      <w:keepNext/>
+      <w:keepLines/>
+      <w:numPr>
+        <w:numId w:val="24"/>
+      </w:numPr>
+      <w:spacing w:before="40"/>
+      <w:outlineLvl w:val="1"/>
+    </w:pPr>
+    <w:rPr>
+      <w:rFonts w:ascii="Arial" w:eastAsiaTheme="majorEastAsia" w:hAnsi="Arial" w:cstheme="majorBidi"/>
+      <w:b/>
+      <w:szCs w:val="26"/>
+    </w:rPr>
+  </w:style>
+  <w:style w:type="paragraph" w:styleId="Heading3">
+    <w:name w:val="heading 3"/>
+    <w:basedOn w:val="Normal"/>
+    <w:next w:val="Normal"/>
+    <w:link w:val="Heading3Char"/>
+    <w:uiPriority w:val="9"/>
+    <w:unhideWhenUsed/>
+    <w:qFormat/>
+    <w:rsid w:val="008C7660"/>
+    <w:pPr>
+      <w:keepNext/>
+      <w:keepLines/>
+      <w:spacing w:before="40"/>
+      <w:outlineLvl w:val="2"/>
+    </w:pPr>
+    <w:rPr>
+      <w:rFonts w:asciiTheme="majorHAnsi" w:eastAsiaTheme="majorEastAsia" w:hAnsiTheme="majorHAnsi" w:cstheme="majorBidi"/>
+      <w:color w:val="1F3763" w:themeColor="accent1" w:themeShade="7F"/>
+      <w:szCs w:val="24"/>
+    </w:rPr>
+  </w:style>
+  <w:style w:type="character" w:default="1" w:styleId="DefaultParagraphFont">
+    <w:name w:val="Default Paragraph Font"/>
+    <w:uiPriority w:val="1"/>
+    <w:semiHidden/>
+    <w:unhideWhenUsed/>
+  </w:style>
+  <w:style w:type="table" w:default="1" w:styleId="TableNormal">
+    <w:name w:val="Normal Table"/>
+    <w:uiPriority w:val="99"/>
+    <w:semiHidden/>
+    <w:unhideWhenUsed/>
+    <w:tblPr>
+      <w:tblInd w:w="0" w:type="dxa"/>
+      <w:tblCellMar>
+        <w:top w:w="0" w:type="dxa"/>
+        <w:left w:w="108" w:type="dxa"/>
+        <w:bottom w:w="0" w:type="dxa"/>
+        <w:right w:w="108" w:type="dxa"/>
+      </w:tblCellMar>
+    </w:tblPr>
+  </w:style>
+  <w:style w:type="numbering" w:default="1" w:styleId="NoList">
+    <w:name w:val="No List"/>
+    <w:uiPriority w:val="99"/>
+    <w:semiHidden/>
+    <w:unhideWhenUsed/>
+  </w:style>
+  <w:style w:type="character" w:customStyle="1" w:styleId="Heading1Char">
+    <w:name w:val="Heading 1 Char"/>
+    <w:basedOn w:val="DefaultParagraphFont"/>
+    <w:link w:val="Heading1"/>
+    <w:uiPriority w:val="9"/>
+    <w:rsid w:val="00F251D9"/>
+    <w:rPr>
+      <w:rFonts w:ascii="Arial" w:eastAsiaTheme="majorEastAsia" w:hAnsi="Arial" w:cstheme="majorBidi"/>
+      <w:b/>
+      <w:spacing w:val="10"/>
+      <w:kern w:val="16"/>
+      <w:sz w:val="28"/>
+      <w:szCs w:val="32"/>
+      <w:lang w:val="en-GB"/>
+    </w:rPr>
+  </w:style>
+  <w:style w:type="paragraph" w:styleId="TOCHeading">
+    <w:name w:val="TOC Heading"/>
+    <w:basedOn w:val="Heading1"/>
+    <w:next w:val="Normal"/>
+    <w:uiPriority w:val="39"/>
+    <w:unhideWhenUsed/>
+    <w:qFormat/>
+    <w:rsid w:val="00BD3B4B"/>
+    <w:pPr>
+      <w:spacing w:line="259" w:lineRule="auto"/>
+      <w:jc w:val="left"/>
+      <w:outlineLvl w:val="9"/>
+    </w:pPr>
+    <w:rPr>
+      <w:spacing w:val="0"/>
+      <w:kern w:val="0"/>
+      <w:lang w:val="en-US"/>
+    </w:rPr>
+  </w:style>
+  <w:style w:type="paragraph" w:styleId="TOC1">
+    <w:name w:val="toc 1"/>
+    <w:basedOn w:val="Normal"/>
+    <w:next w:val="Normal"/>
+    <w:autoRedefine/>
+    <w:uiPriority w:val="39"/>
+    <w:unhideWhenUsed/>
+    <w:rsid w:val="00362749"/>
+    <w:pPr>
+      <w:spacing w:after="100"/>
+    </w:pPr>
+  </w:style>
+  <w:style w:type="character" w:styleId="Hyperlink">
+    <w:name w:val="Hyperlink"/>
+    <w:basedOn w:val="DefaultParagraphFont"/>
+    <w:uiPriority w:val="99"/>
+    <w:unhideWhenUsed/>
+    <w:rsid w:val="00362749"/>
+    <w:rPr>
+      <w:color w:val="0563C1" w:themeColor="hyperlink"/>
+      <w:u w:val="single"/>
+    </w:rPr>
+  </w:style>
+  <w:style w:type="paragraph" w:styleId="ListParagraph">
+    <w:name w:val="List Paragraph"/>
+    <w:basedOn w:val="Normal"/>
+    <w:uiPriority w:val="34"/>
+    <w:qFormat/>
+    <w:rsid w:val="001140E8"/>
+    <w:pPr>
+      <w:ind w:left="720"/>
+      <w:contextualSpacing/>
+    </w:pPr>
+  </w:style>
+  <w:style w:type="character" w:customStyle="1" w:styleId="Heading2Char">
+    <w:name w:val="Heading 2 Char"/>
+    <w:basedOn w:val="DefaultParagraphFont"/>
+    <w:link w:val="Heading2"/>
+    <w:uiPriority w:val="9"/>
+    <w:rsid w:val="00F251D9"/>
+    <w:rPr>
+      <w:rFonts w:ascii="Arial" w:eastAsiaTheme="majorEastAsia" w:hAnsi="Arial" w:cstheme="majorBidi"/>
+      <w:b/>
+      <w:spacing w:val="10"/>
+      <w:kern w:val="16"/>
+      <w:sz w:val="24"/>
+      <w:szCs w:val="26"/>
+      <w:lang w:val="en-GB"/>
+    </w:rPr>
+  </w:style>
+  <w:style w:type="paragraph" w:styleId="HTMLPreformatted">
+    <w:name w:val="HTML Preformatted"/>
+    <w:basedOn w:val="Normal"/>
+    <w:link w:val="HTMLPreformattedChar"/>
+    <w:uiPriority w:val="99"/>
+    <w:unhideWhenUsed/>
+    <w:rsid w:val="0080733B"/>
+    <w:pPr>
+      <w:tabs>
+        <w:tab w:val="left" w:pos="916"/>
+        <w:tab w:val="left" w:pos="1832"/>
+        <w:tab w:val="left" w:pos="2748"/>
+        <w:tab w:val="left" w:pos="3664"/>
+        <w:tab w:val="left" w:pos="4580"/>
+        <w:tab w:val="left" w:pos="5496"/>
+        <w:tab w:val="left" w:pos="6412"/>
+        <w:tab w:val="left" w:pos="7328"/>
+        <w:tab w:val="left" w:pos="8244"/>
+        <w:tab w:val="left" w:pos="9160"/>
+        <w:tab w:val="left" w:pos="10076"/>
+        <w:tab w:val="left" w:pos="10992"/>
+        <w:tab w:val="left" w:pos="11908"/>
+        <w:tab w:val="left" w:pos="12824"/>
+        <w:tab w:val="left" w:pos="13740"/>
+        <w:tab w:val="left" w:pos="14656"/>
+      </w:tabs>
+      <w:jc w:val="left"/>
+    </w:pPr>
+    <w:rPr>
+      <w:rFonts w:ascii="Courier New" w:hAnsi="Courier New" w:cs="Courier New"/>
+      <w:spacing w:val="0"/>
+      <w:kern w:val="0"/>
+      <w:sz w:val="20"/>
+      <w:lang w:val="en-IN" w:eastAsia="en-IN"/>
+    </w:rPr>
+  </w:style>
+  <w:style w:type="character" w:customStyle="1" w:styleId="HTMLPreformattedChar">
+    <w:name w:val="HTML Preformatted Char"/>
+    <w:basedOn w:val="DefaultParagraphFont"/>
+    <w:link w:val="HTMLPreformatted"/>
+    <w:uiPriority w:val="99"/>
+    <w:rsid w:val="0080733B"/>
+    <w:rPr>
+      <w:rFonts w:ascii="Courier New" w:eastAsia="Times New Roman" w:hAnsi="Courier New" w:cs="Courier New"/>
+      <w:sz w:val="20"/>
+      <w:szCs w:val="20"/>
+      <w:lang w:eastAsia="en-IN"/>
+    </w:rPr>
+  </w:style>
+  <w:style w:type="character" w:styleId="HTMLCode">
+    <w:name w:val="HTML Code"/>
+    <w:basedOn w:val="DefaultParagraphFont"/>
+    <w:uiPriority w:val="99"/>
+    <w:semiHidden/>
+    <w:unhideWhenUsed/>
+    <w:rsid w:val="008D55E8"/>
+    <w:rPr>
+      <w:rFonts w:ascii="Courier New" w:eastAsia="Times New Roman" w:hAnsi="Courier New" w:cs="Courier New"/>
+      <w:sz w:val="20"/>
+      <w:szCs w:val="20"/>
+    </w:rPr>
+  </w:style>
+  <w:style w:type="character" w:customStyle="1" w:styleId="UnresolvedMention1">
+    <w:name w:val="Unresolved Mention1"/>
+    <w:basedOn w:val="DefaultParagraphFont"/>
+    <w:uiPriority w:val="99"/>
+    <w:semiHidden/>
+    <w:unhideWhenUsed/>
+    <w:rsid w:val="00801363"/>
+    <w:rPr>
+      <w:color w:val="808080"/>
+      <w:shd w:val="clear" w:color="auto" w:fill="E6E6E6"/>
+    </w:rPr>
+  </w:style>
+  <w:style w:type="character" w:styleId="FollowedHyperlink">
+    <w:name w:val="FollowedHyperlink"/>
+    <w:basedOn w:val="DefaultParagraphFont"/>
+    <w:uiPriority w:val="99"/>
+    <w:semiHidden/>
+    <w:unhideWhenUsed/>
+    <w:rsid w:val="00801363"/>
+    <w:rPr>
+      <w:color w:val="954F72" w:themeColor="followedHyperlink"/>
+      <w:u w:val="single"/>
+    </w:rPr>
+  </w:style>
+  <w:style w:type="character" w:customStyle="1" w:styleId="Heading3Char">
+    <w:name w:val="Heading 3 Char"/>
+    <w:basedOn w:val="DefaultParagraphFont"/>
+    <w:link w:val="Heading3"/>
+    <w:uiPriority w:val="9"/>
+    <w:rsid w:val="008C7660"/>
+    <w:rPr>
+      <w:rFonts w:asciiTheme="majorHAnsi" w:eastAsiaTheme="majorEastAsia" w:hAnsiTheme="majorHAnsi" w:cstheme="majorBidi"/>
+      <w:color w:val="1F3763" w:themeColor="accent1" w:themeShade="7F"/>
+      <w:spacing w:val="10"/>
+      <w:kern w:val="16"/>
+      <w:sz w:val="24"/>
+      <w:szCs w:val="24"/>
+      <w:lang w:val="en-GB"/>
+    </w:rPr>
+  </w:style>
+  <w:style w:type="paragraph" w:styleId="TOC2">
+    <w:name w:val="toc 2"/>
+    <w:basedOn w:val="Normal"/>
+    <w:next w:val="Normal"/>
+    <w:autoRedefine/>
+    <w:uiPriority w:val="39"/>
+    <w:unhideWhenUsed/>
+    <w:rsid w:val="00293AA8"/>
+    <w:pPr>
+      <w:tabs>
+        <w:tab w:val="left" w:pos="880"/>
+      </w:tabs>
+      <w:spacing w:after="100"/>
+      <w:ind w:left="245"/>
+      <w:outlineLvl w:val="2"/>
+    </w:pPr>
+  </w:style>
+  <w:style w:type="character" w:styleId="CommentReference">
+    <w:name w:val="annotation reference"/>
+    <w:basedOn w:val="DefaultParagraphFont"/>
+    <w:uiPriority w:val="99"/>
+    <w:semiHidden/>
+    <w:unhideWhenUsed/>
+    <w:rsid w:val="00A1562E"/>
+    <w:rPr>
+      <w:sz w:val="16"/>
+      <w:szCs w:val="16"/>
+    </w:rPr>
+  </w:style>
+  <w:style w:type="paragraph" w:styleId="CommentText">
+    <w:name w:val="annotation text"/>
+    <w:basedOn w:val="Normal"/>
+    <w:link w:val="CommentTextChar"/>
+    <w:uiPriority w:val="99"/>
+    <w:semiHidden/>
+    <w:unhideWhenUsed/>
+    <w:rsid w:val="00A1562E"/>
+    <w:rPr>
+      <w:sz w:val="20"/>
+    </w:rPr>
+  </w:style>
+  <w:style w:type="character" w:customStyle="1" w:styleId="CommentTextChar">
+    <w:name w:val="Comment Text Char"/>
+    <w:basedOn w:val="DefaultParagraphFont"/>
+    <w:link w:val="CommentText"/>
+    <w:uiPriority w:val="99"/>
+    <w:semiHidden/>
+    <w:rsid w:val="00A1562E"/>
+    <w:rPr>
+      <w:rFonts w:ascii="Times New Roman" w:eastAsia="Times New Roman" w:hAnsi="Times New Roman" w:cs="Times New Roman"/>
+      <w:spacing w:val="10"/>
+      <w:kern w:val="16"/>
+      <w:sz w:val="20"/>
+      <w:szCs w:val="20"/>
+      <w:lang w:val="en-GB"/>
+    </w:rPr>
+  </w:style>
+  <w:style w:type="paragraph" w:styleId="CommentSubject">
+    <w:name w:val="annotation subject"/>
+    <w:basedOn w:val="CommentText"/>
+    <w:next w:val="CommentText"/>
+    <w:link w:val="CommentSubjectChar"/>
+    <w:uiPriority w:val="99"/>
+    <w:semiHidden/>
+    <w:unhideWhenUsed/>
+    <w:rsid w:val="00A1562E"/>
+    <w:rPr>
+      <w:b/>
+      <w:bCs/>
+    </w:rPr>
+  </w:style>
+  <w:style w:type="character" w:customStyle="1" w:styleId="CommentSubjectChar">
+    <w:name w:val="Comment Subject Char"/>
+    <w:basedOn w:val="CommentTextChar"/>
+    <w:link w:val="CommentSubject"/>
+    <w:uiPriority w:val="99"/>
+    <w:semiHidden/>
+    <w:rsid w:val="00A1562E"/>
+    <w:rPr>
+      <w:rFonts w:ascii="Times New Roman" w:eastAsia="Times New Roman" w:hAnsi="Times New Roman" w:cs="Times New Roman"/>
+      <w:b/>
+      <w:bCs/>
+      <w:spacing w:val="10"/>
+      <w:kern w:val="16"/>
+      <w:sz w:val="20"/>
+      <w:szCs w:val="20"/>
+      <w:lang w:val="en-GB"/>
+    </w:rPr>
+  </w:style>
+  <w:style w:type="paragraph" w:styleId="BalloonText">
+    <w:name w:val="Balloon Text"/>
+    <w:basedOn w:val="Normal"/>
+    <w:link w:val="BalloonTextChar"/>
+    <w:uiPriority w:val="99"/>
+    <w:semiHidden/>
+    <w:unhideWhenUsed/>
+    <w:rsid w:val="00A1562E"/>
+    <w:rPr>
+      <w:rFonts w:ascii="Segoe UI" w:hAnsi="Segoe UI" w:cs="Segoe UI"/>
+      <w:sz w:val="18"/>
+      <w:szCs w:val="18"/>
+    </w:rPr>
+  </w:style>
+  <w:style w:type="character" w:customStyle="1" w:styleId="BalloonTextChar">
+    <w:name w:val="Balloon Text Char"/>
+    <w:basedOn w:val="DefaultParagraphFont"/>
+    <w:link w:val="BalloonText"/>
+    <w:uiPriority w:val="99"/>
+    <w:semiHidden/>
+    <w:rsid w:val="00A1562E"/>
+    <w:rPr>
+      <w:rFonts w:ascii="Segoe UI" w:eastAsia="Times New Roman" w:hAnsi="Segoe UI" w:cs="Segoe UI"/>
+      <w:spacing w:val="10"/>
+      <w:kern w:val="16"/>
+      <w:sz w:val="18"/>
+      <w:szCs w:val="18"/>
+      <w:lang w:val="en-GB"/>
+    </w:rPr>
+  </w:style>
+  <w:style w:type="paragraph" w:styleId="TOC3">
+    <w:name w:val="toc 3"/>
+    <w:basedOn w:val="Normal"/>
+    <w:next w:val="Normal"/>
+    <w:autoRedefine/>
+    <w:uiPriority w:val="39"/>
+    <w:unhideWhenUsed/>
+    <w:rsid w:val="000D505A"/>
+    <w:pPr>
+      <w:tabs>
+        <w:tab w:val="clear" w:pos="4536"/>
+      </w:tabs>
+      <w:spacing w:after="100" w:line="259" w:lineRule="auto"/>
+      <w:ind w:left="440"/>
+      <w:jc w:val="left"/>
+    </w:pPr>
+    <w:rPr>
+      <w:rFonts w:eastAsiaTheme="minorEastAsia"/>
+      <w:spacing w:val="0"/>
+      <w:kern w:val="0"/>
+      <w:sz w:val="22"/>
+      <w:szCs w:val="22"/>
+      <w:lang w:val="en-US"/>
+    </w:rPr>
+  </w:style>
+  <w:style w:type="character" w:customStyle="1" w:styleId="UnresolvedMention2">
+    <w:name w:val="Unresolved Mention2"/>
+    <w:basedOn w:val="DefaultParagraphFont"/>
+    <w:uiPriority w:val="99"/>
+    <w:semiHidden/>
+    <w:unhideWhenUsed/>
+    <w:rsid w:val="0087055F"/>
+    <w:rPr>
+      <w:color w:val="808080"/>
+      <w:shd w:val="clear" w:color="auto" w:fill="E6E6E6"/>
+    </w:rPr>
+  </w:style>
+  <w:style w:type="character" w:customStyle="1" w:styleId="UnresolvedMention">
+    <w:name w:val="Unresolved Mention"/>
+    <w:basedOn w:val="DefaultParagraphFont"/>
+    <w:uiPriority w:val="99"/>
+    <w:semiHidden/>
+    <w:unhideWhenUsed/>
+    <w:rsid w:val="000C2B92"/>
+    <w:rPr>
+      <w:color w:val="808080"/>
+      <w:shd w:val="clear" w:color="auto" w:fill="E6E6E6"/>
+    </w:rPr>
+  </w:style>
+</w:styles>
+</file>
+
+<file path=word/stylesWithEffects.xml><?xml version="1.0" encoding="utf-8"?>
+<w:styles xmlns:wpc="http://schemas.microsoft.com/office/word/2010/wordprocessingCanvas" xmlns:mc="http://schemas.openxmlformats.org/markup-compatibility/2006" xmlns:o="urn:schemas-microsoft-com:office:office" xmlns:r="http://schemas.openxmlformats.org/officeDocument/2006/relationships" xmlns:m="http://schemas.openxmlformats.org/officeDocument/2006/math" xmlns:v="urn:schemas-microsoft-com:vml" xmlns:wp14="http://schemas.microsoft.com/office/word/2010/wordprocessingDrawing" xmlns:wp="http://schemas.openxmlformats.org/drawingml/2006/wordprocessingDrawing" xmlns:w10="urn:schemas-microsoft-com:office:word" xmlns:w="http://schemas.openxmlformats.org/wordprocessingml/2006/main" xmlns:w14="http://schemas.microsoft.com/office/word/2010/wordml" xmlns:wpg="http://schemas.microsoft.com/office/word/2010/wordprocessingGroup" xmlns:wpi="http://schemas.microsoft.com/office/word/2010/wordprocessingInk" xmlns:wne="http://schemas.microsoft.com/office/word/2006/wordml" xmlns:wps="http://schemas.microsoft.com/office/word/2010/wordprocessingShape" mc:Ignorable="w14 wp14">
+  <w:docDefaults>
+    <w:rPrDefault>
+      <w:rPr>
+        <w:rFonts w:asciiTheme="minorHAnsi" w:eastAsiaTheme="minorHAnsi" w:hAnsiTheme="minorHAnsi" w:cstheme="minorBidi"/>
+        <w:sz w:val="22"/>
+        <w:szCs w:val="22"/>
+        <w:lang w:val="en-IN" w:eastAsia="en-US" w:bidi="ar-SA"/>
+      </w:rPr>
+    </w:rPrDefault>
+    <w:pPrDefault>
+      <w:pPr>
+        <w:spacing w:after="160" w:line="259" w:lineRule="auto"/>
+      </w:pPr>
+    </w:pPrDefault>
+  </w:docDefaults>
+  <w:latentStyles w:defLockedState="0" w:defUIPriority="99" w:defSemiHidden="1" w:defUnhideWhenUsed="1" w:defQFormat="0" w:count="267">
+    <w:lsdException w:name="Normal" w:semiHidden="0" w:uiPriority="0" w:unhideWhenUsed="0" w:qFormat="1"/>
+    <w:lsdException w:name="heading 1" w:semiHidden="0" w:uiPriority="9" w:unhideWhenUsed="0" w:qFormat="1"/>
+    <w:lsdException w:name="heading 2" w:uiPriority="9" w:qFormat="1"/>
+    <w:lsdException w:name="heading 3" w:uiPriority="9" w:qFormat="1"/>
+    <w:lsdException w:name="heading 4" w:uiPriority="9" w:qFormat="1"/>
+    <w:lsdException w:name="heading 5" w:uiPriority="9" w:qFormat="1"/>
+    <w:lsdException w:name="heading 6" w:uiPriority="9" w:qFormat="1"/>
+    <w:lsdException w:name="heading 7" w:uiPriority="9" w:qFormat="1"/>
+    <w:lsdException w:name="heading 8" w:uiPriority="9" w:qFormat="1"/>
+    <w:lsdException w:name="heading 9" w:uiPriority="9" w:qFormat="1"/>
+    <w:lsdException w:name="toc 1" w:uiPriority="39"/>
+    <w:lsdException w:name="toc 2" w:uiPriority="39"/>
+    <w:lsdException w:name="toc 3" w:uiPriority="39"/>
+    <w:lsdException w:name="toc 4" w:uiPriority="39"/>
+    <w:lsdException w:name="toc 5" w:uiPriority="39"/>
+    <w:lsdException w:name="toc 6" w:uiPriority="39"/>
+    <w:lsdException w:name="toc 7" w:uiPriority="39"/>
+    <w:lsdException w:name="toc 8" w:uiPriority="39"/>
+    <w:lsdException w:name="toc 9" w:uiPriority="39"/>
+    <w:lsdException w:name="caption" w:uiPriority="35" w:qFormat="1"/>
+    <w:lsdException w:name="Title" w:semiHidden="0" w:uiPriority="10" w:unhideWhenUsed="0" w:qFormat="1"/>
+    <w:lsdException w:name="Default Paragraph Font" w:uiPriority="1"/>
+    <w:lsdException w:name="Subtitle" w:semiHidden="0" w:uiPriority="11" w:unhideWhenUsed="0" w:qFormat="1"/>
+    <w:lsdException w:name="Strong" w:semiHidden="0" w:uiPriority="22" w:unhideWhenUsed="0" w:qFormat="1"/>
+    <w:lsdException w:name="Emphasis" w:semiHidden="0" w:uiPriority="20" w:unhideWhenUsed="0" w:qFormat="1"/>
+    <w:lsdException w:name="Table Grid" w:semiHidden="0" w:uiPriority="39" w:unhideWhenUsed="0"/>
+    <w:lsdException w:name="Placeholder Text" w:unhideWhenUsed="0"/>
+    <w:lsdException w:name="No Spacing" w:semiHidden="0" w:uiPriority="1" w:unhideWhenUsed="0" w:qFormat="1"/>
+    <w:lsdException w:name="Light Shading" w:semiHidden="0" w:uiPriority="60" w:unhideWhenUsed="0"/>
+    <w:lsdException w:name="Light List" w:semiHidden="0" w:uiPriority="61" w:unhideWhenUsed="0"/>
+    <w:lsdException w:name="Light Grid" w:semiHidden="0" w:uiPriority="62" w:unhideWhenUsed="0"/>
+    <w:lsdException w:name="Medium Shading 1" w:semiHidden="0" w:uiPriority="63" w:unhideWhenUsed="0"/>
+    <w:lsdException w:name="Medium Shading 2" w:semiHidden="0" w:uiPriority="64" w:unhideWhenUsed="0"/>
+    <w:lsdException w:name="Medium List 1" w:semiHidden="0" w:uiPriority="65" w:unhideWhenUsed="0"/>
+    <w:lsdException w:name="Medium List 2" w:semiHidden="0" w:uiPriority="66" w:unhideWhenUsed="0"/>
+    <w:lsdException w:name="Medium Grid 1" w:semiHidden="0" w:uiPriority="67" w:unhideWhenUsed="0"/>
+    <w:lsdException w:name="Medium Grid 2" w:semiHidden="0" w:uiPriority="68" w:unhideWhenUsed="0"/>
+    <w:lsdException w:name="Medium Grid 3" w:semiHidden="0" w:uiPriority="69" w:unhideWhenUsed="0"/>
+    <w:lsdException w:name="Dark List" w:semiHidden="0" w:uiPriority="70" w:unhideWhenUsed="0"/>
+    <w:lsdException w:name="Colorful Shading" w:semiHidden="0" w:uiPriority="71" w:unhideWhenUsed="0"/>
+    <w:lsdException w:name="Colorful List" w:semiHidden="0" w:uiPriority="72" w:unhideWhenUsed="0"/>
+    <w:lsdException w:name="Colorful Grid" w:semiHidden="0" w:uiPriority="73" w:unhideWhenUsed="0"/>
+    <w:lsdException w:name="Light Shading Accent 1" w:semiHidden="0" w:uiPriority="60" w:unhideWhenUsed="0"/>
+    <w:lsdException w:name="Light List Accent 1" w:semiHidden="0" w:uiPriority="61" w:unhideWhenUsed="0"/>
+    <w:lsdException w:name="Light Grid Accent 1" w:semiHidden="0" w:uiPriority="62" w:unhideWhenUsed="0"/>
+    <w:lsdException w:name="Medium Shading 1 Accent 1" w:semiHidden="0" w:uiPriority="63" w:unhideWhenUsed="0"/>
+    <w:lsdException w:name="Medium Shading 2 Accent 1" w:semiHidden="0" w:uiPriority="64" w:unhideWhenUsed="0"/>
+    <w:lsdException w:name="Medium List 1 Accent 1" w:semiHidden="0" w:uiPriority="65" w:unhideWhenUsed="0"/>
+    <w:lsdException w:name="Revision" w:unhideWhenUsed="0"/>
+    <w:lsdException w:name="List Paragraph" w:semiHidden="0" w:uiPriority="34" w:unhideWhenUsed="0" w:qFormat="1"/>
+    <w:lsdException w:name="Quote" w:semiHidden="0" w:uiPriority="29" w:unhideWhenUsed="0" w:qFormat="1"/>
+    <w:lsdException w:name="Intense Quote" w:semiHidden="0" w:uiPriority="30" w:unhideWhenUsed="0" w:qFormat="1"/>
+    <w:lsdException w:name="Medium List 2 Accent 1" w:semiHidden="0" w:uiPriority="66" w:unhideWhenUsed="0"/>
+    <w:lsdException w:name="Medium Grid 1 Accent 1" w:semiHidden="0" w:uiPriority="67" w:unhideWhenUsed="0"/>
+    <w:lsdException w:name="Medium Grid 2 Accent 1" w:semiHidden="0" w:uiPriority="68" w:unhideWhenUsed="0"/>
+    <w:lsdException w:name="Medium Grid 3 Accent 1" w:semiHidden="0" w:uiPriority="69" w:unhideWhenUsed="0"/>
+    <w:lsdException w:name="Dark List Accent 1" w:semiHidden="0" w:uiPriority="70" w:unhideWhenUsed="0"/>
+    <w:lsdException w:name="Colorful Shading Accent 1" w:semiHidden="0" w:uiPriority="71" w:unhideWhenUsed="0"/>
+    <w:lsdException w:name="Colorful List Accent 1" w:semiHidden="0" w:uiPriority="72" w:unhideWhenUsed="0"/>
+    <w:lsdException w:name="Colorful Grid Accent 1" w:semiHidden="0" w:uiPriority="73" w:unhideWhenUsed="0"/>
+    <w:lsdException w:name="Light Shading Accent 2" w:semiHidden="0" w:uiPriority="60" w:unhideWhenUsed="0"/>
+    <w:lsdException w:name="Light List Accent 2" w:semiHidden="0" w:uiPriority="61" w:unhideWhenUsed="0"/>
+    <w:lsdException w:name="Light Grid Accent 2" w:semiHidden="0" w:uiPriority="62" w:unhideWhenUsed="0"/>
+    <w:lsdException w:name="Medium Shading 1 Accent 2" w:semiHidden="0" w:uiPriority="63" w:unhideWhenUsed="0"/>
+    <w:lsdException w:name="Medium Shading 2 Accent 2" w:semiHidden="0" w:uiPriority="64" w:unhideWhenUsed="0"/>
+    <w:lsdException w:name="Medium List 1 Accent 2" w:semiHidden="0" w:uiPriority="65" w:unhideWhenUsed="0"/>
+    <w:lsdException w:name="Medium List 2 Accent 2" w:semiHidden="0" w:uiPriority="66" w:unhideWhenUsed="0"/>
+    <w:lsdException w:name="Medium Grid 1 Accent 2" w:semiHidden="0" w:uiPriority="67" w:unhideWhenUsed="0"/>
+    <w:lsdException w:name="Medium Grid 2 Accent 2" w:semiHidden="0" w:uiPriority="68" w:unhideWhenUsed="0"/>
+    <w:lsdException w:name="Medium Grid 3 Accent 2" w:semiHidden="0" w:uiPriority="69" w:unhideWhenUsed="0"/>
+    <w:lsdException w:name="Dark List Accent 2" w:semiHidden="0" w:uiPriority="70" w:unhideWhenUsed="0"/>
+    <w:lsdException w:name="Colorful Shading Accent 2" w:semiHidden="0" w:uiPriority="71" w:unhideWhenUsed="0"/>
+    <w:lsdException w:name="Colorful List Accent 2" w:semiHidden="0" w:uiPriority="72" w:unhideWhenUsed="0"/>
+    <w:lsdException w:name="Colorful Grid Accent 2" w:semiHidden="0" w:uiPriority="73" w:unhideWhenUsed="0"/>
+    <w:lsdException w:name="Light Shading Accent 3" w:semiHidden="0" w:uiPriority="60" w:unhideWhenUsed="0"/>
+    <w:lsdException w:name="Light List Accent 3" w:semiHidden="0" w:uiPriority="61" w:unhideWhenUsed="0"/>
+    <w:lsdException w:name="Light Grid Accent 3" w:semiHidden="0" w:uiPriority="62" w:unhideWhenUsed="0"/>
+    <w:lsdException w:name="Medium Shading 1 Accent 3" w:semiHidden="0" w:uiPriority="63" w:unhideWhenUsed="0"/>
+    <w:lsdException w:name="Medium Shading 2 Accent 3" w:semiHidden="0" w:uiPriority="64" w:unhideWhenUsed="0"/>
+    <w:lsdException w:name="Medium List 1 Accent 3" w:semiHidden="0" w:uiPriority="65" w:unhideWhenUsed="0"/>
+    <w:lsdException w:name="Medium List 2 Accent 3" w:semiHidden="0" w:uiPriority="66" w:unhideWhenUsed="0"/>
+    <w:lsdException w:name="Medium Grid 1 Accent 3" w:semiHidden="0" w:uiPriority="67" w:unhideWhenUsed="0"/>
+    <w:lsdException w:name="Medium Grid 2 Accent 3" w:semiHidden="0" w:uiPriority="68" w:unhideWhenUsed="0"/>
+    <w:lsdException w:name="Medium Grid 3 Accent 3" w:semiHidden="0" w:uiPriority="69" w:unhideWhenUsed="0"/>
+    <w:lsdException w:name="Dark List Accent 3" w:semiHidden="0" w:uiPriority="70" w:unhideWhenUsed="0"/>
+    <w:lsdException w:name="Colorful Shading Accent 3" w:semiHidden="0" w:uiPriority="71" w:unhideWhenUsed="0"/>
+    <w:lsdException w:name="Colorful List Accent 3" w:semiHidden="0" w:uiPriority="72" w:unhideWhenUsed="0"/>
+    <w:lsdException w:name="Colorful Grid Accent 3" w:semiHidden="0" w:uiPriority="73" w:unhideWhenUsed="0"/>
+    <w:lsdException w:name="Light Shading Accent 4" w:semiHidden="0" w:uiPriority="60" w:unhideWhenUsed="0"/>
+    <w:lsdException w:name="Light List Accent 4" w:semiHidden="0" w:uiPriority="61" w:unhideWhenUsed="0"/>
+    <w:lsdException w:name="Light Grid Accent 4" w:semiHidden="0" w:uiPriority="62" w:unhideWhenUsed="0"/>
+    <w:lsdException w:name="Medium Shading 1 Accent 4" w:semiHidden="0" w:uiPriority="63" w:unhideWhenUsed="0"/>
+    <w:lsdException w:name="Medium Shading 2 Accent 4" w:semiHidden="0" w:uiPriority="64" w:unhideWhenUsed="0"/>
+    <w:lsdException w:name="Medium List 1 Accent 4" w:semiHidden="0" w:uiPriority="65" w:unhideWhenUsed="0"/>
+    <w:lsdException w:name="Medium List 2 Accent 4" w:semiHidden="0" w:uiPriority="66" w:unhideWhenUsed="0"/>
+    <w:lsdException w:name="Medium Grid 1 Accent 4" w:semiHidden="0" w:uiPriority="67" w:unhideWhenUsed="0"/>
+    <w:lsdException w:name="Medium Grid 2 Accent 4" w:semiHidden="0" w:uiPriority="68" w:unhideWhenUsed="0"/>
+    <w:lsdException w:name="Medium Grid 3 Accent 4" w:semiHidden="0" w:uiPriority="69" w:unhideWhenUsed="0"/>
+    <w:lsdException w:name="Dark List Accent 4" w:semiHidden="0" w:uiPriority="70" w:unhideWhenUsed="0"/>
+    <w:lsdException w:name="Colorful Shading Accent 4" w:semiHidden="0" w:uiPriority="71" w:unhideWhenUsed="0"/>
+    <w:lsdException w:name="Colorful List Accent 4" w:semiHidden="0" w:uiPriority="72" w:unhideWhenUsed="0"/>
+    <w:lsdException w:name="Colorful Grid Accent 4" w:semiHidden="0" w:uiPriority="73" w:unhideWhenUsed="0"/>
+    <w:lsdException w:name="Light Shading Accent 5" w:semiHidden="0" w:uiPriority="60" w:unhideWhenUsed="0"/>
+    <w:lsdException w:name="Light List Accent 5" w:semiHidden="0" w:uiPriority="61" w:unhideWhenUsed="0"/>
+    <w:lsdException w:name="Light Grid Accent 5" w:semiHidden="0" w:uiPriority="62" w:unhideWhenUsed="0"/>
+    <w:lsdException w:name="Medium Shading 1 Accent 5" w:semiHidden="0" w:uiPriority="63" w:unhideWhenUsed="0"/>
+    <w:lsdException w:name="Medium Shading 2 Accent 5" w:semiHidden="0" w:uiPriority="64" w:unhideWhenUsed="0"/>
+    <w:lsdException w:name="Medium List 1 Accent 5" w:semiHidden="0" w:uiPriority="65" w:unhideWhenUsed="0"/>
+    <w:lsdException w:name="Medium List 2 Accent 5" w:semiHidden="0" w:uiPriority="66" w:unhideWhenUsed="0"/>
+    <w:lsdException w:name="Medium Grid 1 Accent 5" w:semiHidden="0" w:uiPriority="67" w:unhideWhenUsed="0"/>
+    <w:lsdException w:name="Medium Grid 2 Accent 5" w:semiHidden="0" w:uiPriority="68" w:unhideWhenUsed="0"/>
+    <w:lsdException w:name="Medium Grid 3 Accent 5" w:semiHidden="0" w:uiPriority="69" w:unhideWhenUsed="0"/>
+    <w:lsdException w:name="Dark List Accent 5" w:semiHidden="0" w:uiPriority="70" w:unhideWhenUsed="0"/>
+    <w:lsdException w:name="Colorful Shading Accent 5" w:semiHidden="0" w:uiPriority="71" w:unhideWhenUsed="0"/>
+    <w:lsdException w:name="Colorful List Accent 5" w:semiHidden="0" w:uiPriority="72" w:unhideWhenUsed="0"/>
+    <w:lsdException w:name="Colorful Grid Accent 5" w:semiHidden="0" w:uiPriority="73" w:unhideWhenUsed="0"/>
+    <w:lsdException w:name="Light Shading Accent 6" w:semiHidden="0" w:uiPriority="60" w:unhideWhenUsed="0"/>
+    <w:lsdException w:name="Light List Accent 6" w:semiHidden="0" w:uiPriority="61" w:unhideWhenUsed="0"/>
+    <w:lsdException w:name="Light Grid Accent 6" w:semiHidden="0" w:uiPriority="62" w:unhideWhenUsed="0"/>
+    <w:lsdException w:name="Medium Shading 1 Accent 6" w:semiHidden="0" w:uiPriority="63" w:unhideWhenUsed="0"/>
+    <w:lsdException w:name="Medium Shading 2 Accent 6" w:semiHidden="0" w:uiPriority="64" w:unhideWhenUsed="0"/>
+    <w:lsdException w:name="Medium List 1 Accent 6" w:semiHidden="0" w:uiPriority="65" w:unhideWhenUsed="0"/>
+    <w:lsdException w:name="Medium List 2 Accent 6" w:semiHidden="0" w:uiPriority="66" w:unhideWhenUsed="0"/>
+    <w:lsdException w:name="Medium Grid 1 Accent 6" w:semiHidden="0" w:uiPriority="67" w:unhideWhenUsed="0"/>
+    <w:lsdException w:name="Medium Grid 2 Accent 6" w:semiHidden="0" w:uiPriority="68" w:unhideWhenUsed="0"/>
+    <w:lsdException w:name="Medium Grid 3 Accent 6" w:semiHidden="0" w:uiPriority="69" w:unhideWhenUsed="0"/>
+    <w:lsdException w:name="Dark List Accent 6" w:semiHidden="0" w:uiPriority="70" w:unhideWhenUsed="0"/>
+    <w:lsdException w:name="Colorful Shading Accent 6" w:semiHidden="0" w:uiPriority="71" w:unhideWhenUsed="0"/>
+    <w:lsdException w:name="Colorful List Accent 6" w:semiHidden="0" w:uiPriority="72" w:unhideWhenUsed="0"/>
+    <w:lsdException w:name="Colorful Grid Accent 6" w:semiHidden="0" w:uiPriority="73" w:unhideWhenUsed="0"/>
+    <w:lsdException w:name="Subtle Emphasis" w:semiHidden="0" w:uiPriority="19" w:unhideWhenUsed="0" w:qFormat="1"/>
+    <w:lsdException w:name="Intense Emphasis" w:semiHidden="0" w:uiPriority="21" w:unhideWhenUsed="0" w:qFormat="1"/>
+    <w:lsdException w:name="Subtle Reference" w:semiHidden="0" w:uiPriority="31" w:unhideWhenUsed="0" w:qFormat="1"/>
+    <w:lsdException w:name="Intense Reference" w:semiHidden="0" w:uiPriority="32" w:unhideWhenUsed="0" w:qFormat="1"/>
+    <w:lsdException w:name="Book Title" w:semiHidden="0" w:uiPriority="33" w:unhideWhenUsed="0" w:qFormat="1"/>
+    <w:lsdException w:name="Bibliography" w:uiPriority="37"/>
+    <w:lsdException w:name="TOC Heading" w:uiPriority="39" w:qFormat="1"/>
   </w:latentStyles>
   <w:style w:type="paragraph" w:default="1" w:styleId="Normal">
     <w:name w:val="Normal"/>
@@ -12761,7 +13210,7 @@
   <a:extraClrSchemeLst/>
   <a:extLst>
     <a:ext uri="{05A4C25C-085E-4340-85A3-A5531E510DB2}">
-      <thm15:themeFamily xmlns:thm15="http://schemas.microsoft.com/office/thememl/2012/main" name="Office Theme" id="{62F939B6-93AF-4DB8-9C6B-D6C7DFDC589F}" vid="{4A3C46E8-61CC-4603-A589-7422A47A8E4A}"/>
+      <thm15:themeFamily xmlns:thm15="http://schemas.microsoft.com/office/thememl/2012/main" xmlns="" name="Office Theme" id="{62F939B6-93AF-4DB8-9C6B-D6C7DFDC589F}" vid="{4A3C46E8-61CC-4603-A589-7422A47A8E4A}"/>
     </a:ext>
   </a:extLst>
 </a:theme>
@@ -12772,7 +13221,7 @@
 </file>
 
 <file path=customXml/itemProps1.xml><?xml version="1.0" encoding="utf-8"?>
-<ds:datastoreItem xmlns:ds="http://schemas.openxmlformats.org/officeDocument/2006/customXml" ds:itemID="{4204B0C9-35D5-4FF9-B253-59EC1C04BD7E}">
+<ds:datastoreItem xmlns:ds="http://schemas.openxmlformats.org/officeDocument/2006/customXml" ds:itemID="{C76B7BCB-9776-46B6-8F33-0CFD7F93FD28}">
   <ds:schemaRefs>
     <ds:schemaRef ds:uri="http://schemas.openxmlformats.org/officeDocument/2006/bibliography"/>
   </ds:schemaRefs>

</xml_diff>